<commit_message>
CNCS - Fortinet Estrategias para Enfrentar el Futuro de las Ciber amenazas y cambios en el anterproyecto nuevas correcciones
</commit_message>
<xml_diff>
--- a/03-Desarrollo/2- Tesis Universitaria/3- Documentos de Word/Anteproyecto Nuevos Cambios.docx
+++ b/03-Desarrollo/2- Tesis Universitaria/3- Documentos de Word/Anteproyecto Nuevos Cambios.docx
@@ -665,61 +665,6 @@
       <w:pPr>
         <w:jc w:val="center"/>
         <w:rPr>
-          <w:rFonts w:ascii="Times New Roman" w:hAnsi="Times New Roman" w:cs="Times New Roman"/>
-          <w:b/>
-          <w:bCs/>
-          <w:sz w:val="40"/>
-          <w:szCs w:val="40"/>
-          <w:lang w:val="es-ES"/>
-        </w:rPr>
-      </w:pPr>
-      <w:r>
-        <w:rPr>
-          <w:rFonts w:ascii="Times New Roman" w:hAnsi="Times New Roman" w:cs="Times New Roman"/>
-          <w:b/>
-          <w:sz w:val="40"/>
-          <w:szCs w:val="40"/>
-          <w:lang w:val="es-ES"/>
-        </w:rPr>
-        <w:t xml:space="preserve">Sistema Web de Gestión de citas para el </w:t>
-      </w:r>
-      <w:r>
-        <w:rPr>
-          <w:rFonts w:ascii="Times New Roman" w:hAnsi="Times New Roman" w:cs="Times New Roman"/>
-          <w:b/>
-          <w:bCs/>
-          <w:sz w:val="40"/>
-          <w:szCs w:val="40"/>
-          <w:lang w:val="es-MX"/>
-        </w:rPr>
-        <w:t>Hospital Traumatológico y Quirúrgico Prof. Juan Bosch</w:t>
-      </w:r>
-      <w:r>
-        <w:rPr>
-          <w:rFonts w:ascii="Times New Roman" w:hAnsi="Times New Roman" w:cs="Times New Roman"/>
-          <w:b/>
-          <w:bCs/>
-          <w:sz w:val="40"/>
-          <w:szCs w:val="40"/>
-          <w:lang w:val="es-ES"/>
-        </w:rPr>
-        <w:t xml:space="preserve">, El Pino, La Vega, República Dominicana, </w:t>
-      </w:r>
-      <w:r>
-        <w:rPr>
-          <w:rFonts w:ascii="Times New Roman" w:hAnsi="Times New Roman" w:cs="Times New Roman"/>
-          <w:b/>
-          <w:bCs/>
-          <w:sz w:val="40"/>
-          <w:szCs w:val="40"/>
-          <w:lang w:val="es-ES"/>
-        </w:rPr>
-        <w:t>Período 2025</w:t>
-      </w:r>
-    </w:p>
-    <w:p>
-      <w:pPr>
-        <w:rPr>
           <w:rFonts w:ascii="Times New Roman" w:eastAsiaTheme="majorEastAsia" w:hAnsi="Times New Roman" w:cs="Times New Roman"/>
           <w:bCs/>
           <w:i/>
@@ -730,6 +675,16 @@
       <w:r>
         <w:rPr>
           <w:rFonts w:ascii="Times New Roman" w:hAnsi="Times New Roman" w:cs="Times New Roman"/>
+          <w:b/>
+          <w:sz w:val="40"/>
+          <w:szCs w:val="40"/>
+          <w:lang w:val="es-DO"/>
+        </w:rPr>
+        <w:t>Sistema Web de Gestión de Citas Médicas para el Hospital Traumatológico y Quirúrgico Prof. Juan Bosch</w:t>
+      </w:r>
+      <w:r>
+        <w:rPr>
+          <w:rFonts w:ascii="Times New Roman" w:hAnsi="Times New Roman" w:cs="Times New Roman"/>
           <w:lang w:val="es-MX"/>
         </w:rPr>
         <w:br w:type="page"/>
@@ -779,7 +734,35 @@
           <w:rFonts w:ascii="Times New Roman" w:hAnsi="Times New Roman" w:cs="Times New Roman"/>
           <w:lang w:val="es-MX"/>
         </w:rPr>
-        <w:t>El Hospital Traumatológico y Quirúrgico Prof. Juan Bosch, ubicado en El Pino, La Vega, República Dominicana, es un pilar esencial en la región para la atención de pacientes con necesidades traumatológicas y quirúrgicas. Este centro enfrenta una alta demanda de servicios especializados, lo que requiere una gestión eficiente para garantizar atención médica oportuna y de calidad. Sin embargo, el proceso actual de gestión de citas depende de métodos manuales, como registros en papel, llamadas telefónicas y coordinación verbal entre el personal. Esta práctica genera ineficiencias operativas significativas, incluyendo demoras prolongadas para los pacientes, errores en la asignación de turnos y duplicación de esfuerzos administrativos. Además, la falta de un sistema centralizado dificulta la coordinación entre secretarias y médicos, afectando la planificación diaria y la experiencia del paciente. Para resolver estas problemáticas, se propone el desarrollo de un Sistema Web de Gestión de Citas, diseñado para optimizar la programación médica mediante una plataforma accesible a través de la intranet del hospital. Este sistema será utilizado exclusivamente por personal autorizado, como secretarias y médicos, permitiendo agendar, consultar, modificar y cancelar citas en tiempo real. Su implementación busca mejorar la organización de las agendas, reducir errores y optimizar el flujo de atención, elevando así la calidad del servicio ofrecido a la comunidad.</w:t>
+        <w:t xml:space="preserve">El Hospital Traumatológico y Quirúrgico Prof. Juan Bosch, ubicado en El Pino, La Vega, República Dominicana, es un pilar esencial en la región para la atención de pacientes con necesidades traumatológicas y quirúrgicas. Este centro enfrenta una alta demanda de servicios especializados, lo que requiere una gestión eficiente para garantizar atención médica oportuna y de calidad. Sin embargo, el proceso actual de gestión de citas depende de métodos manuales, como registros en papel, llamadas telefónicas y coordinación verbal entre el personal. </w:t>
+      </w:r>
+      <w:r>
+        <w:rPr>
+          <w:rFonts w:ascii="Times New Roman" w:hAnsi="Times New Roman" w:cs="Times New Roman"/>
+          <w:lang w:val="es-MX"/>
+        </w:rPr>
+        <w:t>Este método provoca importantes ineficiencias operativas</w:t>
+      </w:r>
+      <w:r>
+        <w:rPr>
+          <w:rFonts w:ascii="Times New Roman" w:hAnsi="Times New Roman" w:cs="Times New Roman"/>
+          <w:lang w:val="es-MX"/>
+        </w:rPr>
+        <w:t xml:space="preserve"> significativas, incluyendo demoras prolongadas para los pacientes, errores en la asignación de turnos y duplicación de esfuerzos administrativos. Además, la falta de un sistema centralizado dificulta la coordinación entre secretarias y médicos, afectando la planificación diaria y la experiencia del paciente. Para resolver estas problemáticas, se propone el desarrollo de un Sistema Web de Gestión de Citas, diseñado para optimizar la programación médica </w:t>
+      </w:r>
+      <w:r>
+        <w:rPr>
+          <w:rFonts w:ascii="Times New Roman" w:hAnsi="Times New Roman" w:cs="Times New Roman"/>
+          <w:lang w:val="es-MX"/>
+        </w:rPr>
+        <w:t>mediante una plataforma digital accesible desde la intranet institucional.</w:t>
+      </w:r>
+      <w:r>
+        <w:rPr>
+          <w:rFonts w:ascii="Times New Roman" w:hAnsi="Times New Roman" w:cs="Times New Roman"/>
+          <w:lang w:val="es-MX"/>
+        </w:rPr>
+        <w:t xml:space="preserve"> Este sistema será utilizado exclusivamente por personal autorizado, como secretarias y médicos, permitiendo agendar, consultar, modificar y cancelar citas en tiempo real. Su implementación busca mejorar la organización de las agendas, reducir errores y optimizar el flujo de atención, elevando así la calidad del servicio ofrecido a la comunidad.</w:t>
       </w:r>
     </w:p>
     <w:p>
@@ -823,7 +806,7 @@
           <w:rFonts w:ascii="Times New Roman" w:hAnsi="Times New Roman" w:cs="Times New Roman"/>
           <w:lang w:val="es-MX"/>
         </w:rPr>
-        <w:t xml:space="preserve">El proyecto propone el desarrollo de un Sistema Web de Gestión de Citas para el Hospital Traumatológico y Quirúrgico Prof. Juan Bosch, con el objetivo de modernizar y optimizar la programación de consultas médicas. Esta plataforma, accesible únicamente a través de la intranet del hospital, será utilizada por secretarias y médicos para gestionar citas de manera </w:t>
+        <w:t xml:space="preserve">El proyecto propone el desarrollo de un Sistema Web de Gestión de Citas para el Hospital Traumatológico y Quirúrgico Prof. Juan Bosch, con el objetivo de modernizar y optimizar la programación de consultas médicas. Esta plataforma, accesible únicamente a través de la intranet del hospital, será utilizada por secretarias y médicos para gestionar citas </w:t>
       </w:r>
       <w:r>
         <w:rPr>
@@ -831,7 +814,35 @@
           <w:lang w:val="es-MX"/>
         </w:rPr>
         <w:lastRenderedPageBreak/>
-        <w:t>eficiente. Las secretarias podrán registrar, modificar y cancelar citas en tiempo real, asignando turnos según la disponibilidad médica actualizada, mientras que los médicos consultarán sus agendas y registrarán notas de las consultas atendidas. El sistema incluirá tres módulos principales: uno de citas, para la gestión de turnos; otro de consulta, para el seguimiento médico; y un módulo transversal, con herramientas como reportes y una interfaz intuitiva. Además, contará con un sistema de autenticación basado en roles para garantizar la seguridad de los datos. Esta solución busca eliminar las ineficiencias de los métodos manuales, reducir errores administrativos y mejorar la coordinación entre el personal. Al centralizar la información y agilizar las tareas, el sistema optimizará los recursos hospitalarios, disminuirá los tiempos de espera y elevará la calidad de la atención, beneficiando tanto al personal como a los pacientes en un contexto de alta demanda de servicios especializados.</w:t>
+        <w:t>eficiente</w:t>
+      </w:r>
+      <w:r>
+        <w:rPr>
+          <w:rFonts w:ascii="Times New Roman" w:hAnsi="Times New Roman" w:cs="Times New Roman"/>
+          <w:lang w:val="es-MX"/>
+        </w:rPr>
+        <w:t>mente</w:t>
+      </w:r>
+      <w:r>
+        <w:rPr>
+          <w:rFonts w:ascii="Times New Roman" w:hAnsi="Times New Roman" w:cs="Times New Roman"/>
+          <w:lang w:val="es-MX"/>
+        </w:rPr>
+        <w:t>. Las secretarias podrán registrar, modificar y cancelar citas en tiempo real, asignando turnos según la disponibilidad médica actualizada, mientras que los médicos consultarán sus agendas y registrarán notas de las consultas atendidas. El sistema incluirá tres módulos principales: uno de citas, para la gestión de turnos; otro de consulta, para el seguimiento médico; y un módulo</w:t>
+      </w:r>
+      <w:r>
+        <w:rPr>
+          <w:rFonts w:ascii="Times New Roman" w:hAnsi="Times New Roman" w:cs="Times New Roman"/>
+          <w:lang w:val="es-DO"/>
+        </w:rPr>
+        <w:t xml:space="preserve"> de registro</w:t>
+      </w:r>
+      <w:r>
+        <w:rPr>
+          <w:rFonts w:ascii="Times New Roman" w:hAnsi="Times New Roman" w:cs="Times New Roman"/>
+          <w:lang w:val="es-MX"/>
+        </w:rPr>
+        <w:t>, con herramientas como reportes y una interfaz intuitiva. Además, contará con un sistema de autenticación basado en roles para garantizar la seguridad de los datos. Esta solución busca eliminar las ineficiencias de los métodos manuales, reducir errores administrativos y mejorar la coordinación entre el personal. Al centralizar la información y agilizar las tareas, el sistema optimizará los recursos hospitalarios, disminuirá los tiempos de espera y elevará la calidad de la atención, beneficiando tanto al personal como a los pacientes en un contexto de alta demanda de servicios especializados.</w:t>
       </w:r>
     </w:p>
     <w:p>
@@ -875,7 +886,21 @@
           <w:rFonts w:ascii="Times New Roman" w:hAnsi="Times New Roman" w:cs="Times New Roman"/>
           <w:lang w:val="es-MX"/>
         </w:rPr>
-        <w:t xml:space="preserve">La implementación de un Sistema Web de Gestión de Citas en el Hospital Traumatológico y Quirúrgico Prof. Juan Bosch se justifica por la necesidad de superar las limitaciones de los procesos manuales actuales. Este proyecto mejorará la eficiencia operativa al reducir significativamente los tiempos de espera y los errores administrativos, como duplicaciones o asignaciones incorrectas de citas. Al ofrecer una plataforma centralizada, facilitará la coordinación entre secretarias y médicos, asegurando agendas actualizadas y accesibles en tiempo real. Esto permitirá una planificación más efectiva de los recursos del hospital, optimizando el tiempo del personal médico y administrativo. Además, el sistema garantizará un servicio más ágil y seguro, ya que los médicos podrán registrar información de las consultas digitalmente, y la autenticación por roles protegerá la confidencialidad de los datos sensibles. La modernización de este proceso no solo incrementará la productividad interna, sino </w:t>
+        <w:t xml:space="preserve">La implementación de un Sistema Web de Gestión de Citas en el Hospital Traumatológico y Quirúrgico Prof. Juan Bosch se justifica por la necesidad de superar las limitaciones de los procesos manuales actuales. Este proyecto mejorará la eficiencia operativa al reducir significativamente los tiempos de espera y los errores administrativos, como duplicaciones o asignaciones incorrectas de citas. Al ofrecer una plataforma centralizada, </w:t>
+      </w:r>
+      <w:r>
+        <w:rPr>
+          <w:rFonts w:ascii="Times New Roman" w:hAnsi="Times New Roman" w:cs="Times New Roman"/>
+          <w:lang w:val="es-DO"/>
+        </w:rPr>
+        <w:t>reducción de errores, mejora en la planificación de recursos</w:t>
+      </w:r>
+      <w:r>
+        <w:rPr>
+          <w:rFonts w:ascii="Times New Roman" w:hAnsi="Times New Roman" w:cs="Times New Roman"/>
+          <w:lang w:val="es-MX"/>
+        </w:rPr>
+        <w:t xml:space="preserve">, asegurando agendas actualizadas y accesibles en tiempo real. Esto permitirá una planificación más efectiva de los recursos del hospital, optimizando el tiempo del personal médico y administrativo. Además, el sistema garantizará un servicio más ágil y seguro, ya que los médicos podrán registrar información de las consultas digitalmente, y la autenticación por roles protegerá la confidencialidad de los datos sensibles. La modernización de este proceso no solo incrementará la productividad interna, sino </w:t>
       </w:r>
       <w:r>
         <w:rPr>
@@ -927,7 +952,21 @@
           <w:rFonts w:ascii="Times New Roman" w:hAnsi="Times New Roman" w:cs="Times New Roman"/>
           <w:lang w:val="es-MX"/>
         </w:rPr>
-        <w:t>El desarrollo de este Sistema Web de Gestión de Citas está motivado por la necesidad de modernizar los procesos del Hospital Traumatológico y Quirúrgico Prof. Juan Bosch, aprovechando los avances tecnológicos que han transformado el sector salud a nivel global. Actualmente, la gestión manual de citas genera demoras, errores administrativos y una carga operativa excesiva para el personal, lo que compromete la eficiencia y la calidad del servicio. Esta situación inspiró la creación de una solución digital que optimice la programación de consultas, mejore la coordinación entre secretarias y médicos, y agilice la atención al paciente. La motivación principal radica en ofrecer una herramienta que reduzca los tiempos de espera, elimine ineficiencias y brinde un mejor servicio a los pacientes y al personal médico. Este proyecto no solo busca resolver problemas operativos inmediatos, sino también establecer un precedente para la adopción de tecnologías en el hospital, alineándose con las tendencias de salud digital. Al implementar esta plataforma, se espera elevar la satisfacción de los usuarios y demostrar cómo la innovación puede impactar positivamente en la atención sanitaria, contribuyendo al bienestar de la comunidad atendida por este centro especializado.</w:t>
+        <w:t xml:space="preserve">El desarrollo de este Sistema Web de Gestión de Citas está motivado por la necesidad de modernizar los procesos del Hospital Traumatológico y Quirúrgico Prof. Juan Bosch, aprovechando los avances tecnológicos que han transformado el sector salud a nivel global. Actualmente, la gestión manual de citas genera demoras, errores administrativos y una carga operativa excesiva para el personal, </w:t>
+      </w:r>
+      <w:r>
+        <w:rPr>
+          <w:rFonts w:ascii="Times New Roman" w:hAnsi="Times New Roman" w:cs="Times New Roman"/>
+          <w:lang w:val="es-DO"/>
+        </w:rPr>
+        <w:t>lo que repercute negativamente en la eficiencia operativa y la calidad asistencial</w:t>
+      </w:r>
+      <w:r>
+        <w:rPr>
+          <w:rFonts w:ascii="Times New Roman" w:hAnsi="Times New Roman" w:cs="Times New Roman"/>
+          <w:lang w:val="es-MX"/>
+        </w:rPr>
+        <w:t>. Esta situación inspiró la creación de una solución digital que optimice la programación de consultas, mejore la coordinación entre secretarias y médicos, y agilice la atención al paciente. La motivación principal radica en ofrecer una herramienta que reduzca los tiempos de espera, elimine ineficiencias y brinde un mejor servicio a los pacientes y al personal médico. Este proyecto no solo busca resolver problemas operativos inmediatos, sino también establecer un precedente para la adopción de tecnologías en el hospital, alineándose con las tendencias de salud digital. Al implementar esta plataforma, se espera elevar la satisfacción de los usuarios y demostrar cómo la innovación puede impactar positivamente en la atención sanitaria, contribuyendo al bienestar de la comunidad atendida por este centro especializado.</w:t>
       </w:r>
     </w:p>
     <w:p>
@@ -995,23 +1034,7 @@
           <w:rFonts w:ascii="Times New Roman" w:hAnsi="Times New Roman" w:cs="Times New Roman"/>
           <w:lang w:val="es-MX"/>
         </w:rPr>
-        <w:t xml:space="preserve">La digitalización de procesos hospitalarios es una tendencia global. Centros de salud han implementado sistemas de gestión de citas, como </w:t>
-      </w:r>
-      <w:proofErr w:type="spellStart"/>
-      <w:r>
-        <w:rPr>
-          <w:rFonts w:ascii="Times New Roman" w:hAnsi="Times New Roman" w:cs="Times New Roman"/>
-          <w:lang w:val="es-MX"/>
-        </w:rPr>
-        <w:t>Epic</w:t>
-      </w:r>
-      <w:proofErr w:type="spellEnd"/>
-      <w:r>
-        <w:rPr>
-          <w:rFonts w:ascii="Times New Roman" w:hAnsi="Times New Roman" w:cs="Times New Roman"/>
-          <w:lang w:val="es-MX"/>
-        </w:rPr>
-        <w:t xml:space="preserve"> o soluciones personalizadas, logrando mejoras en eficiencia y satisfacción del paciente. Estos antecedentes servirán como referencia para adaptar buenas prácticas al contexto del hospital.</w:t>
+        <w:t>La digitalización de procesos hospitalarios es una tendencia global. Centros de salud han implementado sistemas de gestión de citas, como Epic o soluciones personalizadas, logrando mejoras en eficiencia y satisfacción del paciente. Estos antecedentes servirán como referencia para adaptar buenas prácticas al contexto del hospital.</w:t>
       </w:r>
     </w:p>
     <w:p>
@@ -1061,19 +1084,22 @@
     <w:p>
       <w:pPr>
         <w:pStyle w:val="Textoindependiente"/>
-        <w:spacing w:line="480" w:lineRule="auto"/>
-        <w:ind w:firstLine="720"/>
-        <w:rPr>
-          <w:rFonts w:ascii="Times New Roman" w:hAnsi="Times New Roman" w:cs="Times New Roman"/>
-          <w:lang w:val="es-MX"/>
-        </w:rPr>
-      </w:pPr>
-      <w:r>
-        <w:rPr>
-          <w:rFonts w:ascii="Times New Roman" w:hAnsi="Times New Roman" w:cs="Times New Roman"/>
-          <w:lang w:val="es-MX"/>
-        </w:rPr>
-        <w:t>1.5.3) Gestión de citas médicas:</w:t>
+        <w:numPr>
+          <w:ilvl w:val="0"/>
+          <w:numId w:val="9"/>
+        </w:numPr>
+        <w:spacing w:line="480" w:lineRule="auto"/>
+        <w:rPr>
+          <w:rFonts w:ascii="Times New Roman" w:hAnsi="Times New Roman" w:cs="Times New Roman"/>
+          <w:lang w:val="es-MX"/>
+        </w:rPr>
+      </w:pPr>
+      <w:r>
+        <w:rPr>
+          <w:rFonts w:ascii="Times New Roman" w:hAnsi="Times New Roman" w:cs="Times New Roman"/>
+          <w:lang w:val="es-MX"/>
+        </w:rPr>
+        <w:t>Gestión de citas médicas:</w:t>
       </w:r>
       <w:r>
         <w:rPr>
@@ -1095,19 +1121,22 @@
     <w:p>
       <w:pPr>
         <w:pStyle w:val="FirstParagraph"/>
-        <w:spacing w:line="480" w:lineRule="auto"/>
-        <w:ind w:firstLine="720"/>
-        <w:rPr>
-          <w:rFonts w:ascii="Times New Roman" w:hAnsi="Times New Roman" w:cs="Times New Roman"/>
-          <w:lang w:val="es-MX"/>
-        </w:rPr>
-      </w:pPr>
-      <w:r>
-        <w:rPr>
-          <w:rFonts w:ascii="Times New Roman" w:hAnsi="Times New Roman" w:cs="Times New Roman"/>
-          <w:lang w:val="es-MX"/>
-        </w:rPr>
-        <w:t>1.5.4) Sistema web:</w:t>
+        <w:numPr>
+          <w:ilvl w:val="0"/>
+          <w:numId w:val="9"/>
+        </w:numPr>
+        <w:spacing w:line="480" w:lineRule="auto"/>
+        <w:rPr>
+          <w:rFonts w:ascii="Times New Roman" w:hAnsi="Times New Roman" w:cs="Times New Roman"/>
+          <w:lang w:val="es-MX"/>
+        </w:rPr>
+      </w:pPr>
+      <w:r>
+        <w:rPr>
+          <w:rFonts w:ascii="Times New Roman" w:hAnsi="Times New Roman" w:cs="Times New Roman"/>
+          <w:lang w:val="es-MX"/>
+        </w:rPr>
+        <w:t>Sistema web:</w:t>
       </w:r>
       <w:r>
         <w:rPr>
@@ -1129,19 +1158,22 @@
     <w:p>
       <w:pPr>
         <w:pStyle w:val="FirstParagraph"/>
-        <w:spacing w:line="480" w:lineRule="auto"/>
-        <w:ind w:firstLine="720"/>
-        <w:rPr>
-          <w:rFonts w:ascii="Times New Roman" w:hAnsi="Times New Roman" w:cs="Times New Roman"/>
-          <w:lang w:val="es-MX"/>
-        </w:rPr>
-      </w:pPr>
-      <w:r>
-        <w:rPr>
-          <w:rFonts w:ascii="Times New Roman" w:hAnsi="Times New Roman" w:cs="Times New Roman"/>
-          <w:lang w:val="es-MX"/>
-        </w:rPr>
-        <w:t>1.5.5) Intranet:</w:t>
+        <w:numPr>
+          <w:ilvl w:val="0"/>
+          <w:numId w:val="9"/>
+        </w:numPr>
+        <w:spacing w:line="480" w:lineRule="auto"/>
+        <w:rPr>
+          <w:rFonts w:ascii="Times New Roman" w:hAnsi="Times New Roman" w:cs="Times New Roman"/>
+          <w:lang w:val="es-MX"/>
+        </w:rPr>
+      </w:pPr>
+      <w:r>
+        <w:rPr>
+          <w:rFonts w:ascii="Times New Roman" w:hAnsi="Times New Roman" w:cs="Times New Roman"/>
+          <w:lang w:val="es-MX"/>
+        </w:rPr>
+        <w:t>Intranet:</w:t>
       </w:r>
       <w:r>
         <w:rPr>
@@ -1163,19 +1195,22 @@
     <w:p>
       <w:pPr>
         <w:pStyle w:val="FirstParagraph"/>
-        <w:spacing w:line="480" w:lineRule="auto"/>
-        <w:ind w:firstLine="720"/>
-        <w:rPr>
-          <w:rFonts w:ascii="Times New Roman" w:hAnsi="Times New Roman" w:cs="Times New Roman"/>
-          <w:lang w:val="es-MX"/>
-        </w:rPr>
-      </w:pPr>
-      <w:r>
-        <w:rPr>
-          <w:rFonts w:ascii="Times New Roman" w:hAnsi="Times New Roman" w:cs="Times New Roman"/>
-          <w:lang w:val="es-MX"/>
-        </w:rPr>
-        <w:t>1.5.6) Salud digital:</w:t>
+        <w:numPr>
+          <w:ilvl w:val="0"/>
+          <w:numId w:val="9"/>
+        </w:numPr>
+        <w:spacing w:line="480" w:lineRule="auto"/>
+        <w:rPr>
+          <w:rFonts w:ascii="Times New Roman" w:hAnsi="Times New Roman" w:cs="Times New Roman"/>
+          <w:lang w:val="es-MX"/>
+        </w:rPr>
+      </w:pPr>
+      <w:r>
+        <w:rPr>
+          <w:rFonts w:ascii="Times New Roman" w:hAnsi="Times New Roman" w:cs="Times New Roman"/>
+          <w:lang w:val="es-MX"/>
+        </w:rPr>
+        <w:t>Salud digital:</w:t>
       </w:r>
       <w:r>
         <w:rPr>
@@ -1197,19 +1232,22 @@
     <w:p>
       <w:pPr>
         <w:pStyle w:val="FirstParagraph"/>
-        <w:spacing w:line="480" w:lineRule="auto"/>
-        <w:ind w:firstLine="720"/>
-        <w:rPr>
-          <w:rFonts w:ascii="Times New Roman" w:hAnsi="Times New Roman" w:cs="Times New Roman"/>
-          <w:lang w:val="es-MX"/>
-        </w:rPr>
-      </w:pPr>
-      <w:r>
-        <w:rPr>
-          <w:rFonts w:ascii="Times New Roman" w:hAnsi="Times New Roman" w:cs="Times New Roman"/>
-          <w:lang w:val="es-MX"/>
-        </w:rPr>
-        <w:t>1.5.7) Base de datos:</w:t>
+        <w:numPr>
+          <w:ilvl w:val="0"/>
+          <w:numId w:val="9"/>
+        </w:numPr>
+        <w:spacing w:line="480" w:lineRule="auto"/>
+        <w:rPr>
+          <w:rFonts w:ascii="Times New Roman" w:hAnsi="Times New Roman" w:cs="Times New Roman"/>
+          <w:lang w:val="es-MX"/>
+        </w:rPr>
+      </w:pPr>
+      <w:r>
+        <w:rPr>
+          <w:rFonts w:ascii="Times New Roman" w:hAnsi="Times New Roman" w:cs="Times New Roman"/>
+          <w:lang w:val="es-MX"/>
+        </w:rPr>
+        <w:t>Base de datos:</w:t>
       </w:r>
       <w:r>
         <w:rPr>
@@ -1231,19 +1269,22 @@
     <w:p>
       <w:pPr>
         <w:pStyle w:val="FirstParagraph"/>
-        <w:spacing w:line="480" w:lineRule="auto"/>
-        <w:ind w:firstLine="720"/>
-        <w:rPr>
-          <w:rFonts w:ascii="Times New Roman" w:hAnsi="Times New Roman" w:cs="Times New Roman"/>
-          <w:lang w:val="es-MX"/>
-        </w:rPr>
-      </w:pPr>
-      <w:r>
-        <w:rPr>
-          <w:rFonts w:ascii="Times New Roman" w:hAnsi="Times New Roman" w:cs="Times New Roman"/>
-          <w:lang w:val="es-MX"/>
-        </w:rPr>
-        <w:t>1.5.8) Interfaz de usuario:</w:t>
+        <w:numPr>
+          <w:ilvl w:val="0"/>
+          <w:numId w:val="9"/>
+        </w:numPr>
+        <w:spacing w:line="480" w:lineRule="auto"/>
+        <w:rPr>
+          <w:rFonts w:ascii="Times New Roman" w:hAnsi="Times New Roman" w:cs="Times New Roman"/>
+          <w:lang w:val="es-DO"/>
+        </w:rPr>
+      </w:pPr>
+      <w:r>
+        <w:rPr>
+          <w:rFonts w:ascii="Times New Roman" w:hAnsi="Times New Roman" w:cs="Times New Roman"/>
+          <w:lang w:val="es-MX"/>
+        </w:rPr>
+        <w:t>Interfaz de usuario:</w:t>
       </w:r>
       <w:r>
         <w:rPr>
@@ -1254,30 +1295,68 @@
       </w:r>
       <w:r>
         <w:rPr>
+          <w:rFonts w:ascii="Times New Roman" w:hAnsi="Times New Roman" w:cs="Times New Roman"/>
+          <w:lang w:val="es-DO"/>
+        </w:rPr>
+        <w:t>Diseño visual y funcional que permite una interacción eficiente, accesible y amigable entre el usuario y el sistema.</w:t>
+      </w:r>
+    </w:p>
+    <w:p>
+      <w:pPr>
+        <w:pStyle w:val="FirstParagraph"/>
+        <w:numPr>
+          <w:ilvl w:val="0"/>
+          <w:numId w:val="9"/>
+        </w:numPr>
+        <w:spacing w:line="480" w:lineRule="auto"/>
+        <w:rPr>
+          <w:rFonts w:ascii="Times New Roman" w:hAnsi="Times New Roman" w:cs="Times New Roman"/>
+          <w:lang w:val="es-MX"/>
+        </w:rPr>
+      </w:pPr>
+      <w:r>
+        <w:rPr>
+          <w:rFonts w:ascii="Times New Roman" w:hAnsi="Times New Roman" w:cs="Times New Roman"/>
+          <w:lang w:val="es-MX"/>
+        </w:rPr>
+        <w:t>Autenticación por roles:</w:t>
+      </w:r>
+      <w:r>
+        <w:rPr>
+          <w:rFonts w:ascii="Times New Roman" w:hAnsi="Times New Roman" w:cs="Times New Roman"/>
+          <w:lang w:val="es-MX"/>
+        </w:rPr>
+        <w:t xml:space="preserve"> </w:t>
+      </w:r>
+      <w:r>
+        <w:rPr>
           <w:rStyle w:val="VerbatimChar"/>
           <w:rFonts w:ascii="Times New Roman" w:hAnsi="Times New Roman" w:cs="Times New Roman"/>
           <w:sz w:val="24"/>
           <w:lang w:val="es-MX"/>
         </w:rPr>
-        <w:t>Diseño visual intuitivo.</w:t>
+        <w:t>Seguridad por permisos.</w:t>
       </w:r>
     </w:p>
     <w:p>
       <w:pPr>
         <w:pStyle w:val="FirstParagraph"/>
-        <w:spacing w:line="480" w:lineRule="auto"/>
-        <w:ind w:firstLine="720"/>
-        <w:rPr>
-          <w:rFonts w:ascii="Times New Roman" w:hAnsi="Times New Roman" w:cs="Times New Roman"/>
-          <w:lang w:val="es-MX"/>
-        </w:rPr>
-      </w:pPr>
-      <w:r>
-        <w:rPr>
-          <w:rFonts w:ascii="Times New Roman" w:hAnsi="Times New Roman" w:cs="Times New Roman"/>
-          <w:lang w:val="es-MX"/>
-        </w:rPr>
-        <w:t>1.5.9) Autenticación por roles:</w:t>
+        <w:numPr>
+          <w:ilvl w:val="0"/>
+          <w:numId w:val="9"/>
+        </w:numPr>
+        <w:spacing w:line="480" w:lineRule="auto"/>
+        <w:rPr>
+          <w:rFonts w:ascii="Times New Roman" w:hAnsi="Times New Roman" w:cs="Times New Roman"/>
+          <w:lang w:val="es-MX"/>
+        </w:rPr>
+      </w:pPr>
+      <w:r>
+        <w:rPr>
+          <w:rFonts w:ascii="Times New Roman" w:hAnsi="Times New Roman" w:cs="Times New Roman"/>
+          <w:lang w:val="es-MX"/>
+        </w:rPr>
+        <w:t>Reportes automáticos:</w:t>
       </w:r>
       <w:r>
         <w:rPr>
@@ -1293,25 +1372,28 @@
           <w:sz w:val="24"/>
           <w:lang w:val="es-MX"/>
         </w:rPr>
-        <w:t>Seguridad por permisos.</w:t>
+        <w:t>Estadísticas operativas.</w:t>
       </w:r>
     </w:p>
     <w:p>
       <w:pPr>
         <w:pStyle w:val="FirstParagraph"/>
-        <w:spacing w:line="480" w:lineRule="auto"/>
-        <w:ind w:firstLine="720"/>
-        <w:rPr>
-          <w:rFonts w:ascii="Times New Roman" w:hAnsi="Times New Roman" w:cs="Times New Roman"/>
-          <w:lang w:val="es-MX"/>
-        </w:rPr>
-      </w:pPr>
-      <w:r>
-        <w:rPr>
-          <w:rFonts w:ascii="Times New Roman" w:hAnsi="Times New Roman" w:cs="Times New Roman"/>
-          <w:lang w:val="es-MX"/>
-        </w:rPr>
-        <w:t>1.5.10) Reportes automáticos:</w:t>
+        <w:numPr>
+          <w:ilvl w:val="0"/>
+          <w:numId w:val="9"/>
+        </w:numPr>
+        <w:spacing w:line="480" w:lineRule="auto"/>
+        <w:rPr>
+          <w:rFonts w:ascii="Times New Roman" w:hAnsi="Times New Roman" w:cs="Times New Roman"/>
+          <w:lang w:val="es-MX"/>
+        </w:rPr>
+      </w:pPr>
+      <w:r>
+        <w:rPr>
+          <w:rFonts w:ascii="Times New Roman" w:hAnsi="Times New Roman" w:cs="Times New Roman"/>
+          <w:lang w:val="es-MX"/>
+        </w:rPr>
+        <w:t>Disponibilidad médica:</w:t>
       </w:r>
       <w:r>
         <w:rPr>
@@ -1327,59 +1409,28 @@
           <w:sz w:val="24"/>
           <w:lang w:val="es-MX"/>
         </w:rPr>
-        <w:t>Estadísticas operativas.</w:t>
+        <w:t>Horarios actualizados.</w:t>
       </w:r>
     </w:p>
     <w:p>
       <w:pPr>
         <w:pStyle w:val="FirstParagraph"/>
-        <w:spacing w:line="480" w:lineRule="auto"/>
-        <w:ind w:firstLine="720"/>
-        <w:rPr>
-          <w:rFonts w:ascii="Times New Roman" w:hAnsi="Times New Roman" w:cs="Times New Roman"/>
-          <w:lang w:val="es-MX"/>
-        </w:rPr>
-      </w:pPr>
-      <w:r>
-        <w:rPr>
-          <w:rFonts w:ascii="Times New Roman" w:hAnsi="Times New Roman" w:cs="Times New Roman"/>
-          <w:lang w:val="es-MX"/>
-        </w:rPr>
-        <w:t>1.5.11) Disponibilidad médica:</w:t>
-      </w:r>
-      <w:r>
-        <w:rPr>
-          <w:rFonts w:ascii="Times New Roman" w:hAnsi="Times New Roman" w:cs="Times New Roman"/>
-          <w:lang w:val="es-MX"/>
-        </w:rPr>
-        <w:t xml:space="preserve"> </w:t>
-      </w:r>
-      <w:r>
-        <w:rPr>
-          <w:rStyle w:val="VerbatimChar"/>
-          <w:rFonts w:ascii="Times New Roman" w:hAnsi="Times New Roman" w:cs="Times New Roman"/>
-          <w:sz w:val="24"/>
-          <w:lang w:val="es-MX"/>
-        </w:rPr>
-        <w:t>Horarios actualizados.</w:t>
-      </w:r>
-    </w:p>
-    <w:p>
-      <w:pPr>
-        <w:pStyle w:val="FirstParagraph"/>
-        <w:spacing w:line="480" w:lineRule="auto"/>
-        <w:ind w:firstLine="720"/>
-        <w:rPr>
-          <w:rFonts w:ascii="Times New Roman" w:hAnsi="Times New Roman" w:cs="Times New Roman"/>
-          <w:lang w:val="es-MX"/>
-        </w:rPr>
-      </w:pPr>
-      <w:r>
-        <w:rPr>
-          <w:rFonts w:ascii="Times New Roman" w:hAnsi="Times New Roman" w:cs="Times New Roman"/>
-          <w:lang w:val="es-MX"/>
-        </w:rPr>
-        <w:t>1.5.12) Optimización de procesos:</w:t>
+        <w:numPr>
+          <w:ilvl w:val="0"/>
+          <w:numId w:val="9"/>
+        </w:numPr>
+        <w:spacing w:line="480" w:lineRule="auto"/>
+        <w:rPr>
+          <w:rFonts w:ascii="Times New Roman" w:hAnsi="Times New Roman" w:cs="Times New Roman"/>
+          <w:lang w:val="es-MX"/>
+        </w:rPr>
+      </w:pPr>
+      <w:r>
+        <w:rPr>
+          <w:rFonts w:ascii="Times New Roman" w:hAnsi="Times New Roman" w:cs="Times New Roman"/>
+          <w:lang w:val="es-MX"/>
+        </w:rPr>
+        <w:t>Optimización de procesos:</w:t>
       </w:r>
       <w:r>
         <w:rPr>
@@ -1506,59 +1557,55 @@
           <w:bCs/>
           <w:lang w:val="es-MX"/>
         </w:rPr>
-        <w:t>Desarrollar</w:t>
-      </w:r>
-      <w:r>
-        <w:rPr>
-          <w:rFonts w:ascii="Times New Roman" w:hAnsi="Times New Roman" w:cs="Times New Roman"/>
+        <w:t>D</w:t>
+      </w:r>
+      <w:r>
+        <w:rPr>
+          <w:rFonts w:ascii="Times New Roman" w:hAnsi="Times New Roman" w:cs="Times New Roman"/>
+          <w:b/>
+          <w:bCs/>
           <w:lang w:val="es-DO"/>
         </w:rPr>
-        <w:t xml:space="preserve"> un sistema web de gestión de citas médicas para el Hospital Traumatológico y Quirúrgico Prof. Juan Bosch, con módulos de citas</w:t>
+        <w:t>iseñar</w:t>
       </w:r>
       <w:r>
         <w:rPr>
           <w:rFonts w:ascii="Times New Roman" w:hAnsi="Times New Roman" w:cs="Times New Roman"/>
           <w:lang w:val="es-DO"/>
         </w:rPr>
-        <w:t>,</w:t>
-      </w:r>
-      <w:r>
-        <w:rPr>
-          <w:rFonts w:ascii="Times New Roman" w:hAnsi="Times New Roman" w:cs="Times New Roman"/>
+        <w:t xml:space="preserve"> y </w:t>
+      </w:r>
+      <w:r>
+        <w:rPr>
+          <w:rFonts w:ascii="Times New Roman" w:hAnsi="Times New Roman" w:cs="Times New Roman"/>
+          <w:b/>
+          <w:bCs/>
           <w:lang w:val="es-DO"/>
         </w:rPr>
-        <w:t xml:space="preserve"> </w:t>
-      </w:r>
-      <w:r>
-        <w:rPr>
-          <w:rFonts w:ascii="Times New Roman" w:hAnsi="Times New Roman" w:cs="Times New Roman"/>
+        <w:t>D</w:t>
+      </w:r>
+      <w:r>
+        <w:rPr>
+          <w:rFonts w:ascii="Times New Roman" w:hAnsi="Times New Roman" w:cs="Times New Roman"/>
+          <w:b/>
+          <w:bCs/>
           <w:lang w:val="es-DO"/>
         </w:rPr>
-        <w:t>consulta</w:t>
+        <w:t>esarrollar</w:t>
       </w:r>
       <w:r>
         <w:rPr>
           <w:rFonts w:ascii="Times New Roman" w:hAnsi="Times New Roman" w:cs="Times New Roman"/>
           <w:lang w:val="es-DO"/>
         </w:rPr>
-        <w:t xml:space="preserve"> y registro </w:t>
-      </w:r>
-      <w:r>
-        <w:rPr>
-          <w:rFonts w:ascii="Times New Roman" w:hAnsi="Times New Roman" w:cs="Times New Roman"/>
+        <w:t xml:space="preserve"> un sistema web de gestión de citas médicas para el Hospital Traumatológico y Quirúrgico Prof. Juan Bosch, que permita a secretarias y médicos programar, consultar y organizar citas de forma eficiente mediante módulos especializados, con enfoque en usabilidad, seguridad y optimización de recursos hospitalarios.</w:t>
+      </w:r>
+    </w:p>
+    <w:p>
+      <w:pPr>
+        <w:pStyle w:val="Textoindependiente"/>
+        <w:rPr>
           <w:lang w:val="es-DO"/>
-        </w:rPr>
-        <w:t>destinado a secretarias y médicos.</w:t>
-      </w:r>
-    </w:p>
-    <w:p>
-      <w:pPr>
-        <w:pStyle w:val="FirstParagraph"/>
-        <w:spacing w:line="480" w:lineRule="auto"/>
-        <w:ind w:firstLine="720"/>
-        <w:rPr>
-          <w:rFonts w:ascii="Times New Roman" w:hAnsi="Times New Roman" w:cs="Times New Roman"/>
-          <w:lang w:val="es-MX"/>
         </w:rPr>
       </w:pPr>
     </w:p>
@@ -1610,45 +1657,8 @@
           <w:iCs/>
           <w:color w:val="auto"/>
         </w:rPr>
-        <w:t xml:space="preserve">.2 </w:t>
-      </w:r>
-      <w:proofErr w:type="spellStart"/>
-      <w:r>
-        <w:rPr>
-          <w:rFonts w:ascii="Times New Roman" w:hAnsi="Times New Roman" w:cs="Times New Roman"/>
-          <w:b/>
-          <w:bCs w:val="0"/>
-          <w:i w:val="0"/>
-          <w:iCs/>
-          <w:color w:val="auto"/>
-        </w:rPr>
-        <w:t>Objetivos</w:t>
-      </w:r>
-      <w:proofErr w:type="spellEnd"/>
-      <w:r>
-        <w:rPr>
-          <w:rFonts w:ascii="Times New Roman" w:hAnsi="Times New Roman" w:cs="Times New Roman"/>
-          <w:b/>
-          <w:bCs w:val="0"/>
-          <w:i w:val="0"/>
-          <w:iCs/>
-          <w:color w:val="auto"/>
-        </w:rPr>
-        <w:t xml:space="preserve"> </w:t>
-      </w:r>
-      <w:proofErr w:type="spellStart"/>
-      <w:r>
-        <w:rPr>
-          <w:rFonts w:ascii="Times New Roman" w:hAnsi="Times New Roman" w:cs="Times New Roman"/>
-          <w:b/>
-          <w:bCs w:val="0"/>
-          <w:i w:val="0"/>
-          <w:iCs/>
-          <w:color w:val="auto"/>
-        </w:rPr>
-        <w:t>Específicos</w:t>
-      </w:r>
-      <w:proofErr w:type="spellEnd"/>
+        <w:t>.2 Objetivos Específicos</w:t>
+      </w:r>
     </w:p>
     <w:p>
       <w:pPr>
@@ -1725,14 +1735,14 @@
           <w:bCs/>
           <w:lang w:val="es-DO"/>
         </w:rPr>
-        <w:t>Describir</w:t>
+        <w:t xml:space="preserve">Consultar </w:t>
       </w:r>
       <w:r>
         <w:rPr>
           <w:rFonts w:ascii="Times New Roman" w:hAnsi="Times New Roman" w:cs="Times New Roman"/>
           <w:lang w:val="es-DO"/>
         </w:rPr>
-        <w:t xml:space="preserve"> la agenda médica diaria desde el módulo de consulta, permitiendo a los doctores </w:t>
+        <w:t>y</w:t>
       </w:r>
       <w:r>
         <w:rPr>
@@ -1741,14 +1751,7 @@
           <w:bCs/>
           <w:lang w:val="es-DO"/>
         </w:rPr>
-        <w:t>revisar</w:t>
-      </w:r>
-      <w:r>
-        <w:rPr>
-          <w:rFonts w:ascii="Times New Roman" w:hAnsi="Times New Roman" w:cs="Times New Roman"/>
-          <w:lang w:val="es-DO"/>
-        </w:rPr>
-        <w:t xml:space="preserve"> y </w:t>
+        <w:t xml:space="preserve"> </w:t>
       </w:r>
       <w:r>
         <w:rPr>
@@ -1757,14 +1760,23 @@
           <w:bCs/>
           <w:lang w:val="es-DO"/>
         </w:rPr>
-        <w:t>organizar</w:t>
-      </w:r>
-      <w:r>
-        <w:rPr>
-          <w:rFonts w:ascii="Times New Roman" w:hAnsi="Times New Roman" w:cs="Times New Roman"/>
+        <w:t>O</w:t>
+      </w:r>
+      <w:r>
+        <w:rPr>
+          <w:rFonts w:ascii="Times New Roman" w:hAnsi="Times New Roman" w:cs="Times New Roman"/>
+          <w:b/>
+          <w:bCs/>
           <w:lang w:val="es-DO"/>
         </w:rPr>
-        <w:t xml:space="preserve"> sus citas en tiempo real</w:t>
+        <w:t xml:space="preserve">rganizar </w:t>
+      </w:r>
+      <w:r>
+        <w:rPr>
+          <w:rFonts w:ascii="Times New Roman" w:hAnsi="Times New Roman" w:cs="Times New Roman"/>
+          <w:lang w:val="es-DO"/>
+        </w:rPr>
+        <w:t>la agenda médica diaria desde el módulo de consulta</w:t>
       </w:r>
       <w:r>
         <w:rPr>
@@ -1795,21 +1807,14 @@
           <w:bCs/>
           <w:lang w:val="es-DO"/>
         </w:rPr>
-        <w:t>Reconocer</w:t>
+        <w:t>Gestionar</w:t>
       </w:r>
       <w:r>
         <w:rPr>
           <w:rFonts w:ascii="Times New Roman" w:hAnsi="Times New Roman" w:cs="Times New Roman"/>
           <w:lang w:val="es-DO"/>
         </w:rPr>
-        <w:t xml:space="preserve"> la información básica de los pacientes y sus citas, mejorando el acceso a los datos por parte de las secretarias</w:t>
-      </w:r>
-      <w:r>
-        <w:rPr>
-          <w:rFonts w:ascii="Times New Roman" w:hAnsi="Times New Roman" w:cs="Times New Roman"/>
-          <w:lang w:val="es-MX"/>
-        </w:rPr>
-        <w:t>.</w:t>
+        <w:t xml:space="preserve"> la información básica de los pacientes y sus citas, asegurando el acceso ágil y seguro por parte de las secretarias.</w:t>
       </w:r>
     </w:p>
     <w:p>
@@ -1852,6 +1857,16 @@
     </w:p>
     <w:p>
       <w:pPr>
+        <w:pStyle w:val="Compact"/>
+        <w:spacing w:line="480" w:lineRule="auto"/>
+        <w:rPr>
+          <w:rFonts w:ascii="Times New Roman" w:hAnsi="Times New Roman" w:cs="Times New Roman"/>
+          <w:lang w:val="es-MX"/>
+        </w:rPr>
+      </w:pPr>
+    </w:p>
+    <w:p>
+      <w:pPr>
         <w:pStyle w:val="Ttulo4"/>
         <w:spacing w:line="480" w:lineRule="auto"/>
         <w:ind w:firstLine="720"/>
@@ -1919,7 +1934,15 @@
           <w:rFonts w:ascii="Times New Roman" w:hAnsi="Times New Roman" w:cs="Times New Roman"/>
           <w:lang w:val="es-MX"/>
         </w:rPr>
-        <w:t xml:space="preserve">La gestión manual de citas en el Hospital Traumatológico y Quirúrgico Prof. Juan Bosch genera problemas críticos que afectan a pacientes, personal y la institución. Este sistema, basado en papel y coordinación verbal, provoca </w:t>
+        <w:t xml:space="preserve">La gestión manual de citas en el Hospital Traumatológico y Quirúrgico Prof. Juan Bosch genera problemas críticos que afectan a pacientes, personal y la institución. Este sistema, basado </w:t>
+      </w:r>
+      <w:r>
+        <w:rPr>
+          <w:rFonts w:ascii="Times New Roman" w:hAnsi="Times New Roman" w:cs="Times New Roman"/>
+          <w:lang w:val="es-MX"/>
+        </w:rPr>
+        <w:lastRenderedPageBreak/>
+        <w:t xml:space="preserve">en papel y coordinación verbal, provoca </w:t>
       </w:r>
       <w:r>
         <w:rPr>
@@ -1935,15 +1958,7 @@
           <w:rFonts w:ascii="Times New Roman" w:hAnsi="Times New Roman" w:cs="Times New Roman"/>
           <w:lang w:val="es-MX"/>
         </w:rPr>
-        <w:t xml:space="preserve"> como largas esperas, errores en la asignación de turnos y falta de coordinación entre el personal. Para los pacientes, esto se </w:t>
-      </w:r>
-      <w:r>
-        <w:rPr>
-          <w:rFonts w:ascii="Times New Roman" w:hAnsi="Times New Roman" w:cs="Times New Roman"/>
-          <w:lang w:val="es-MX"/>
-        </w:rPr>
-        <w:lastRenderedPageBreak/>
-        <w:t xml:space="preserve">traduce en </w:t>
+        <w:t xml:space="preserve"> como largas esperas, errores en la asignación de turnos y falta de coordinación entre el personal. Para los pacientes, esto se traduce en </w:t>
       </w:r>
       <w:r>
         <w:rPr>
@@ -2145,7 +2160,7 @@
           <w:rFonts w:ascii="Times New Roman" w:hAnsi="Times New Roman" w:cs="Times New Roman"/>
           <w:lang w:val="es-MX"/>
         </w:rPr>
-        <w:t xml:space="preserve">La gestión de citas en el Hospital Traumatológico y Quirúrgico Prof. Juan Bosch enfrenta serios desafíos debido a su dependencia de procesos manuales. La ausencia de un sistema digitalizado impide visualizar la disponibilidad actualizada de los médicos, lo que resulta en asignaciones ineficientes de turnos y tiempos de espera prolongados para los pacientes. Los errores administrativos, como la duplicación de citas, la asignación incorrecta de especialistas o la pérdida de solicitudes, son comunes y generan inconvenientes tanto para el personal como para los usuarios. Asimismo, la comunicación deficiente entre secretarias de diferentes áreas y turnos, así como con los médicos, produce agendas desactualizadas o conflictos de horarios, disminuyendo la eficiencia operativa del hospital. Esta situación sobrecarga al personal administrativo, quienes dedican excesivo tiempo a tareas repetitivas como la confirmación </w:t>
+        <w:t xml:space="preserve">La gestión de citas en el Hospital Traumatológico y Quirúrgico Prof. Juan Bosch enfrenta serios desafíos debido a su dependencia de procesos manuales. La ausencia de un sistema digitalizado impide visualizar la disponibilidad actualizada de los médicos, lo que resulta en asignaciones ineficientes de turnos y tiempos de espera prolongados para los pacientes. Los errores administrativos, como la duplicación de citas, la asignación incorrecta de especialistas o la pérdida de solicitudes, son comunes y generan inconvenientes tanto para el personal como para los usuarios. Asimismo, la comunicación deficiente entre secretarias de diferentes áreas y turnos, así como con los médicos, produce agendas desactualizadas o conflictos de horarios, </w:t>
       </w:r>
       <w:r>
         <w:rPr>
@@ -2153,7 +2168,21 @@
           <w:lang w:val="es-MX"/>
         </w:rPr>
         <w:lastRenderedPageBreak/>
-        <w:t>telefónica de citas, en lugar de enfocarse en mejorar la atención al paciente. Para los pacientes, el proceso manual se traduce en largas esperas para obtener una cita, incertidumbre sobre confirmaciones y reprogramaciones inesperadas, afectando negativamente su percepción del servicio. El problema central se plantea como: ¿Cómo puede un sistema web interno optimizar la programación de citas, reducir errores administrativos y mejorar la coordinación entre secretarias y médicos, contribuyendo a una atención más eficiente en el hospital?</w:t>
+        <w:t xml:space="preserve">disminuyendo la eficiencia operativa del hospital. Esta situación sobrecarga al personal administrativo, quienes dedican excesivo tiempo a tareas repetitivas como la confirmación telefónica de citas, en lugar de enfocarse en mejorar la atención al paciente. Para los pacientes, el proceso manual se traduce en largas esperas para obtener una cita, incertidumbre sobre confirmaciones y reprogramaciones inesperadas, afectando negativamente su percepción del servicio. El problema central se plantea como: ¿Cómo </w:t>
+      </w:r>
+      <w:r>
+        <w:rPr>
+          <w:rFonts w:ascii="Times New Roman" w:hAnsi="Times New Roman" w:cs="Times New Roman"/>
+          <w:lang w:val="es-DO"/>
+        </w:rPr>
+        <w:t>un sistema web basado en intranet puede optimizar la programación</w:t>
+      </w:r>
+      <w:r>
+        <w:rPr>
+          <w:rFonts w:ascii="Times New Roman" w:hAnsi="Times New Roman" w:cs="Times New Roman"/>
+          <w:lang w:val="es-MX"/>
+        </w:rPr>
+        <w:t xml:space="preserve"> de citas, reducir errores administrativos y mejorar la coordinación entre secretarias y médicos, contribuyendo a una atención más eficiente en el hospital?</w:t>
       </w:r>
     </w:p>
     <w:p>
@@ -2392,6 +2421,13 @@
           <w:lang w:val="es-DO"/>
         </w:rPr>
         <w:br/>
+      </w:r>
+      <w:r>
+        <w:rPr>
+          <w:rFonts w:ascii="Times New Roman" w:hAnsi="Times New Roman" w:cs="Times New Roman"/>
+          <w:lang w:val="es-DO"/>
+        </w:rPr>
+        <w:lastRenderedPageBreak/>
         <w:t>– Actualización de datos personales de pacientes existentes.</w:t>
       </w:r>
       <w:r>
@@ -2426,7 +2462,6 @@
           <w:color w:val="auto"/>
           <w:lang w:val="es-MX"/>
         </w:rPr>
-        <w:lastRenderedPageBreak/>
         <w:t>1</w:t>
       </w:r>
       <w:r>
@@ -2645,6 +2680,7 @@
           <w:color w:val="auto"/>
           <w:lang w:val="es-MX"/>
         </w:rPr>
+        <w:lastRenderedPageBreak/>
         <w:t>2.</w:t>
       </w:r>
       <w:r>
@@ -2687,15 +2723,7 @@
           <w:rFonts w:ascii="Times New Roman" w:hAnsi="Times New Roman" w:cs="Times New Roman"/>
           <w:lang w:val="es-MX"/>
         </w:rPr>
-        <w:t xml:space="preserve">En la actualidad, el Hospital Traumatológico y Quirúrgico Prof. Juan Bosch enfrenta serias dificultades en la gestión de citas médicas debido a su dependencia de métodos manuales, como registros en papel, llamadas telefónicas y coordinación verbal. Estos procesos obsoletos generan múltiples ineficiencias operativas, incluyendo largas demoras para los pacientes, errores </w:t>
-      </w:r>
-      <w:r>
-        <w:rPr>
-          <w:rFonts w:ascii="Times New Roman" w:hAnsi="Times New Roman" w:cs="Times New Roman"/>
-          <w:lang w:val="es-MX"/>
-        </w:rPr>
-        <w:lastRenderedPageBreak/>
-        <w:t>en la asignación de turnos, duplicación de esfuerzos y una notable falta de coordinación entre el personal administrativo y médico. Además, el personal dedica un tiempo excesivo a tareas administrativas que podrían automatizarse, lo que limita su capacidad para enfocarse en la atención directa al paciente. Todo esto contribuye a una experiencia negativa para los pacientes, quienes sufren largos tiempos de espera y una gestión poco clara de sus citas.</w:t>
+        <w:t>En la actualidad, el Hospital Traumatológico y Quirúrgico Prof. Juan Bosch enfrenta serias dificultades en la gestión de citas médicas debido a su dependencia de métodos manuales, como registros en papel, llamadas telefónicas y coordinación verbal. Estos procesos obsoletos generan múltiples ineficiencias operativas, incluyendo largas demoras para los pacientes, errores en la asignación de turnos, duplicación de esfuerzos y una notable falta de coordinación entre el personal administrativo y médico. Además, el personal dedica un tiempo excesivo a tareas administrativas que podrían automatizarse, lo que limita su capacidad para enfocarse en la atención directa al paciente. Todo esto contribuye a una experiencia negativa para los pacientes, quienes sufren largos tiempos de espera y una gestión poco clara de sus citas.</w:t>
       </w:r>
     </w:p>
     <w:p>
@@ -2822,6 +2850,7 @@
           <w:rFonts w:ascii="Times New Roman" w:hAnsi="Times New Roman" w:cs="Times New Roman"/>
           <w:lang w:val="es-MX"/>
         </w:rPr>
+        <w:lastRenderedPageBreak/>
         <w:t>¿Qué tecnologías y metodologías son más adecuadas para desarrollar un sistema web eficiente y seguro que se integre con la intranet del hospital y garantice la protección de los datos médicos?</w:t>
       </w:r>
       <w:r>
@@ -2881,7 +2910,6 @@
           <w:color w:val="auto"/>
           <w:lang w:val="es-MX"/>
         </w:rPr>
-        <w:lastRenderedPageBreak/>
         <w:t>2.</w:t>
       </w:r>
       <w:r>
@@ -2924,7 +2952,21 @@
           <w:rFonts w:ascii="Times New Roman" w:hAnsi="Times New Roman" w:cs="Times New Roman"/>
           <w:lang w:val="es-MX"/>
         </w:rPr>
-        <w:t>Para desarrollar tu Sistema Web de Gestión de Citas, se empleará una combinación de métodos de recolección de datos y una metodología ágil que garantizará que el sistema sea funcional, eficiente y responda a tus necesidades específicas. Este marco está diseñado para optimizar la gestión de citas y mejorar la experiencia de los usuarios involucrados, como secretarias, médicos o cualquier otro personal relevante en tu contexto.</w:t>
+        <w:t xml:space="preserve">Para desarrollar tu Sistema Web de Gestión de Citas, se empleará una combinación de métodos de recolección de datos y una metodología ágil </w:t>
+      </w:r>
+      <w:r>
+        <w:rPr>
+          <w:rFonts w:ascii="Times New Roman" w:hAnsi="Times New Roman" w:cs="Times New Roman"/>
+          <w:lang w:val="es-MX"/>
+        </w:rPr>
+        <w:t>que garantizará que el sistema sea funcional, eficiente y responda a las necesidades específicas del hospital y su personal autorizado.</w:t>
+      </w:r>
+      <w:r>
+        <w:rPr>
+          <w:rFonts w:ascii="Times New Roman" w:hAnsi="Times New Roman" w:cs="Times New Roman"/>
+          <w:lang w:val="es-MX"/>
+        </w:rPr>
+        <w:t xml:space="preserve"> Este marco está diseñado para optimizar la gestión de citas y mejorar la experiencia de los usuarios involucrados, como secretarias, médicos o cualquier otro personal relevante en tu contexto.</w:t>
       </w:r>
     </w:p>
     <w:p>
@@ -2996,7 +3038,42 @@
           <w:rFonts w:ascii="Times New Roman" w:hAnsi="Times New Roman" w:cs="Times New Roman"/>
           <w:lang w:val="es-MX"/>
         </w:rPr>
-        <w:t>Para entender cómo funciona tu sistema actual y definir lo que necesitas, usaremos estos métodos:</w:t>
+        <w:t xml:space="preserve">Para entender cómo </w:t>
+      </w:r>
+      <w:r>
+        <w:rPr>
+          <w:rFonts w:ascii="Times New Roman" w:hAnsi="Times New Roman" w:cs="Times New Roman"/>
+          <w:lang w:val="es-DO"/>
+        </w:rPr>
+        <w:t>se realiza actualmente la gestión</w:t>
+      </w:r>
+      <w:r>
+        <w:rPr>
+          <w:rFonts w:ascii="Times New Roman" w:hAnsi="Times New Roman" w:cs="Times New Roman"/>
+          <w:lang w:val="es-MX"/>
+        </w:rPr>
+        <w:t xml:space="preserve"> </w:t>
+      </w:r>
+      <w:r>
+        <w:rPr>
+          <w:rFonts w:ascii="Times New Roman" w:hAnsi="Times New Roman" w:cs="Times New Roman"/>
+          <w:lang w:val="es-MX"/>
+        </w:rPr>
+        <w:t xml:space="preserve">y definir lo que </w:t>
+      </w:r>
+      <w:r>
+        <w:rPr>
+          <w:rFonts w:ascii="Times New Roman" w:hAnsi="Times New Roman" w:cs="Times New Roman"/>
+          <w:lang w:val="es-MX"/>
+        </w:rPr>
+        <w:t xml:space="preserve">se </w:t>
+      </w:r>
+      <w:r>
+        <w:rPr>
+          <w:rFonts w:ascii="Times New Roman" w:hAnsi="Times New Roman" w:cs="Times New Roman"/>
+          <w:lang w:val="es-MX"/>
+        </w:rPr>
+        <w:t>necesita, usaremos estos métodos:</w:t>
       </w:r>
     </w:p>
     <w:p>
@@ -3058,7 +3135,36 @@
           <w:rFonts w:ascii="Times New Roman" w:hAnsi="Times New Roman" w:cs="Times New Roman"/>
           <w:lang w:val="es-MX"/>
         </w:rPr>
-        <w:t>: Hablaremos contigo y con las personas que usarán el sistema (por ejemplo, secretarias o médicos) para conocer tus expectativas y los desafíos que enfrentas. También aplicaremos encuestas breves si hay más usuarios involucrados, para captar sus opiniones y necesidades.</w:t>
+        <w:t xml:space="preserve">: </w:t>
+      </w:r>
+      <w:r>
+        <w:rPr>
+          <w:rFonts w:ascii="Times New Roman" w:hAnsi="Times New Roman" w:cs="Times New Roman"/>
+          <w:lang w:val="es-DO"/>
+        </w:rPr>
+        <w:t>Se entrevistará al personal involucrado</w:t>
+      </w:r>
+      <w:r>
+        <w:rPr>
+          <w:rFonts w:ascii="Times New Roman" w:hAnsi="Times New Roman" w:cs="Times New Roman"/>
+          <w:lang w:val="es-DO"/>
+        </w:rPr>
+        <w:t xml:space="preserve"> </w:t>
+      </w:r>
+      <w:r>
+        <w:rPr>
+          <w:rFonts w:ascii="Times New Roman" w:hAnsi="Times New Roman" w:cs="Times New Roman"/>
+          <w:lang w:val="es-MX"/>
+        </w:rPr>
+        <w:t xml:space="preserve">y con las personas que usarán el sistema (por ejemplo, secretarias o médicos) para conocer tus </w:t>
+      </w:r>
+      <w:r>
+        <w:rPr>
+          <w:rFonts w:ascii="Times New Roman" w:hAnsi="Times New Roman" w:cs="Times New Roman"/>
+          <w:lang w:val="es-MX"/>
+        </w:rPr>
+        <w:lastRenderedPageBreak/>
+        <w:t>expectativas y los desafíos que enfrentas. También aplicaremos encuestas breves si hay más usuarios involucrados, para captar sus opiniones y necesidades.</w:t>
       </w:r>
     </w:p>
     <w:p>
@@ -3098,14 +3204,16 @@
         <w:ind w:firstLine="720"/>
         <w:rPr>
           <w:rFonts w:ascii="Times New Roman" w:hAnsi="Times New Roman" w:cs="Times New Roman"/>
-        </w:rPr>
-      </w:pPr>
-    </w:p>
-    <w:p>
-      <w:pPr>
-        <w:spacing w:line="480" w:lineRule="auto"/>
-        <w:rPr>
-          <w:rFonts w:ascii="Times New Roman" w:hAnsi="Times New Roman" w:cs="Times New Roman"/>
+          <w:lang w:val="es-DO"/>
+        </w:rPr>
+      </w:pPr>
+    </w:p>
+    <w:p>
+      <w:pPr>
+        <w:spacing w:line="480" w:lineRule="auto"/>
+        <w:rPr>
+          <w:rFonts w:ascii="Times New Roman" w:hAnsi="Times New Roman" w:cs="Times New Roman"/>
+          <w:lang w:val="es-DO"/>
         </w:rPr>
       </w:pPr>
       <w:bookmarkStart w:id="20" w:name="metodología-de-desarrollo"/>
@@ -3136,7 +3244,6 @@
           <w:iCs/>
           <w:color w:val="auto"/>
         </w:rPr>
-        <w:lastRenderedPageBreak/>
         <w:t>2.</w:t>
       </w:r>
       <w:r>
@@ -3181,45 +3288,8 @@
           <w:iCs/>
           <w:color w:val="auto"/>
         </w:rPr>
-        <w:t xml:space="preserve"> </w:t>
-      </w:r>
-      <w:proofErr w:type="spellStart"/>
-      <w:r>
-        <w:rPr>
-          <w:rFonts w:ascii="Times New Roman" w:hAnsi="Times New Roman" w:cs="Times New Roman"/>
-          <w:b/>
-          <w:bCs w:val="0"/>
-          <w:i w:val="0"/>
-          <w:iCs/>
-          <w:color w:val="auto"/>
-        </w:rPr>
-        <w:t>Herramientas</w:t>
-      </w:r>
-      <w:proofErr w:type="spellEnd"/>
-      <w:r>
-        <w:rPr>
-          <w:rFonts w:ascii="Times New Roman" w:hAnsi="Times New Roman" w:cs="Times New Roman"/>
-          <w:b/>
-          <w:bCs w:val="0"/>
-          <w:i w:val="0"/>
-          <w:iCs/>
-          <w:color w:val="auto"/>
-        </w:rPr>
-        <w:t xml:space="preserve"> y </w:t>
-      </w:r>
-      <w:proofErr w:type="spellStart"/>
-      <w:r>
-        <w:rPr>
-          <w:rFonts w:ascii="Times New Roman" w:hAnsi="Times New Roman" w:cs="Times New Roman"/>
-          <w:b/>
-          <w:bCs w:val="0"/>
-          <w:i w:val="0"/>
-          <w:iCs/>
-          <w:color w:val="auto"/>
-        </w:rPr>
-        <w:t>Tecnologías</w:t>
-      </w:r>
-      <w:proofErr w:type="spellEnd"/>
+        <w:t xml:space="preserve"> Herramientas y Tecnologías</w:t>
+      </w:r>
     </w:p>
     <w:p>
       <w:pPr>
@@ -3282,7 +3352,6 @@
           <w:lang w:val="es-MX"/>
         </w:rPr>
       </w:pPr>
-      <w:proofErr w:type="spellStart"/>
       <w:r>
         <w:rPr>
           <w:rFonts w:ascii="Times New Roman" w:hAnsi="Times New Roman" w:cs="Times New Roman"/>
@@ -3292,7 +3361,6 @@
         </w:rPr>
         <w:t>Backend</w:t>
       </w:r>
-      <w:proofErr w:type="spellEnd"/>
       <w:r>
         <w:rPr>
           <w:rFonts w:ascii="Times New Roman" w:hAnsi="Times New Roman" w:cs="Times New Roman"/>
@@ -3307,41 +3375,14 @@
           <w:bCs/>
           <w:lang w:val="es-MX"/>
         </w:rPr>
-        <w:t xml:space="preserve">Python con </w:t>
-      </w:r>
-      <w:proofErr w:type="spellStart"/>
-      <w:r>
-        <w:rPr>
-          <w:rFonts w:ascii="Times New Roman" w:hAnsi="Times New Roman" w:cs="Times New Roman"/>
-          <w:b/>
-          <w:bCs/>
-          <w:lang w:val="es-MX"/>
-        </w:rPr>
-        <w:t>Flask</w:t>
-      </w:r>
-      <w:proofErr w:type="spellEnd"/>
-      <w:r>
-        <w:rPr>
-          <w:rFonts w:ascii="Times New Roman" w:hAnsi="Times New Roman" w:cs="Times New Roman"/>
-          <w:lang w:val="es-MX"/>
-        </w:rPr>
-        <w:t xml:space="preserve"> y </w:t>
-      </w:r>
-      <w:proofErr w:type="spellStart"/>
-      <w:r>
-        <w:rPr>
-          <w:rFonts w:ascii="Times New Roman" w:hAnsi="Times New Roman" w:cs="Times New Roman"/>
-          <w:lang w:val="es-MX"/>
-        </w:rPr>
-        <w:t>SQLAlchemy</w:t>
-      </w:r>
-      <w:proofErr w:type="spellEnd"/>
-      <w:r>
-        <w:rPr>
-          <w:rFonts w:ascii="Times New Roman" w:hAnsi="Times New Roman" w:cs="Times New Roman"/>
-          <w:lang w:val="es-MX"/>
-        </w:rPr>
-        <w:t xml:space="preserve"> como ORM para gestionar una base de datos SQLite.</w:t>
+        <w:t>Python con Flask</w:t>
+      </w:r>
+      <w:r>
+        <w:rPr>
+          <w:rFonts w:ascii="Times New Roman" w:hAnsi="Times New Roman" w:cs="Times New Roman"/>
+          <w:lang w:val="es-MX"/>
+        </w:rPr>
+        <w:t xml:space="preserve"> y SQLAlchemy como ORM para gestionar una base de datos SQLite.</w:t>
       </w:r>
     </w:p>
     <w:p>
@@ -3358,7 +3399,6 @@
           <w:lang w:val="es-MX"/>
         </w:rPr>
       </w:pPr>
-      <w:proofErr w:type="spellStart"/>
       <w:r>
         <w:rPr>
           <w:rFonts w:ascii="Times New Roman" w:hAnsi="Times New Roman" w:cs="Times New Roman"/>
@@ -3368,7 +3408,6 @@
         </w:rPr>
         <w:t>Frontend</w:t>
       </w:r>
-      <w:proofErr w:type="spellEnd"/>
       <w:r>
         <w:rPr>
           <w:rFonts w:ascii="Times New Roman" w:hAnsi="Times New Roman" w:cs="Times New Roman"/>
@@ -3566,45 +3605,9 @@
           <w:iCs/>
           <w:color w:val="auto"/>
         </w:rPr>
-        <w:t xml:space="preserve">2.4 </w:t>
-      </w:r>
-      <w:proofErr w:type="spellStart"/>
-      <w:r>
-        <w:rPr>
-          <w:rFonts w:ascii="Times New Roman" w:hAnsi="Times New Roman" w:cs="Times New Roman"/>
-          <w:b/>
-          <w:bCs w:val="0"/>
-          <w:i w:val="0"/>
-          <w:iCs/>
-          <w:color w:val="auto"/>
-        </w:rPr>
-        <w:t>Presupuesto</w:t>
-      </w:r>
-      <w:proofErr w:type="spellEnd"/>
-      <w:r>
-        <w:rPr>
-          <w:rFonts w:ascii="Times New Roman" w:hAnsi="Times New Roman" w:cs="Times New Roman"/>
-          <w:b/>
-          <w:bCs w:val="0"/>
-          <w:i w:val="0"/>
-          <w:iCs/>
-          <w:color w:val="auto"/>
-        </w:rPr>
-        <w:t xml:space="preserve"> </w:t>
-      </w:r>
-      <w:proofErr w:type="spellStart"/>
-      <w:r>
-        <w:rPr>
-          <w:rFonts w:ascii="Times New Roman" w:hAnsi="Times New Roman" w:cs="Times New Roman"/>
-          <w:b/>
-          <w:bCs w:val="0"/>
-          <w:i w:val="0"/>
-          <w:iCs/>
-          <w:color w:val="auto"/>
-        </w:rPr>
-        <w:t>Estimado</w:t>
-      </w:r>
-      <w:proofErr w:type="spellEnd"/>
+        <w:lastRenderedPageBreak/>
+        <w:t>2.4 Presupuesto Estimado</w:t>
+      </w:r>
     </w:p>
     <w:tbl>
       <w:tblPr>
@@ -3619,10 +3622,10 @@
         <w:tblLook w:val="04A0" w:firstRow="1" w:lastRow="0" w:firstColumn="1" w:lastColumn="0" w:noHBand="0" w:noVBand="1"/>
       </w:tblPr>
       <w:tblGrid>
-        <w:gridCol w:w="2675"/>
-        <w:gridCol w:w="1747"/>
-        <w:gridCol w:w="3689"/>
-        <w:gridCol w:w="1249"/>
+        <w:gridCol w:w="2520"/>
+        <w:gridCol w:w="1652"/>
+        <w:gridCol w:w="4006"/>
+        <w:gridCol w:w="1182"/>
       </w:tblGrid>
       <w:tr>
         <w:trPr>
@@ -4107,7 +4110,6 @@
               <w:rPr>
                 <w:lang w:val="es-DO"/>
               </w:rPr>
-              <w:lastRenderedPageBreak/>
               <w:t>Empastado de tesis (1 copia)</w:t>
             </w:r>
           </w:p>
@@ -4553,7 +4555,7 @@
               <w:rPr>
                 <w:lang w:val="es-DO"/>
               </w:rPr>
-              <w:t>Ropa para presentación final</w:t>
+              <w:t>Vestimenta formal para presentación final</w:t>
             </w:r>
           </w:p>
         </w:tc>
@@ -4642,6 +4644,7 @@
               <w:rPr>
                 <w:lang w:val="es-DO"/>
               </w:rPr>
+              <w:lastRenderedPageBreak/>
               <w:t>Papelería y materiales varios</w:t>
             </w:r>
           </w:p>
@@ -4775,6 +4778,12 @@
               </w:rPr>
               <w:t>Laptop usada para desarrollo del proyecto</w:t>
             </w:r>
+            <w:r>
+              <w:rPr>
+                <w:lang w:val="es-DO"/>
+              </w:rPr>
+              <w:t>. (es específica para el proyecto)</w:t>
+            </w:r>
           </w:p>
         </w:tc>
         <w:tc>
@@ -4864,6 +4873,12 @@
               </w:rPr>
               <w:t>Laptop reacondicionada para desarrollo del proyecto</w:t>
             </w:r>
+            <w:r>
+              <w:rPr>
+                <w:lang w:val="es-DO"/>
+              </w:rPr>
+              <w:t>. (es específica para el proyecto)</w:t>
+            </w:r>
           </w:p>
         </w:tc>
         <w:tc>
@@ -4998,16 +5013,16 @@
           <w:noProof/>
         </w:rPr>
         <w:drawing>
-          <wp:anchor distT="0" distB="0" distL="114300" distR="114300" simplePos="0" relativeHeight="251665408" behindDoc="0" locked="0" layoutInCell="1" allowOverlap="1" wp14:anchorId="303A3FEC" wp14:editId="665F3FCA">
+          <wp:anchor distT="0" distB="0" distL="114300" distR="114300" simplePos="0" relativeHeight="251665408" behindDoc="0" locked="0" layoutInCell="1" allowOverlap="1" wp14:anchorId="303A3FEC" wp14:editId="56865CEF">
             <wp:simplePos x="0" y="0"/>
             <wp:positionH relativeFrom="margin">
               <wp:align>center</wp:align>
             </wp:positionH>
             <wp:positionV relativeFrom="paragraph">
-              <wp:posOffset>212090</wp:posOffset>
+              <wp:posOffset>243205</wp:posOffset>
             </wp:positionV>
-            <wp:extent cx="7915275" cy="2577465"/>
-            <wp:effectExtent l="0" t="0" r="9525" b="0"/>
+            <wp:extent cx="9711275" cy="3162300"/>
+            <wp:effectExtent l="0" t="0" r="4445" b="0"/>
             <wp:wrapSquare wrapText="bothSides"/>
             <wp:docPr id="1850827970" name="Imagen 2"/>
             <wp:cNvGraphicFramePr>
@@ -5036,7 +5051,7 @@
                   <pic:spPr bwMode="auto">
                     <a:xfrm>
                       <a:off x="0" y="0"/>
-                      <a:ext cx="7915275" cy="2577465"/>
+                      <a:ext cx="9711275" cy="3162300"/>
                     </a:xfrm>
                     <a:prstGeom prst="rect">
                       <a:avLst/>
@@ -5069,80 +5084,9 @@
         <w:pStyle w:val="Textoindependiente"/>
         <w:rPr>
           <w:noProof/>
-          <w:lang w:val="es-MX"/>
-        </w:rPr>
-      </w:pPr>
-      <w:r>
-        <w:rPr>
-          <w:noProof/>
-          <w:lang w:val="es-MX"/>
-        </w:rPr>
-        <w:drawing>
-          <wp:anchor distT="0" distB="0" distL="114300" distR="114300" simplePos="0" relativeHeight="251664384" behindDoc="0" locked="0" layoutInCell="1" allowOverlap="1" wp14:anchorId="32711556" wp14:editId="6E91EE96">
-            <wp:simplePos x="0" y="0"/>
-            <wp:positionH relativeFrom="margin">
-              <wp:align>center</wp:align>
-            </wp:positionH>
-            <wp:positionV relativeFrom="margin">
-              <wp:align>bottom</wp:align>
-            </wp:positionV>
-            <wp:extent cx="9650730" cy="1661160"/>
-            <wp:effectExtent l="0" t="0" r="7620" b="0"/>
-            <wp:wrapSquare wrapText="bothSides"/>
-            <wp:docPr id="1612713290" name="Imagen 1"/>
-            <wp:cNvGraphicFramePr>
-              <a:graphicFrameLocks xmlns:a="http://schemas.openxmlformats.org/drawingml/2006/main" noChangeAspect="1"/>
-            </wp:cNvGraphicFramePr>
-            <a:graphic xmlns:a="http://schemas.openxmlformats.org/drawingml/2006/main">
-              <a:graphicData uri="http://schemas.openxmlformats.org/drawingml/2006/picture">
-                <pic:pic xmlns:pic="http://schemas.openxmlformats.org/drawingml/2006/picture">
-                  <pic:nvPicPr>
-                    <pic:cNvPr id="0" name="Picture 15"/>
-                    <pic:cNvPicPr>
-                      <a:picLocks noChangeAspect="1" noChangeArrowheads="1"/>
-                    </pic:cNvPicPr>
-                  </pic:nvPicPr>
-                  <pic:blipFill rotWithShape="1">
-                    <a:blip r:embed="rId11" cstate="print">
-                      <a:extLst>
-                        <a:ext uri="{28A0092B-C50C-407E-A947-70E740481C1C}">
-                          <a14:useLocalDpi xmlns:a14="http://schemas.microsoft.com/office/drawing/2010/main" val="0"/>
-                        </a:ext>
-                      </a:extLst>
-                    </a:blip>
-                    <a:srcRect r="23047" b="28971"/>
-                    <a:stretch/>
-                  </pic:blipFill>
-                  <pic:spPr bwMode="auto">
-                    <a:xfrm>
-                      <a:off x="0" y="0"/>
-                      <a:ext cx="9650730" cy="1661160"/>
-                    </a:xfrm>
-                    <a:prstGeom prst="rect">
-                      <a:avLst/>
-                    </a:prstGeom>
-                    <a:noFill/>
-                    <a:ln>
-                      <a:noFill/>
-                    </a:ln>
-                    <a:extLst>
-                      <a:ext uri="{53640926-AAD7-44D8-BBD7-CCE9431645EC}">
-                        <a14:shadowObscured xmlns:a14="http://schemas.microsoft.com/office/drawing/2010/main"/>
-                      </a:ext>
-                    </a:extLst>
-                  </pic:spPr>
-                </pic:pic>
-              </a:graphicData>
-            </a:graphic>
-            <wp14:sizeRelH relativeFrom="margin">
-              <wp14:pctWidth>0</wp14:pctWidth>
-            </wp14:sizeRelH>
-            <wp14:sizeRelV relativeFrom="margin">
-              <wp14:pctHeight>0</wp14:pctHeight>
-            </wp14:sizeRelV>
-          </wp:anchor>
-        </w:drawing>
-      </w:r>
+          <w:lang w:val="es-DO"/>
+        </w:rPr>
+      </w:pPr>
     </w:p>
     <w:p>
       <w:pPr>
@@ -5192,10 +5136,897 @@
           <w:iCs/>
           <w:color w:val="auto"/>
         </w:rPr>
-        <w:t xml:space="preserve">2.6 </w:t>
-      </w:r>
-      <w:proofErr w:type="spellStart"/>
-      <w:r>
+        <w:t>2.6 Índice Tentativo</w:t>
+      </w:r>
+    </w:p>
+    <w:p>
+      <w:pPr>
+        <w:numPr>
+          <w:ilvl w:val="0"/>
+          <w:numId w:val="7"/>
+        </w:numPr>
+        <w:spacing w:line="480" w:lineRule="auto"/>
+        <w:ind w:firstLine="720"/>
+        <w:rPr>
+          <w:rFonts w:ascii="Times New Roman" w:hAnsi="Times New Roman" w:cs="Times New Roman"/>
+          <w:lang w:val="es-DO"/>
+        </w:rPr>
+      </w:pPr>
+      <w:r>
+        <w:rPr>
+          <w:rFonts w:ascii="Times New Roman" w:hAnsi="Times New Roman" w:cs="Times New Roman"/>
+          <w:b/>
+          <w:bCs/>
+          <w:lang w:val="es-MX"/>
+        </w:rPr>
+        <w:t>Capítulo 1: Introducción al Proyecto</w:t>
+      </w:r>
+      <w:r>
+        <w:rPr>
+          <w:rFonts w:ascii="Times New Roman" w:hAnsi="Times New Roman" w:cs="Times New Roman"/>
+          <w:lang w:val="es-MX"/>
+        </w:rPr>
+        <w:br/>
+        <w:t>1.1. Introducción</w:t>
+      </w:r>
+      <w:r>
+        <w:rPr>
+          <w:rFonts w:ascii="Times New Roman" w:hAnsi="Times New Roman" w:cs="Times New Roman"/>
+          <w:lang w:val="es-MX"/>
+        </w:rPr>
+        <w:br/>
+        <w:t>1.2. Descripción de la Propuesta</w:t>
+      </w:r>
+      <w:r>
+        <w:rPr>
+          <w:rFonts w:ascii="Times New Roman" w:hAnsi="Times New Roman" w:cs="Times New Roman"/>
+          <w:lang w:val="es-MX"/>
+        </w:rPr>
+        <w:br/>
+        <w:t>1.3. Justificación</w:t>
+      </w:r>
+      <w:r>
+        <w:rPr>
+          <w:rFonts w:ascii="Times New Roman" w:hAnsi="Times New Roman" w:cs="Times New Roman"/>
+          <w:lang w:val="es-MX"/>
+        </w:rPr>
+        <w:br/>
+        <w:t>1.4. Motivación</w:t>
+      </w:r>
+      <w:r>
+        <w:rPr>
+          <w:rFonts w:ascii="Times New Roman" w:hAnsi="Times New Roman" w:cs="Times New Roman"/>
+          <w:lang w:val="es-MX"/>
+        </w:rPr>
+        <w:br/>
+        <w:t>1.5. Marco Teórico</w:t>
+      </w:r>
+      <w:r>
+        <w:rPr>
+          <w:rFonts w:ascii="Times New Roman" w:hAnsi="Times New Roman" w:cs="Times New Roman"/>
+          <w:lang w:val="es-MX"/>
+        </w:rPr>
+        <w:br/>
+        <w:t> 1.5.1. Antecedentes</w:t>
+      </w:r>
+      <w:r>
+        <w:rPr>
+          <w:rFonts w:ascii="Times New Roman" w:hAnsi="Times New Roman" w:cs="Times New Roman"/>
+          <w:lang w:val="es-MX"/>
+        </w:rPr>
+        <w:br/>
+        <w:t> 1.5.2. Conceptos Clave</w:t>
+      </w:r>
+      <w:r>
+        <w:rPr>
+          <w:rFonts w:ascii="Times New Roman" w:hAnsi="Times New Roman" w:cs="Times New Roman"/>
+          <w:lang w:val="es-MX"/>
+        </w:rPr>
+        <w:br/>
+        <w:t>1.6. Glosario de Términos</w:t>
+      </w:r>
+      <w:r>
+        <w:rPr>
+          <w:rFonts w:ascii="Times New Roman" w:hAnsi="Times New Roman" w:cs="Times New Roman"/>
+          <w:lang w:val="es-MX"/>
+        </w:rPr>
+        <w:br/>
+        <w:t>1.7. Objetivos</w:t>
+      </w:r>
+      <w:r>
+        <w:rPr>
+          <w:rFonts w:ascii="Times New Roman" w:hAnsi="Times New Roman" w:cs="Times New Roman"/>
+          <w:lang w:val="es-MX"/>
+        </w:rPr>
+        <w:br/>
+        <w:t xml:space="preserve"> 1.7.1. </w:t>
+      </w:r>
+      <w:r>
+        <w:rPr>
+          <w:rFonts w:ascii="Times New Roman" w:hAnsi="Times New Roman" w:cs="Times New Roman"/>
+          <w:lang w:val="es-DO"/>
+        </w:rPr>
+        <w:t>Objetivo General</w:t>
+      </w:r>
+      <w:r>
+        <w:rPr>
+          <w:rFonts w:ascii="Times New Roman" w:hAnsi="Times New Roman" w:cs="Times New Roman"/>
+          <w:lang w:val="es-DO"/>
+        </w:rPr>
+        <w:br/>
+        <w:t> 1.7.2. Objetivos Específicos</w:t>
+      </w:r>
+      <w:r>
+        <w:rPr>
+          <w:rFonts w:ascii="Times New Roman" w:hAnsi="Times New Roman" w:cs="Times New Roman"/>
+          <w:lang w:val="es-DO"/>
+        </w:rPr>
+        <w:br/>
+        <w:t>1.8. Importancia del Problema</w:t>
+      </w:r>
+      <w:r>
+        <w:rPr>
+          <w:rFonts w:ascii="Times New Roman" w:hAnsi="Times New Roman" w:cs="Times New Roman"/>
+          <w:lang w:val="es-DO"/>
+        </w:rPr>
+        <w:br/>
+        <w:t>1.9. Planteamiento del Problema</w:t>
+      </w:r>
+    </w:p>
+    <w:p>
+      <w:pPr>
+        <w:numPr>
+          <w:ilvl w:val="0"/>
+          <w:numId w:val="7"/>
+        </w:numPr>
+        <w:spacing w:line="480" w:lineRule="auto"/>
+        <w:ind w:firstLine="720"/>
+        <w:rPr>
+          <w:rFonts w:ascii="Times New Roman" w:hAnsi="Times New Roman" w:cs="Times New Roman"/>
+        </w:rPr>
+      </w:pPr>
+      <w:r>
+        <w:rPr>
+          <w:rFonts w:ascii="Times New Roman" w:hAnsi="Times New Roman" w:cs="Times New Roman"/>
+          <w:b/>
+          <w:bCs/>
+          <w:lang w:val="es-MX"/>
+        </w:rPr>
+        <w:t>Capítulo 2: Marco Metodológico y Planificación</w:t>
+      </w:r>
+      <w:r>
+        <w:rPr>
+          <w:rFonts w:ascii="Times New Roman" w:hAnsi="Times New Roman" w:cs="Times New Roman"/>
+          <w:lang w:val="es-MX"/>
+        </w:rPr>
+        <w:br/>
+        <w:t>2.1. Alcances y Límites</w:t>
+      </w:r>
+      <w:r>
+        <w:rPr>
+          <w:rFonts w:ascii="Times New Roman" w:hAnsi="Times New Roman" w:cs="Times New Roman"/>
+          <w:lang w:val="es-MX"/>
+        </w:rPr>
+        <w:br/>
+        <w:t> 2.1.1. Alcances</w:t>
+      </w:r>
+      <w:r>
+        <w:rPr>
+          <w:rFonts w:ascii="Times New Roman" w:hAnsi="Times New Roman" w:cs="Times New Roman"/>
+          <w:lang w:val="es-MX"/>
+        </w:rPr>
+        <w:br/>
+        <w:t> 2.1.2. Límites</w:t>
+      </w:r>
+      <w:r>
+        <w:rPr>
+          <w:rFonts w:ascii="Times New Roman" w:hAnsi="Times New Roman" w:cs="Times New Roman"/>
+          <w:lang w:val="es-MX"/>
+        </w:rPr>
+        <w:br/>
+        <w:t>2.2. Formulación del Problema</w:t>
+      </w:r>
+      <w:r>
+        <w:rPr>
+          <w:rFonts w:ascii="Times New Roman" w:hAnsi="Times New Roman" w:cs="Times New Roman"/>
+          <w:lang w:val="es-MX"/>
+        </w:rPr>
+        <w:br/>
+        <w:t>2.3. Marco Metodológico</w:t>
+      </w:r>
+      <w:r>
+        <w:rPr>
+          <w:rFonts w:ascii="Times New Roman" w:hAnsi="Times New Roman" w:cs="Times New Roman"/>
+          <w:lang w:val="es-MX"/>
+        </w:rPr>
+        <w:br/>
+        <w:t> 2.3.1. Métodos de Recolección de Datos</w:t>
+      </w:r>
+      <w:r>
+        <w:rPr>
+          <w:rFonts w:ascii="Times New Roman" w:hAnsi="Times New Roman" w:cs="Times New Roman"/>
+          <w:lang w:val="es-MX"/>
+        </w:rPr>
+        <w:br/>
+      </w:r>
+      <w:r>
+        <w:rPr>
+          <w:rFonts w:ascii="Times New Roman" w:hAnsi="Times New Roman" w:cs="Times New Roman"/>
+          <w:lang w:val="es-MX"/>
+        </w:rPr>
+        <w:lastRenderedPageBreak/>
+        <w:t>  – Observación Directa</w:t>
+      </w:r>
+      <w:r>
+        <w:rPr>
+          <w:rFonts w:ascii="Times New Roman" w:hAnsi="Times New Roman" w:cs="Times New Roman"/>
+          <w:lang w:val="es-MX"/>
+        </w:rPr>
+        <w:br/>
+        <w:t>  – Entrevistas y Encuestas</w:t>
+      </w:r>
+      <w:r>
+        <w:rPr>
+          <w:rFonts w:ascii="Times New Roman" w:hAnsi="Times New Roman" w:cs="Times New Roman"/>
+          <w:lang w:val="es-MX"/>
+        </w:rPr>
+        <w:br/>
+        <w:t>  – Revisión Documental</w:t>
+      </w:r>
+      <w:r>
+        <w:rPr>
+          <w:rFonts w:ascii="Times New Roman" w:hAnsi="Times New Roman" w:cs="Times New Roman"/>
+          <w:lang w:val="es-MX"/>
+        </w:rPr>
+        <w:br/>
+        <w:t> 2.3.2. Metodología de Desarrollo (Scrum)</w:t>
+      </w:r>
+      <w:r>
+        <w:rPr>
+          <w:rFonts w:ascii="Times New Roman" w:hAnsi="Times New Roman" w:cs="Times New Roman"/>
+          <w:lang w:val="es-MX"/>
+        </w:rPr>
+        <w:br/>
+        <w:t> 2.3.3. Herramientas y Tecnologías</w:t>
+      </w:r>
+      <w:r>
+        <w:rPr>
+          <w:rFonts w:ascii="Times New Roman" w:hAnsi="Times New Roman" w:cs="Times New Roman"/>
+          <w:lang w:val="es-MX"/>
+        </w:rPr>
+        <w:br/>
+        <w:t>2.4. Presupuesto Estimado</w:t>
+      </w:r>
+      <w:r>
+        <w:rPr>
+          <w:rFonts w:ascii="Times New Roman" w:hAnsi="Times New Roman" w:cs="Times New Roman"/>
+          <w:lang w:val="es-MX"/>
+        </w:rPr>
+        <w:br/>
+        <w:t>2.5. Cronograma</w:t>
+      </w:r>
+      <w:r>
+        <w:rPr>
+          <w:rFonts w:ascii="Times New Roman" w:hAnsi="Times New Roman" w:cs="Times New Roman"/>
+          <w:lang w:val="es-MX"/>
+        </w:rPr>
+        <w:br/>
+        <w:t xml:space="preserve">2.6. </w:t>
+      </w:r>
+      <w:r>
+        <w:rPr>
+          <w:rFonts w:ascii="Times New Roman" w:hAnsi="Times New Roman" w:cs="Times New Roman"/>
+        </w:rPr>
+        <w:t>Índice Tentativo</w:t>
+      </w:r>
+    </w:p>
+    <w:p>
+      <w:pPr>
+        <w:numPr>
+          <w:ilvl w:val="0"/>
+          <w:numId w:val="7"/>
+        </w:numPr>
+        <w:spacing w:line="480" w:lineRule="auto"/>
+        <w:ind w:firstLine="720"/>
+        <w:rPr>
+          <w:rFonts w:ascii="Times New Roman" w:hAnsi="Times New Roman" w:cs="Times New Roman"/>
+          <w:lang w:val="es-MX"/>
+        </w:rPr>
+      </w:pPr>
+      <w:r>
+        <w:rPr>
+          <w:rFonts w:ascii="Times New Roman" w:hAnsi="Times New Roman" w:cs="Times New Roman"/>
+          <w:b/>
+          <w:bCs/>
+          <w:lang w:val="es-MX"/>
+        </w:rPr>
+        <w:t>Capítulo 3: Análisis y Diseño del Sistema</w:t>
+      </w:r>
+      <w:r>
+        <w:rPr>
+          <w:rFonts w:ascii="Times New Roman" w:hAnsi="Times New Roman" w:cs="Times New Roman"/>
+          <w:lang w:val="es-MX"/>
+        </w:rPr>
+        <w:br/>
+        <w:t>3.1. Modelado de Requisitos</w:t>
+      </w:r>
+      <w:r>
+        <w:rPr>
+          <w:rFonts w:ascii="Times New Roman" w:hAnsi="Times New Roman" w:cs="Times New Roman"/>
+          <w:lang w:val="es-MX"/>
+        </w:rPr>
+        <w:br/>
+        <w:t> 3.1.1. Casos de Uso</w:t>
+      </w:r>
+      <w:r>
+        <w:rPr>
+          <w:rFonts w:ascii="Times New Roman" w:hAnsi="Times New Roman" w:cs="Times New Roman"/>
+          <w:lang w:val="es-MX"/>
+        </w:rPr>
+        <w:br/>
+        <w:t> 3.1.2. Diagramas de Actividad</w:t>
+      </w:r>
+      <w:r>
+        <w:rPr>
+          <w:rFonts w:ascii="Times New Roman" w:hAnsi="Times New Roman" w:cs="Times New Roman"/>
+          <w:lang w:val="es-MX"/>
+        </w:rPr>
+        <w:br/>
+        <w:t>3.2. Diseño de Arquitectura</w:t>
+      </w:r>
+      <w:r>
+        <w:rPr>
+          <w:rFonts w:ascii="Times New Roman" w:hAnsi="Times New Roman" w:cs="Times New Roman"/>
+          <w:lang w:val="es-MX"/>
+        </w:rPr>
+        <w:br/>
+        <w:t> 3.2.1. Diagrama de Componentes</w:t>
+      </w:r>
+      <w:r>
+        <w:rPr>
+          <w:rFonts w:ascii="Times New Roman" w:hAnsi="Times New Roman" w:cs="Times New Roman"/>
+          <w:lang w:val="es-MX"/>
+        </w:rPr>
+        <w:br/>
+        <w:t> 3.2.2. Diagrama de Despliegue</w:t>
+      </w:r>
+      <w:r>
+        <w:rPr>
+          <w:rFonts w:ascii="Times New Roman" w:hAnsi="Times New Roman" w:cs="Times New Roman"/>
+          <w:lang w:val="es-MX"/>
+        </w:rPr>
+        <w:br/>
+        <w:t>3.3. Diseño de la Base de Datos</w:t>
+      </w:r>
+      <w:r>
+        <w:rPr>
+          <w:rFonts w:ascii="Times New Roman" w:hAnsi="Times New Roman" w:cs="Times New Roman"/>
+          <w:lang w:val="es-MX"/>
+        </w:rPr>
+        <w:br/>
+        <w:t> 3.3.1. Modelo Entidad–Relación</w:t>
+      </w:r>
+      <w:r>
+        <w:rPr>
+          <w:rFonts w:ascii="Times New Roman" w:hAnsi="Times New Roman" w:cs="Times New Roman"/>
+          <w:lang w:val="es-MX"/>
+        </w:rPr>
+        <w:br/>
+        <w:t> 3.3.2. Esquema Relacional</w:t>
+      </w:r>
+      <w:r>
+        <w:rPr>
+          <w:rFonts w:ascii="Times New Roman" w:hAnsi="Times New Roman" w:cs="Times New Roman"/>
+          <w:lang w:val="es-MX"/>
+        </w:rPr>
+        <w:br/>
+        <w:t>3.4. Diseño de la Interfaz de Usuario</w:t>
+      </w:r>
+      <w:r>
+        <w:rPr>
+          <w:rFonts w:ascii="Times New Roman" w:hAnsi="Times New Roman" w:cs="Times New Roman"/>
+          <w:lang w:val="es-MX"/>
+        </w:rPr>
+        <w:br/>
+        <w:t> 3.4.1. Wireframes y Mockups</w:t>
+      </w:r>
+      <w:r>
+        <w:rPr>
+          <w:rFonts w:ascii="Times New Roman" w:hAnsi="Times New Roman" w:cs="Times New Roman"/>
+          <w:lang w:val="es-MX"/>
+        </w:rPr>
+        <w:br/>
+        <w:t> 3.4.2. Prototipo de Alta Fidelidad</w:t>
+      </w:r>
+    </w:p>
+    <w:p>
+      <w:pPr>
+        <w:numPr>
+          <w:ilvl w:val="0"/>
+          <w:numId w:val="7"/>
+        </w:numPr>
+        <w:spacing w:line="480" w:lineRule="auto"/>
+        <w:ind w:firstLine="720"/>
+        <w:rPr>
+          <w:rFonts w:ascii="Times New Roman" w:hAnsi="Times New Roman" w:cs="Times New Roman"/>
+          <w:lang w:val="es-MX"/>
+        </w:rPr>
+      </w:pPr>
+      <w:r>
+        <w:rPr>
+          <w:rFonts w:ascii="Times New Roman" w:hAnsi="Times New Roman" w:cs="Times New Roman"/>
+          <w:b/>
+          <w:bCs/>
+          <w:lang w:val="es-MX"/>
+        </w:rPr>
+        <w:t>Capítulo 4: Implementación</w:t>
+      </w:r>
+      <w:r>
+        <w:rPr>
+          <w:rFonts w:ascii="Times New Roman" w:hAnsi="Times New Roman" w:cs="Times New Roman"/>
+          <w:lang w:val="es-MX"/>
+        </w:rPr>
+        <w:br/>
+        <w:t>4.1. Configuración del Entorno de Desarrollo</w:t>
+      </w:r>
+      <w:r>
+        <w:rPr>
+          <w:rFonts w:ascii="Times New Roman" w:hAnsi="Times New Roman" w:cs="Times New Roman"/>
+          <w:lang w:val="es-MX"/>
+        </w:rPr>
+        <w:br/>
+      </w:r>
+      <w:r>
+        <w:rPr>
+          <w:rFonts w:ascii="Times New Roman" w:hAnsi="Times New Roman" w:cs="Times New Roman"/>
+          <w:lang w:val="es-MX"/>
+        </w:rPr>
+        <w:lastRenderedPageBreak/>
+        <w:t>4.2. Desarrollo del Backend</w:t>
+      </w:r>
+      <w:r>
+        <w:rPr>
+          <w:rFonts w:ascii="Times New Roman" w:hAnsi="Times New Roman" w:cs="Times New Roman"/>
+          <w:lang w:val="es-MX"/>
+        </w:rPr>
+        <w:br/>
+        <w:t> 4.2.1. Estructura de la API en Flask</w:t>
+      </w:r>
+      <w:r>
+        <w:rPr>
+          <w:rFonts w:ascii="Times New Roman" w:hAnsi="Times New Roman" w:cs="Times New Roman"/>
+          <w:lang w:val="es-MX"/>
+        </w:rPr>
+        <w:br/>
+        <w:t> 4.2.2. Modelos y Persistencia (SQLAlchemy + SQLite)</w:t>
+      </w:r>
+      <w:r>
+        <w:rPr>
+          <w:rFonts w:ascii="Times New Roman" w:hAnsi="Times New Roman" w:cs="Times New Roman"/>
+          <w:lang w:val="es-MX"/>
+        </w:rPr>
+        <w:br/>
+        <w:t>4.3. Desarrollo del Frontend</w:t>
+      </w:r>
+      <w:r>
+        <w:rPr>
+          <w:rFonts w:ascii="Times New Roman" w:hAnsi="Times New Roman" w:cs="Times New Roman"/>
+          <w:lang w:val="es-MX"/>
+        </w:rPr>
+        <w:br/>
+        <w:t> 4.3.1. Maquetación con Bootstrap</w:t>
+      </w:r>
+      <w:r>
+        <w:rPr>
+          <w:rFonts w:ascii="Times New Roman" w:hAnsi="Times New Roman" w:cs="Times New Roman"/>
+          <w:lang w:val="es-MX"/>
+        </w:rPr>
+        <w:br/>
+        <w:t> 4.3.2. Lógica de Cliente (JavaScript)</w:t>
+      </w:r>
+      <w:r>
+        <w:rPr>
+          <w:rFonts w:ascii="Times New Roman" w:hAnsi="Times New Roman" w:cs="Times New Roman"/>
+          <w:lang w:val="es-MX"/>
+        </w:rPr>
+        <w:br/>
+        <w:t>4.4. Integración de Módulos</w:t>
+      </w:r>
+      <w:r>
+        <w:rPr>
+          <w:rFonts w:ascii="Times New Roman" w:hAnsi="Times New Roman" w:cs="Times New Roman"/>
+          <w:lang w:val="es-MX"/>
+        </w:rPr>
+        <w:br/>
+        <w:t> 4.4.1. Módulo de Citas</w:t>
+      </w:r>
+      <w:r>
+        <w:rPr>
+          <w:rFonts w:ascii="Times New Roman" w:hAnsi="Times New Roman" w:cs="Times New Roman"/>
+          <w:lang w:val="es-MX"/>
+        </w:rPr>
+        <w:br/>
+        <w:t> 4.4.2. Módulo de Consulta</w:t>
+      </w:r>
+      <w:r>
+        <w:rPr>
+          <w:rFonts w:ascii="Times New Roman" w:hAnsi="Times New Roman" w:cs="Times New Roman"/>
+          <w:lang w:val="es-MX"/>
+        </w:rPr>
+        <w:br/>
+        <w:t xml:space="preserve"> 4.4.3. Módulo </w:t>
+      </w:r>
+      <w:r>
+        <w:rPr>
+          <w:rFonts w:ascii="Times New Roman" w:hAnsi="Times New Roman" w:cs="Times New Roman"/>
+          <w:lang w:val="es-DO"/>
+        </w:rPr>
+        <w:t>de Registro</w:t>
+      </w:r>
+    </w:p>
+    <w:p>
+      <w:pPr>
+        <w:numPr>
+          <w:ilvl w:val="0"/>
+          <w:numId w:val="7"/>
+        </w:numPr>
+        <w:spacing w:line="480" w:lineRule="auto"/>
+        <w:ind w:firstLine="720"/>
+        <w:rPr>
+          <w:rFonts w:ascii="Times New Roman" w:hAnsi="Times New Roman" w:cs="Times New Roman"/>
+          <w:lang w:val="es-MX"/>
+        </w:rPr>
+      </w:pPr>
+      <w:r>
+        <w:rPr>
+          <w:rFonts w:ascii="Times New Roman" w:hAnsi="Times New Roman" w:cs="Times New Roman"/>
+          <w:b/>
+          <w:bCs/>
+          <w:lang w:val="es-MX"/>
+        </w:rPr>
+        <w:t>Capítulo 5: Seguridad y Autenticación</w:t>
+      </w:r>
+      <w:r>
+        <w:rPr>
+          <w:rFonts w:ascii="Times New Roman" w:hAnsi="Times New Roman" w:cs="Times New Roman"/>
+          <w:lang w:val="es-MX"/>
+        </w:rPr>
+        <w:br/>
+        <w:t>5.1. Gestión de Usuarios y Roles</w:t>
+      </w:r>
+      <w:r>
+        <w:rPr>
+          <w:rFonts w:ascii="Times New Roman" w:hAnsi="Times New Roman" w:cs="Times New Roman"/>
+          <w:lang w:val="es-MX"/>
+        </w:rPr>
+        <w:br/>
+        <w:t>5.2. Autenticación y Autorización</w:t>
+      </w:r>
+      <w:r>
+        <w:rPr>
+          <w:rFonts w:ascii="Times New Roman" w:hAnsi="Times New Roman" w:cs="Times New Roman"/>
+          <w:lang w:val="es-MX"/>
+        </w:rPr>
+        <w:br/>
+        <w:t>5.3. Cifrado y Protección de Datos</w:t>
+      </w:r>
+      <w:r>
+        <w:rPr>
+          <w:rFonts w:ascii="Times New Roman" w:hAnsi="Times New Roman" w:cs="Times New Roman"/>
+          <w:lang w:val="es-MX"/>
+        </w:rPr>
+        <w:br/>
+        <w:t>5.4. Buenas Prácticas y Políticas de Seguridad</w:t>
+      </w:r>
+    </w:p>
+    <w:p>
+      <w:pPr>
+        <w:numPr>
+          <w:ilvl w:val="0"/>
+          <w:numId w:val="7"/>
+        </w:numPr>
+        <w:spacing w:line="480" w:lineRule="auto"/>
+        <w:ind w:firstLine="720"/>
+        <w:rPr>
+          <w:rFonts w:ascii="Times New Roman" w:hAnsi="Times New Roman" w:cs="Times New Roman"/>
+          <w:lang w:val="es-MX"/>
+        </w:rPr>
+      </w:pPr>
+      <w:r>
+        <w:rPr>
+          <w:rFonts w:ascii="Times New Roman" w:hAnsi="Times New Roman" w:cs="Times New Roman"/>
+          <w:b/>
+          <w:bCs/>
+          <w:lang w:val="es-MX"/>
+        </w:rPr>
+        <w:t>Capítulo 6: Pruebas y Calidad</w:t>
+      </w:r>
+      <w:r>
+        <w:rPr>
+          <w:rFonts w:ascii="Times New Roman" w:hAnsi="Times New Roman" w:cs="Times New Roman"/>
+          <w:lang w:val="es-MX"/>
+        </w:rPr>
+        <w:br/>
+        <w:t>6.1. Plan de Pruebas</w:t>
+      </w:r>
+      <w:r>
+        <w:rPr>
+          <w:rFonts w:ascii="Times New Roman" w:hAnsi="Times New Roman" w:cs="Times New Roman"/>
+          <w:lang w:val="es-MX"/>
+        </w:rPr>
+        <w:br/>
+        <w:t> 6.1.1. Pruebas Unitarias</w:t>
+      </w:r>
+      <w:r>
+        <w:rPr>
+          <w:rFonts w:ascii="Times New Roman" w:hAnsi="Times New Roman" w:cs="Times New Roman"/>
+          <w:lang w:val="es-MX"/>
+        </w:rPr>
+        <w:br/>
+        <w:t> 6.1.2. Pruebas de Integración</w:t>
+      </w:r>
+      <w:r>
+        <w:rPr>
+          <w:rFonts w:ascii="Times New Roman" w:hAnsi="Times New Roman" w:cs="Times New Roman"/>
+          <w:lang w:val="es-MX"/>
+        </w:rPr>
+        <w:br/>
+        <w:t> 6.1.3. Pruebas de Aceptación de Usuario</w:t>
+      </w:r>
+      <w:r>
+        <w:rPr>
+          <w:rFonts w:ascii="Times New Roman" w:hAnsi="Times New Roman" w:cs="Times New Roman"/>
+          <w:lang w:val="es-MX"/>
+        </w:rPr>
+        <w:br/>
+        <w:t>6.2. Resultados de las Pruebas</w:t>
+      </w:r>
+      <w:r>
+        <w:rPr>
+          <w:rFonts w:ascii="Times New Roman" w:hAnsi="Times New Roman" w:cs="Times New Roman"/>
+          <w:lang w:val="es-MX"/>
+        </w:rPr>
+        <w:br/>
+        <w:t>6.3. Corrección de Errores y Ajustes</w:t>
+      </w:r>
+    </w:p>
+    <w:p>
+      <w:pPr>
+        <w:numPr>
+          <w:ilvl w:val="0"/>
+          <w:numId w:val="7"/>
+        </w:numPr>
+        <w:spacing w:line="480" w:lineRule="auto"/>
+        <w:ind w:firstLine="720"/>
+        <w:rPr>
+          <w:rFonts w:ascii="Times New Roman" w:hAnsi="Times New Roman" w:cs="Times New Roman"/>
+          <w:lang w:val="es-MX"/>
+        </w:rPr>
+      </w:pPr>
+      <w:r>
+        <w:rPr>
+          <w:rFonts w:ascii="Times New Roman" w:hAnsi="Times New Roman" w:cs="Times New Roman"/>
+          <w:b/>
+          <w:bCs/>
+          <w:lang w:val="es-MX"/>
+        </w:rPr>
+        <w:lastRenderedPageBreak/>
+        <w:t>Capítulo 7: Despliegue y Operación</w:t>
+      </w:r>
+      <w:r>
+        <w:rPr>
+          <w:rFonts w:ascii="Times New Roman" w:hAnsi="Times New Roman" w:cs="Times New Roman"/>
+          <w:lang w:val="es-MX"/>
+        </w:rPr>
+        <w:br/>
+        <w:t>7.1. Configuración del Servidor Intranet</w:t>
+      </w:r>
+      <w:r>
+        <w:rPr>
+          <w:rFonts w:ascii="Times New Roman" w:hAnsi="Times New Roman" w:cs="Times New Roman"/>
+          <w:lang w:val="es-MX"/>
+        </w:rPr>
+        <w:br/>
+        <w:t>7.2. Despliegue de la Aplicación</w:t>
+      </w:r>
+      <w:r>
+        <w:rPr>
+          <w:rFonts w:ascii="Times New Roman" w:hAnsi="Times New Roman" w:cs="Times New Roman"/>
+          <w:lang w:val="es-MX"/>
+        </w:rPr>
+        <w:br/>
+        <w:t>7.3. Plan de Mantenimiento</w:t>
+      </w:r>
+      <w:r>
+        <w:rPr>
+          <w:rFonts w:ascii="Times New Roman" w:hAnsi="Times New Roman" w:cs="Times New Roman"/>
+          <w:lang w:val="es-MX"/>
+        </w:rPr>
+        <w:br/>
+        <w:t>7.4. Respaldo y Recuperación de Datos</w:t>
+      </w:r>
+    </w:p>
+    <w:p>
+      <w:pPr>
+        <w:numPr>
+          <w:ilvl w:val="0"/>
+          <w:numId w:val="7"/>
+        </w:numPr>
+        <w:spacing w:line="480" w:lineRule="auto"/>
+        <w:ind w:firstLine="720"/>
+        <w:rPr>
+          <w:rFonts w:ascii="Times New Roman" w:hAnsi="Times New Roman" w:cs="Times New Roman"/>
+        </w:rPr>
+      </w:pPr>
+      <w:r>
+        <w:rPr>
+          <w:rFonts w:ascii="Times New Roman" w:hAnsi="Times New Roman" w:cs="Times New Roman"/>
+          <w:b/>
+          <w:bCs/>
+          <w:lang w:val="es-MX"/>
+        </w:rPr>
+        <w:t>Capítulo 8: Capacitación y Soporte</w:t>
+      </w:r>
+      <w:r>
+        <w:rPr>
+          <w:rFonts w:ascii="Times New Roman" w:hAnsi="Times New Roman" w:cs="Times New Roman"/>
+          <w:lang w:val="es-MX"/>
+        </w:rPr>
+        <w:br/>
+        <w:t>8.1. Manual de Usuario</w:t>
+      </w:r>
+      <w:r>
+        <w:rPr>
+          <w:rFonts w:ascii="Times New Roman" w:hAnsi="Times New Roman" w:cs="Times New Roman"/>
+          <w:lang w:val="es-MX"/>
+        </w:rPr>
+        <w:br/>
+        <w:t>8.2. Manual Técnico</w:t>
+      </w:r>
+      <w:r>
+        <w:rPr>
+          <w:rFonts w:ascii="Times New Roman" w:hAnsi="Times New Roman" w:cs="Times New Roman"/>
+          <w:lang w:val="es-MX"/>
+        </w:rPr>
+        <w:br/>
+        <w:t>8.3. Plan de Capacitación</w:t>
+      </w:r>
+      <w:r>
+        <w:rPr>
+          <w:rFonts w:ascii="Times New Roman" w:hAnsi="Times New Roman" w:cs="Times New Roman"/>
+          <w:lang w:val="es-MX"/>
+        </w:rPr>
+        <w:br/>
+        <w:t xml:space="preserve">8.4. </w:t>
+      </w:r>
+      <w:r>
+        <w:rPr>
+          <w:rFonts w:ascii="Times New Roman" w:hAnsi="Times New Roman" w:cs="Times New Roman"/>
+        </w:rPr>
+        <w:t>Soporte Post‑Lanzamiento</w:t>
+      </w:r>
+    </w:p>
+    <w:p>
+      <w:pPr>
+        <w:numPr>
+          <w:ilvl w:val="0"/>
+          <w:numId w:val="7"/>
+        </w:numPr>
+        <w:spacing w:line="480" w:lineRule="auto"/>
+        <w:ind w:firstLine="720"/>
+        <w:rPr>
+          <w:rFonts w:ascii="Times New Roman" w:hAnsi="Times New Roman" w:cs="Times New Roman"/>
+        </w:rPr>
+      </w:pPr>
+      <w:r>
+        <w:rPr>
+          <w:rFonts w:ascii="Times New Roman" w:hAnsi="Times New Roman" w:cs="Times New Roman"/>
+          <w:b/>
+          <w:bCs/>
+          <w:lang w:val="es-MX"/>
+        </w:rPr>
+        <w:t>Capítulo 9: Conclusiones y Recomendaciones</w:t>
+      </w:r>
+      <w:r>
+        <w:rPr>
+          <w:rFonts w:ascii="Times New Roman" w:hAnsi="Times New Roman" w:cs="Times New Roman"/>
+          <w:lang w:val="es-MX"/>
+        </w:rPr>
+        <w:br/>
+        <w:t>9.1. Conclusiones del Proyecto</w:t>
+      </w:r>
+      <w:r>
+        <w:rPr>
+          <w:rFonts w:ascii="Times New Roman" w:hAnsi="Times New Roman" w:cs="Times New Roman"/>
+          <w:lang w:val="es-MX"/>
+        </w:rPr>
+        <w:br/>
+        <w:t xml:space="preserve">9.2. </w:t>
+      </w:r>
+      <w:r>
+        <w:rPr>
+          <w:rFonts w:ascii="Times New Roman" w:hAnsi="Times New Roman" w:cs="Times New Roman"/>
+        </w:rPr>
+        <w:t>Lecciones Aprendidas</w:t>
+      </w:r>
+      <w:r>
+        <w:rPr>
+          <w:rFonts w:ascii="Times New Roman" w:hAnsi="Times New Roman" w:cs="Times New Roman"/>
+        </w:rPr>
+        <w:br/>
+        <w:t>9.3. Recomendaciones para Futuras Mejoras</w:t>
+      </w:r>
+    </w:p>
+    <w:p>
+      <w:pPr>
+        <w:numPr>
+          <w:ilvl w:val="0"/>
+          <w:numId w:val="7"/>
+        </w:numPr>
+        <w:spacing w:line="480" w:lineRule="auto"/>
+        <w:ind w:firstLine="720"/>
+        <w:rPr>
+          <w:rFonts w:ascii="Times New Roman" w:hAnsi="Times New Roman" w:cs="Times New Roman"/>
+          <w:lang w:val="es-MX"/>
+        </w:rPr>
+      </w:pPr>
+      <w:r>
+        <w:rPr>
+          <w:rFonts w:ascii="Times New Roman" w:hAnsi="Times New Roman" w:cs="Times New Roman"/>
+          <w:b/>
+          <w:bCs/>
+          <w:lang w:val="es-MX"/>
+        </w:rPr>
+        <w:t>Anexos</w:t>
+      </w:r>
+      <w:r>
+        <w:rPr>
+          <w:rFonts w:ascii="Times New Roman" w:hAnsi="Times New Roman" w:cs="Times New Roman"/>
+          <w:lang w:val="es-MX"/>
+        </w:rPr>
+        <w:br/>
+        <w:t>A. Glosario de Términos</w:t>
+      </w:r>
+      <w:r>
+        <w:rPr>
+          <w:rFonts w:ascii="Times New Roman" w:hAnsi="Times New Roman" w:cs="Times New Roman"/>
+          <w:lang w:val="es-MX"/>
+        </w:rPr>
+        <w:br/>
+        <w:t>B. Diagramas Completos</w:t>
+      </w:r>
+      <w:r>
+        <w:rPr>
+          <w:rFonts w:ascii="Times New Roman" w:hAnsi="Times New Roman" w:cs="Times New Roman"/>
+          <w:lang w:val="es-MX"/>
+        </w:rPr>
+        <w:br/>
+        <w:t>C. Códigos Fuente Relevantes</w:t>
+      </w:r>
+      <w:r>
+        <w:rPr>
+          <w:rFonts w:ascii="Times New Roman" w:hAnsi="Times New Roman" w:cs="Times New Roman"/>
+          <w:lang w:val="es-MX"/>
+        </w:rPr>
+        <w:br/>
+        <w:t>D. Formularios de Encuesta y Entrevista</w:t>
+      </w:r>
+      <w:r>
+        <w:rPr>
+          <w:rFonts w:ascii="Times New Roman" w:hAnsi="Times New Roman" w:cs="Times New Roman"/>
+          <w:lang w:val="es-MX"/>
+        </w:rPr>
+        <w:br/>
+        <w:t>E. Plan de Gestión de Riesgos</w:t>
+      </w:r>
+      <w:bookmarkStart w:id="26" w:name="referencias"/>
+      <w:bookmarkEnd w:id="24"/>
+    </w:p>
+    <w:p>
+      <w:pPr>
+        <w:pStyle w:val="Ttulo4"/>
+        <w:spacing w:line="480" w:lineRule="auto"/>
+        <w:ind w:firstLine="720"/>
         <w:rPr>
           <w:rFonts w:ascii="Times New Roman" w:hAnsi="Times New Roman" w:cs="Times New Roman"/>
           <w:b/>
@@ -5204,9 +6035,7 @@
           <w:iCs/>
           <w:color w:val="auto"/>
         </w:rPr>
-        <w:t>Índice</w:t>
-      </w:r>
-      <w:proofErr w:type="spellEnd"/>
+      </w:pPr>
       <w:r>
         <w:rPr>
           <w:rFonts w:ascii="Times New Roman" w:hAnsi="Times New Roman" w:cs="Times New Roman"/>
@@ -5216,1133 +6045,6 @@
           <w:iCs/>
           <w:color w:val="auto"/>
         </w:rPr>
-        <w:t xml:space="preserve"> </w:t>
-      </w:r>
-      <w:proofErr w:type="spellStart"/>
-      <w:r>
-        <w:rPr>
-          <w:rFonts w:ascii="Times New Roman" w:hAnsi="Times New Roman" w:cs="Times New Roman"/>
-          <w:b/>
-          <w:bCs w:val="0"/>
-          <w:i w:val="0"/>
-          <w:iCs/>
-          <w:color w:val="auto"/>
-        </w:rPr>
-        <w:t>Tentativo</w:t>
-      </w:r>
-      <w:proofErr w:type="spellEnd"/>
-    </w:p>
-    <w:p>
-      <w:pPr>
-        <w:numPr>
-          <w:ilvl w:val="0"/>
-          <w:numId w:val="7"/>
-        </w:numPr>
-        <w:spacing w:line="480" w:lineRule="auto"/>
-        <w:ind w:firstLine="720"/>
-        <w:rPr>
-          <w:rFonts w:ascii="Times New Roman" w:hAnsi="Times New Roman" w:cs="Times New Roman"/>
-        </w:rPr>
-      </w:pPr>
-      <w:r>
-        <w:rPr>
-          <w:rFonts w:ascii="Times New Roman" w:hAnsi="Times New Roman" w:cs="Times New Roman"/>
-          <w:b/>
-          <w:bCs/>
-          <w:lang w:val="es-MX"/>
-        </w:rPr>
-        <w:t>Capítulo 1: Introducción al Proyecto</w:t>
-      </w:r>
-      <w:r>
-        <w:rPr>
-          <w:rFonts w:ascii="Times New Roman" w:hAnsi="Times New Roman" w:cs="Times New Roman"/>
-          <w:lang w:val="es-MX"/>
-        </w:rPr>
-        <w:br/>
-        <w:t>1.1. Introducción</w:t>
-      </w:r>
-      <w:r>
-        <w:rPr>
-          <w:rFonts w:ascii="Times New Roman" w:hAnsi="Times New Roman" w:cs="Times New Roman"/>
-          <w:lang w:val="es-MX"/>
-        </w:rPr>
-        <w:br/>
-        <w:t>1.2. Descripción de la Propuesta</w:t>
-      </w:r>
-      <w:r>
-        <w:rPr>
-          <w:rFonts w:ascii="Times New Roman" w:hAnsi="Times New Roman" w:cs="Times New Roman"/>
-          <w:lang w:val="es-MX"/>
-        </w:rPr>
-        <w:br/>
-        <w:t>1.3. Justificación</w:t>
-      </w:r>
-      <w:r>
-        <w:rPr>
-          <w:rFonts w:ascii="Times New Roman" w:hAnsi="Times New Roman" w:cs="Times New Roman"/>
-          <w:lang w:val="es-MX"/>
-        </w:rPr>
-        <w:br/>
-        <w:t>1.4. Motivación</w:t>
-      </w:r>
-      <w:r>
-        <w:rPr>
-          <w:rFonts w:ascii="Times New Roman" w:hAnsi="Times New Roman" w:cs="Times New Roman"/>
-          <w:lang w:val="es-MX"/>
-        </w:rPr>
-        <w:br/>
-        <w:t>1.5. Marco Teórico</w:t>
-      </w:r>
-      <w:r>
-        <w:rPr>
-          <w:rFonts w:ascii="Times New Roman" w:hAnsi="Times New Roman" w:cs="Times New Roman"/>
-          <w:lang w:val="es-MX"/>
-        </w:rPr>
-        <w:br/>
-        <w:t> 1.5.1. Antecedentes</w:t>
-      </w:r>
-      <w:r>
-        <w:rPr>
-          <w:rFonts w:ascii="Times New Roman" w:hAnsi="Times New Roman" w:cs="Times New Roman"/>
-          <w:lang w:val="es-MX"/>
-        </w:rPr>
-        <w:br/>
-        <w:t> 1.5.2. Conceptos Clave</w:t>
-      </w:r>
-      <w:r>
-        <w:rPr>
-          <w:rFonts w:ascii="Times New Roman" w:hAnsi="Times New Roman" w:cs="Times New Roman"/>
-          <w:lang w:val="es-MX"/>
-        </w:rPr>
-        <w:br/>
-        <w:t>1.6. Glosario de Términos</w:t>
-      </w:r>
-      <w:r>
-        <w:rPr>
-          <w:rFonts w:ascii="Times New Roman" w:hAnsi="Times New Roman" w:cs="Times New Roman"/>
-          <w:lang w:val="es-MX"/>
-        </w:rPr>
-        <w:br/>
-        <w:t>1.7. Objetivos</w:t>
-      </w:r>
-      <w:r>
-        <w:rPr>
-          <w:rFonts w:ascii="Times New Roman" w:hAnsi="Times New Roman" w:cs="Times New Roman"/>
-          <w:lang w:val="es-MX"/>
-        </w:rPr>
-        <w:br/>
-        <w:t xml:space="preserve"> 1.7.1. </w:t>
-      </w:r>
-      <w:proofErr w:type="spellStart"/>
-      <w:r>
-        <w:rPr>
-          <w:rFonts w:ascii="Times New Roman" w:hAnsi="Times New Roman" w:cs="Times New Roman"/>
-        </w:rPr>
-        <w:t>Objetivo</w:t>
-      </w:r>
-      <w:proofErr w:type="spellEnd"/>
-      <w:r>
-        <w:rPr>
-          <w:rFonts w:ascii="Times New Roman" w:hAnsi="Times New Roman" w:cs="Times New Roman"/>
-        </w:rPr>
-        <w:t xml:space="preserve"> General</w:t>
-      </w:r>
-      <w:r>
-        <w:rPr>
-          <w:rFonts w:ascii="Times New Roman" w:hAnsi="Times New Roman" w:cs="Times New Roman"/>
-        </w:rPr>
-        <w:br/>
-        <w:t xml:space="preserve"> 1.7.2. </w:t>
-      </w:r>
-      <w:proofErr w:type="spellStart"/>
-      <w:r>
-        <w:rPr>
-          <w:rFonts w:ascii="Times New Roman" w:hAnsi="Times New Roman" w:cs="Times New Roman"/>
-        </w:rPr>
-        <w:t>Objetivos</w:t>
-      </w:r>
-      <w:proofErr w:type="spellEnd"/>
-      <w:r>
-        <w:rPr>
-          <w:rFonts w:ascii="Times New Roman" w:hAnsi="Times New Roman" w:cs="Times New Roman"/>
-        </w:rPr>
-        <w:t xml:space="preserve"> </w:t>
-      </w:r>
-      <w:proofErr w:type="spellStart"/>
-      <w:r>
-        <w:rPr>
-          <w:rFonts w:ascii="Times New Roman" w:hAnsi="Times New Roman" w:cs="Times New Roman"/>
-        </w:rPr>
-        <w:t>Específicos</w:t>
-      </w:r>
-      <w:proofErr w:type="spellEnd"/>
-      <w:r>
-        <w:rPr>
-          <w:rFonts w:ascii="Times New Roman" w:hAnsi="Times New Roman" w:cs="Times New Roman"/>
-        </w:rPr>
-        <w:br/>
-        <w:t xml:space="preserve">1.8. </w:t>
-      </w:r>
-      <w:proofErr w:type="spellStart"/>
-      <w:r>
-        <w:rPr>
-          <w:rFonts w:ascii="Times New Roman" w:hAnsi="Times New Roman" w:cs="Times New Roman"/>
-        </w:rPr>
-        <w:t>Importancia</w:t>
-      </w:r>
-      <w:proofErr w:type="spellEnd"/>
-      <w:r>
-        <w:rPr>
-          <w:rFonts w:ascii="Times New Roman" w:hAnsi="Times New Roman" w:cs="Times New Roman"/>
-        </w:rPr>
-        <w:t xml:space="preserve"> del </w:t>
-      </w:r>
-      <w:proofErr w:type="spellStart"/>
-      <w:r>
-        <w:rPr>
-          <w:rFonts w:ascii="Times New Roman" w:hAnsi="Times New Roman" w:cs="Times New Roman"/>
-        </w:rPr>
-        <w:t>Problema</w:t>
-      </w:r>
-      <w:proofErr w:type="spellEnd"/>
-      <w:r>
-        <w:rPr>
-          <w:rFonts w:ascii="Times New Roman" w:hAnsi="Times New Roman" w:cs="Times New Roman"/>
-        </w:rPr>
-        <w:br/>
-        <w:t xml:space="preserve">1.9. </w:t>
-      </w:r>
-      <w:proofErr w:type="spellStart"/>
-      <w:r>
-        <w:rPr>
-          <w:rFonts w:ascii="Times New Roman" w:hAnsi="Times New Roman" w:cs="Times New Roman"/>
-        </w:rPr>
-        <w:t>Planteamiento</w:t>
-      </w:r>
-      <w:proofErr w:type="spellEnd"/>
-      <w:r>
-        <w:rPr>
-          <w:rFonts w:ascii="Times New Roman" w:hAnsi="Times New Roman" w:cs="Times New Roman"/>
-        </w:rPr>
-        <w:t xml:space="preserve"> del </w:t>
-      </w:r>
-      <w:proofErr w:type="spellStart"/>
-      <w:r>
-        <w:rPr>
-          <w:rFonts w:ascii="Times New Roman" w:hAnsi="Times New Roman" w:cs="Times New Roman"/>
-        </w:rPr>
-        <w:t>Problema</w:t>
-      </w:r>
-      <w:proofErr w:type="spellEnd"/>
-    </w:p>
-    <w:p>
-      <w:pPr>
-        <w:numPr>
-          <w:ilvl w:val="0"/>
-          <w:numId w:val="7"/>
-        </w:numPr>
-        <w:spacing w:line="480" w:lineRule="auto"/>
-        <w:ind w:firstLine="720"/>
-        <w:rPr>
-          <w:rFonts w:ascii="Times New Roman" w:hAnsi="Times New Roman" w:cs="Times New Roman"/>
-        </w:rPr>
-      </w:pPr>
-      <w:r>
-        <w:rPr>
-          <w:rFonts w:ascii="Times New Roman" w:hAnsi="Times New Roman" w:cs="Times New Roman"/>
-          <w:b/>
-          <w:bCs/>
-          <w:lang w:val="es-MX"/>
-        </w:rPr>
-        <w:t>Capítulo 2: Marco Metodológico y Planificación</w:t>
-      </w:r>
-      <w:r>
-        <w:rPr>
-          <w:rFonts w:ascii="Times New Roman" w:hAnsi="Times New Roman" w:cs="Times New Roman"/>
-          <w:lang w:val="es-MX"/>
-        </w:rPr>
-        <w:br/>
-        <w:t>2.1. Alcances y Límites</w:t>
-      </w:r>
-      <w:r>
-        <w:rPr>
-          <w:rFonts w:ascii="Times New Roman" w:hAnsi="Times New Roman" w:cs="Times New Roman"/>
-          <w:lang w:val="es-MX"/>
-        </w:rPr>
-        <w:br/>
-        <w:t> 2.1.1. Alcances</w:t>
-      </w:r>
-      <w:r>
-        <w:rPr>
-          <w:rFonts w:ascii="Times New Roman" w:hAnsi="Times New Roman" w:cs="Times New Roman"/>
-          <w:lang w:val="es-MX"/>
-        </w:rPr>
-        <w:br/>
-        <w:t> 2.1.2. Límites</w:t>
-      </w:r>
-      <w:r>
-        <w:rPr>
-          <w:rFonts w:ascii="Times New Roman" w:hAnsi="Times New Roman" w:cs="Times New Roman"/>
-          <w:lang w:val="es-MX"/>
-        </w:rPr>
-        <w:br/>
-        <w:t>2.2. Formulación del Problema</w:t>
-      </w:r>
-      <w:r>
-        <w:rPr>
-          <w:rFonts w:ascii="Times New Roman" w:hAnsi="Times New Roman" w:cs="Times New Roman"/>
-          <w:lang w:val="es-MX"/>
-        </w:rPr>
-        <w:br/>
-        <w:t>2.3. Marco Metodológico</w:t>
-      </w:r>
-      <w:r>
-        <w:rPr>
-          <w:rFonts w:ascii="Times New Roman" w:hAnsi="Times New Roman" w:cs="Times New Roman"/>
-          <w:lang w:val="es-MX"/>
-        </w:rPr>
-        <w:br/>
-        <w:t> 2.3.1. Métodos de Recolección de Datos</w:t>
-      </w:r>
-      <w:r>
-        <w:rPr>
-          <w:rFonts w:ascii="Times New Roman" w:hAnsi="Times New Roman" w:cs="Times New Roman"/>
-          <w:lang w:val="es-MX"/>
-        </w:rPr>
-        <w:br/>
-      </w:r>
-      <w:r>
-        <w:rPr>
-          <w:rFonts w:ascii="Times New Roman" w:hAnsi="Times New Roman" w:cs="Times New Roman"/>
-          <w:lang w:val="es-MX"/>
-        </w:rPr>
-        <w:lastRenderedPageBreak/>
-        <w:t>  – Observación Directa</w:t>
-      </w:r>
-      <w:r>
-        <w:rPr>
-          <w:rFonts w:ascii="Times New Roman" w:hAnsi="Times New Roman" w:cs="Times New Roman"/>
-          <w:lang w:val="es-MX"/>
-        </w:rPr>
-        <w:br/>
-        <w:t>  – Entrevistas y Encuestas</w:t>
-      </w:r>
-      <w:r>
-        <w:rPr>
-          <w:rFonts w:ascii="Times New Roman" w:hAnsi="Times New Roman" w:cs="Times New Roman"/>
-          <w:lang w:val="es-MX"/>
-        </w:rPr>
-        <w:br/>
-        <w:t>  – Revisión Documental</w:t>
-      </w:r>
-      <w:r>
-        <w:rPr>
-          <w:rFonts w:ascii="Times New Roman" w:hAnsi="Times New Roman" w:cs="Times New Roman"/>
-          <w:lang w:val="es-MX"/>
-        </w:rPr>
-        <w:br/>
-        <w:t> 2.3.2. Metodología de Desarrollo (Scrum)</w:t>
-      </w:r>
-      <w:r>
-        <w:rPr>
-          <w:rFonts w:ascii="Times New Roman" w:hAnsi="Times New Roman" w:cs="Times New Roman"/>
-          <w:lang w:val="es-MX"/>
-        </w:rPr>
-        <w:br/>
-        <w:t> 2.3.3. Herramientas y Tecnologías</w:t>
-      </w:r>
-      <w:r>
-        <w:rPr>
-          <w:rFonts w:ascii="Times New Roman" w:hAnsi="Times New Roman" w:cs="Times New Roman"/>
-          <w:lang w:val="es-MX"/>
-        </w:rPr>
-        <w:br/>
-        <w:t>2.4. Presupuesto Estimado</w:t>
-      </w:r>
-      <w:r>
-        <w:rPr>
-          <w:rFonts w:ascii="Times New Roman" w:hAnsi="Times New Roman" w:cs="Times New Roman"/>
-          <w:lang w:val="es-MX"/>
-        </w:rPr>
-        <w:br/>
-        <w:t>2.5. Cronograma</w:t>
-      </w:r>
-      <w:r>
-        <w:rPr>
-          <w:rFonts w:ascii="Times New Roman" w:hAnsi="Times New Roman" w:cs="Times New Roman"/>
-          <w:lang w:val="es-MX"/>
-        </w:rPr>
-        <w:br/>
-        <w:t xml:space="preserve">2.6. </w:t>
-      </w:r>
-      <w:proofErr w:type="spellStart"/>
-      <w:r>
-        <w:rPr>
-          <w:rFonts w:ascii="Times New Roman" w:hAnsi="Times New Roman" w:cs="Times New Roman"/>
-        </w:rPr>
-        <w:t>Índice</w:t>
-      </w:r>
-      <w:proofErr w:type="spellEnd"/>
-      <w:r>
-        <w:rPr>
-          <w:rFonts w:ascii="Times New Roman" w:hAnsi="Times New Roman" w:cs="Times New Roman"/>
-        </w:rPr>
-        <w:t xml:space="preserve"> </w:t>
-      </w:r>
-      <w:proofErr w:type="spellStart"/>
-      <w:r>
-        <w:rPr>
-          <w:rFonts w:ascii="Times New Roman" w:hAnsi="Times New Roman" w:cs="Times New Roman"/>
-        </w:rPr>
-        <w:t>Tentativo</w:t>
-      </w:r>
-      <w:proofErr w:type="spellEnd"/>
-    </w:p>
-    <w:p>
-      <w:pPr>
-        <w:numPr>
-          <w:ilvl w:val="0"/>
-          <w:numId w:val="7"/>
-        </w:numPr>
-        <w:spacing w:line="480" w:lineRule="auto"/>
-        <w:ind w:firstLine="720"/>
-        <w:rPr>
-          <w:rFonts w:ascii="Times New Roman" w:hAnsi="Times New Roman" w:cs="Times New Roman"/>
-          <w:lang w:val="es-MX"/>
-        </w:rPr>
-      </w:pPr>
-      <w:r>
-        <w:rPr>
-          <w:rFonts w:ascii="Times New Roman" w:hAnsi="Times New Roman" w:cs="Times New Roman"/>
-          <w:b/>
-          <w:bCs/>
-          <w:lang w:val="es-MX"/>
-        </w:rPr>
-        <w:t>Capítulo 3: Análisis y Diseño del Sistema</w:t>
-      </w:r>
-      <w:r>
-        <w:rPr>
-          <w:rFonts w:ascii="Times New Roman" w:hAnsi="Times New Roman" w:cs="Times New Roman"/>
-          <w:lang w:val="es-MX"/>
-        </w:rPr>
-        <w:br/>
-        <w:t>3.1. Modelado de Requisitos</w:t>
-      </w:r>
-      <w:r>
-        <w:rPr>
-          <w:rFonts w:ascii="Times New Roman" w:hAnsi="Times New Roman" w:cs="Times New Roman"/>
-          <w:lang w:val="es-MX"/>
-        </w:rPr>
-        <w:br/>
-        <w:t> 3.1.1. Casos de Uso</w:t>
-      </w:r>
-      <w:r>
-        <w:rPr>
-          <w:rFonts w:ascii="Times New Roman" w:hAnsi="Times New Roman" w:cs="Times New Roman"/>
-          <w:lang w:val="es-MX"/>
-        </w:rPr>
-        <w:br/>
-        <w:t> 3.1.2. Diagramas de Actividad</w:t>
-      </w:r>
-      <w:r>
-        <w:rPr>
-          <w:rFonts w:ascii="Times New Roman" w:hAnsi="Times New Roman" w:cs="Times New Roman"/>
-          <w:lang w:val="es-MX"/>
-        </w:rPr>
-        <w:br/>
-        <w:t>3.2. Diseño de Arquitectura</w:t>
-      </w:r>
-      <w:r>
-        <w:rPr>
-          <w:rFonts w:ascii="Times New Roman" w:hAnsi="Times New Roman" w:cs="Times New Roman"/>
-          <w:lang w:val="es-MX"/>
-        </w:rPr>
-        <w:br/>
-        <w:t> 3.2.1. Diagrama de Componentes</w:t>
-      </w:r>
-      <w:r>
-        <w:rPr>
-          <w:rFonts w:ascii="Times New Roman" w:hAnsi="Times New Roman" w:cs="Times New Roman"/>
-          <w:lang w:val="es-MX"/>
-        </w:rPr>
-        <w:br/>
-        <w:t> 3.2.2. Diagrama de Despliegue</w:t>
-      </w:r>
-      <w:r>
-        <w:rPr>
-          <w:rFonts w:ascii="Times New Roman" w:hAnsi="Times New Roman" w:cs="Times New Roman"/>
-          <w:lang w:val="es-MX"/>
-        </w:rPr>
-        <w:br/>
-        <w:t>3.3. Diseño de la Base de Datos</w:t>
-      </w:r>
-      <w:r>
-        <w:rPr>
-          <w:rFonts w:ascii="Times New Roman" w:hAnsi="Times New Roman" w:cs="Times New Roman"/>
-          <w:lang w:val="es-MX"/>
-        </w:rPr>
-        <w:br/>
-        <w:t> 3.3.1. Modelo Entidad–Relación</w:t>
-      </w:r>
-      <w:r>
-        <w:rPr>
-          <w:rFonts w:ascii="Times New Roman" w:hAnsi="Times New Roman" w:cs="Times New Roman"/>
-          <w:lang w:val="es-MX"/>
-        </w:rPr>
-        <w:br/>
-        <w:t> 3.3.2. Esquema Relacional</w:t>
-      </w:r>
-      <w:r>
-        <w:rPr>
-          <w:rFonts w:ascii="Times New Roman" w:hAnsi="Times New Roman" w:cs="Times New Roman"/>
-          <w:lang w:val="es-MX"/>
-        </w:rPr>
-        <w:br/>
-        <w:t>3.4. Diseño de la Interfaz de Usuario</w:t>
-      </w:r>
-      <w:r>
-        <w:rPr>
-          <w:rFonts w:ascii="Times New Roman" w:hAnsi="Times New Roman" w:cs="Times New Roman"/>
-          <w:lang w:val="es-MX"/>
-        </w:rPr>
-        <w:br/>
-        <w:t xml:space="preserve"> 3.4.1. </w:t>
-      </w:r>
-      <w:proofErr w:type="spellStart"/>
-      <w:r>
-        <w:rPr>
-          <w:rFonts w:ascii="Times New Roman" w:hAnsi="Times New Roman" w:cs="Times New Roman"/>
-          <w:lang w:val="es-MX"/>
-        </w:rPr>
-        <w:t>Wireframes</w:t>
-      </w:r>
-      <w:proofErr w:type="spellEnd"/>
-      <w:r>
-        <w:rPr>
-          <w:rFonts w:ascii="Times New Roman" w:hAnsi="Times New Roman" w:cs="Times New Roman"/>
-          <w:lang w:val="es-MX"/>
-        </w:rPr>
-        <w:t xml:space="preserve"> y Mockups</w:t>
-      </w:r>
-      <w:r>
-        <w:rPr>
-          <w:rFonts w:ascii="Times New Roman" w:hAnsi="Times New Roman" w:cs="Times New Roman"/>
-          <w:lang w:val="es-MX"/>
-        </w:rPr>
-        <w:br/>
-        <w:t> 3.4.2. Prototipo de Alta Fidelidad</w:t>
-      </w:r>
-    </w:p>
-    <w:p>
-      <w:pPr>
-        <w:numPr>
-          <w:ilvl w:val="0"/>
-          <w:numId w:val="7"/>
-        </w:numPr>
-        <w:spacing w:line="480" w:lineRule="auto"/>
-        <w:ind w:firstLine="720"/>
-        <w:rPr>
-          <w:rFonts w:ascii="Times New Roman" w:hAnsi="Times New Roman" w:cs="Times New Roman"/>
-          <w:lang w:val="es-MX"/>
-        </w:rPr>
-      </w:pPr>
-      <w:r>
-        <w:rPr>
-          <w:rFonts w:ascii="Times New Roman" w:hAnsi="Times New Roman" w:cs="Times New Roman"/>
-          <w:b/>
-          <w:bCs/>
-          <w:lang w:val="es-MX"/>
-        </w:rPr>
-        <w:t>Capítulo 4: Implementación</w:t>
-      </w:r>
-      <w:r>
-        <w:rPr>
-          <w:rFonts w:ascii="Times New Roman" w:hAnsi="Times New Roman" w:cs="Times New Roman"/>
-          <w:lang w:val="es-MX"/>
-        </w:rPr>
-        <w:br/>
-        <w:t>4.1. Configuración del Entorno de Desarrollo</w:t>
-      </w:r>
-      <w:r>
-        <w:rPr>
-          <w:rFonts w:ascii="Times New Roman" w:hAnsi="Times New Roman" w:cs="Times New Roman"/>
-          <w:lang w:val="es-MX"/>
-        </w:rPr>
-        <w:br/>
-      </w:r>
-      <w:r>
-        <w:rPr>
-          <w:rFonts w:ascii="Times New Roman" w:hAnsi="Times New Roman" w:cs="Times New Roman"/>
-          <w:lang w:val="es-MX"/>
-        </w:rPr>
-        <w:lastRenderedPageBreak/>
-        <w:t xml:space="preserve">4.2. Desarrollo del </w:t>
-      </w:r>
-      <w:proofErr w:type="spellStart"/>
-      <w:r>
-        <w:rPr>
-          <w:rFonts w:ascii="Times New Roman" w:hAnsi="Times New Roman" w:cs="Times New Roman"/>
-          <w:lang w:val="es-MX"/>
-        </w:rPr>
-        <w:t>Backend</w:t>
-      </w:r>
-      <w:proofErr w:type="spellEnd"/>
-      <w:r>
-        <w:rPr>
-          <w:rFonts w:ascii="Times New Roman" w:hAnsi="Times New Roman" w:cs="Times New Roman"/>
-          <w:lang w:val="es-MX"/>
-        </w:rPr>
-        <w:br/>
-        <w:t xml:space="preserve"> 4.2.1. Estructura de la API en </w:t>
-      </w:r>
-      <w:proofErr w:type="spellStart"/>
-      <w:r>
-        <w:rPr>
-          <w:rFonts w:ascii="Times New Roman" w:hAnsi="Times New Roman" w:cs="Times New Roman"/>
-          <w:lang w:val="es-MX"/>
-        </w:rPr>
-        <w:t>Flask</w:t>
-      </w:r>
-      <w:proofErr w:type="spellEnd"/>
-      <w:r>
-        <w:rPr>
-          <w:rFonts w:ascii="Times New Roman" w:hAnsi="Times New Roman" w:cs="Times New Roman"/>
-          <w:lang w:val="es-MX"/>
-        </w:rPr>
-        <w:br/>
-        <w:t> 4.2.2. Modelos y Persistencia (</w:t>
-      </w:r>
-      <w:proofErr w:type="spellStart"/>
-      <w:r>
-        <w:rPr>
-          <w:rFonts w:ascii="Times New Roman" w:hAnsi="Times New Roman" w:cs="Times New Roman"/>
-          <w:lang w:val="es-MX"/>
-        </w:rPr>
-        <w:t>SQLAlchemy</w:t>
-      </w:r>
-      <w:proofErr w:type="spellEnd"/>
-      <w:r>
-        <w:rPr>
-          <w:rFonts w:ascii="Times New Roman" w:hAnsi="Times New Roman" w:cs="Times New Roman"/>
-          <w:lang w:val="es-MX"/>
-        </w:rPr>
-        <w:t xml:space="preserve"> + SQLite)</w:t>
-      </w:r>
-      <w:r>
-        <w:rPr>
-          <w:rFonts w:ascii="Times New Roman" w:hAnsi="Times New Roman" w:cs="Times New Roman"/>
-          <w:lang w:val="es-MX"/>
-        </w:rPr>
-        <w:br/>
-        <w:t xml:space="preserve">4.3. Desarrollo del </w:t>
-      </w:r>
-      <w:proofErr w:type="spellStart"/>
-      <w:r>
-        <w:rPr>
-          <w:rFonts w:ascii="Times New Roman" w:hAnsi="Times New Roman" w:cs="Times New Roman"/>
-          <w:lang w:val="es-MX"/>
-        </w:rPr>
-        <w:t>Frontend</w:t>
-      </w:r>
-      <w:proofErr w:type="spellEnd"/>
-      <w:r>
-        <w:rPr>
-          <w:rFonts w:ascii="Times New Roman" w:hAnsi="Times New Roman" w:cs="Times New Roman"/>
-          <w:lang w:val="es-MX"/>
-        </w:rPr>
-        <w:br/>
-        <w:t> 4.3.1. Maquetación con Bootstrap</w:t>
-      </w:r>
-      <w:r>
-        <w:rPr>
-          <w:rFonts w:ascii="Times New Roman" w:hAnsi="Times New Roman" w:cs="Times New Roman"/>
-          <w:lang w:val="es-MX"/>
-        </w:rPr>
-        <w:br/>
-        <w:t> 4.3.2. Lógica de Cliente (JavaScript)</w:t>
-      </w:r>
-      <w:r>
-        <w:rPr>
-          <w:rFonts w:ascii="Times New Roman" w:hAnsi="Times New Roman" w:cs="Times New Roman"/>
-          <w:lang w:val="es-MX"/>
-        </w:rPr>
-        <w:br/>
-        <w:t>4.4. Integración de Módulos</w:t>
-      </w:r>
-      <w:r>
-        <w:rPr>
-          <w:rFonts w:ascii="Times New Roman" w:hAnsi="Times New Roman" w:cs="Times New Roman"/>
-          <w:lang w:val="es-MX"/>
-        </w:rPr>
-        <w:br/>
-        <w:t> 4.4.1. Módulo de Citas</w:t>
-      </w:r>
-      <w:r>
-        <w:rPr>
-          <w:rFonts w:ascii="Times New Roman" w:hAnsi="Times New Roman" w:cs="Times New Roman"/>
-          <w:lang w:val="es-MX"/>
-        </w:rPr>
-        <w:br/>
-        <w:t> 4.4.2. Módulo de Consulta</w:t>
-      </w:r>
-      <w:r>
-        <w:rPr>
-          <w:rFonts w:ascii="Times New Roman" w:hAnsi="Times New Roman" w:cs="Times New Roman"/>
-          <w:lang w:val="es-MX"/>
-        </w:rPr>
-        <w:br/>
-        <w:t> 4.4.3. Módulo Transversal (Reportes)</w:t>
-      </w:r>
-    </w:p>
-    <w:p>
-      <w:pPr>
-        <w:numPr>
-          <w:ilvl w:val="0"/>
-          <w:numId w:val="7"/>
-        </w:numPr>
-        <w:spacing w:line="480" w:lineRule="auto"/>
-        <w:ind w:firstLine="720"/>
-        <w:rPr>
-          <w:rFonts w:ascii="Times New Roman" w:hAnsi="Times New Roman" w:cs="Times New Roman"/>
-          <w:lang w:val="es-MX"/>
-        </w:rPr>
-      </w:pPr>
-      <w:r>
-        <w:rPr>
-          <w:rFonts w:ascii="Times New Roman" w:hAnsi="Times New Roman" w:cs="Times New Roman"/>
-          <w:b/>
-          <w:bCs/>
-          <w:lang w:val="es-MX"/>
-        </w:rPr>
-        <w:t>Capítulo 5: Seguridad y Autenticación</w:t>
-      </w:r>
-      <w:r>
-        <w:rPr>
-          <w:rFonts w:ascii="Times New Roman" w:hAnsi="Times New Roman" w:cs="Times New Roman"/>
-          <w:lang w:val="es-MX"/>
-        </w:rPr>
-        <w:br/>
-        <w:t>5.1. Gestión de Usuarios y Roles</w:t>
-      </w:r>
-      <w:r>
-        <w:rPr>
-          <w:rFonts w:ascii="Times New Roman" w:hAnsi="Times New Roman" w:cs="Times New Roman"/>
-          <w:lang w:val="es-MX"/>
-        </w:rPr>
-        <w:br/>
-        <w:t>5.2. Autenticación y Autorización</w:t>
-      </w:r>
-      <w:r>
-        <w:rPr>
-          <w:rFonts w:ascii="Times New Roman" w:hAnsi="Times New Roman" w:cs="Times New Roman"/>
-          <w:lang w:val="es-MX"/>
-        </w:rPr>
-        <w:br/>
-        <w:t>5.3. Cifrado y Protección de Datos</w:t>
-      </w:r>
-      <w:r>
-        <w:rPr>
-          <w:rFonts w:ascii="Times New Roman" w:hAnsi="Times New Roman" w:cs="Times New Roman"/>
-          <w:lang w:val="es-MX"/>
-        </w:rPr>
-        <w:br/>
-        <w:t>5.4. Buenas Prácticas y Políticas de Seguridad</w:t>
-      </w:r>
-    </w:p>
-    <w:p>
-      <w:pPr>
-        <w:numPr>
-          <w:ilvl w:val="0"/>
-          <w:numId w:val="7"/>
-        </w:numPr>
-        <w:spacing w:line="480" w:lineRule="auto"/>
-        <w:ind w:firstLine="720"/>
-        <w:rPr>
-          <w:rFonts w:ascii="Times New Roman" w:hAnsi="Times New Roman" w:cs="Times New Roman"/>
-          <w:lang w:val="es-MX"/>
-        </w:rPr>
-      </w:pPr>
-      <w:r>
-        <w:rPr>
-          <w:rFonts w:ascii="Times New Roman" w:hAnsi="Times New Roman" w:cs="Times New Roman"/>
-          <w:b/>
-          <w:bCs/>
-          <w:lang w:val="es-MX"/>
-        </w:rPr>
-        <w:t>Capítulo 6: Pruebas y Calidad</w:t>
-      </w:r>
-      <w:r>
-        <w:rPr>
-          <w:rFonts w:ascii="Times New Roman" w:hAnsi="Times New Roman" w:cs="Times New Roman"/>
-          <w:lang w:val="es-MX"/>
-        </w:rPr>
-        <w:br/>
-        <w:t>6.1. Plan de Pruebas</w:t>
-      </w:r>
-      <w:r>
-        <w:rPr>
-          <w:rFonts w:ascii="Times New Roman" w:hAnsi="Times New Roman" w:cs="Times New Roman"/>
-          <w:lang w:val="es-MX"/>
-        </w:rPr>
-        <w:br/>
-        <w:t> 6.1.1. Pruebas Unitarias</w:t>
-      </w:r>
-      <w:r>
-        <w:rPr>
-          <w:rFonts w:ascii="Times New Roman" w:hAnsi="Times New Roman" w:cs="Times New Roman"/>
-          <w:lang w:val="es-MX"/>
-        </w:rPr>
-        <w:br/>
-        <w:t> 6.1.2. Pruebas de Integración</w:t>
-      </w:r>
-      <w:r>
-        <w:rPr>
-          <w:rFonts w:ascii="Times New Roman" w:hAnsi="Times New Roman" w:cs="Times New Roman"/>
-          <w:lang w:val="es-MX"/>
-        </w:rPr>
-        <w:br/>
-        <w:t> 6.1.3. Pruebas de Aceptación de Usuario</w:t>
-      </w:r>
-      <w:r>
-        <w:rPr>
-          <w:rFonts w:ascii="Times New Roman" w:hAnsi="Times New Roman" w:cs="Times New Roman"/>
-          <w:lang w:val="es-MX"/>
-        </w:rPr>
-        <w:br/>
-        <w:t>6.2. Resultados de las Pruebas</w:t>
-      </w:r>
-      <w:r>
-        <w:rPr>
-          <w:rFonts w:ascii="Times New Roman" w:hAnsi="Times New Roman" w:cs="Times New Roman"/>
-          <w:lang w:val="es-MX"/>
-        </w:rPr>
-        <w:br/>
-        <w:t>6.3. Corrección de Errores y Ajustes</w:t>
-      </w:r>
-    </w:p>
-    <w:p>
-      <w:pPr>
-        <w:numPr>
-          <w:ilvl w:val="0"/>
-          <w:numId w:val="7"/>
-        </w:numPr>
-        <w:spacing w:line="480" w:lineRule="auto"/>
-        <w:ind w:firstLine="720"/>
-        <w:rPr>
-          <w:rFonts w:ascii="Times New Roman" w:hAnsi="Times New Roman" w:cs="Times New Roman"/>
-          <w:lang w:val="es-MX"/>
-        </w:rPr>
-      </w:pPr>
-      <w:r>
-        <w:rPr>
-          <w:rFonts w:ascii="Times New Roman" w:hAnsi="Times New Roman" w:cs="Times New Roman"/>
-          <w:b/>
-          <w:bCs/>
-          <w:lang w:val="es-MX"/>
-        </w:rPr>
-        <w:lastRenderedPageBreak/>
-        <w:t>Capítulo 7: Despliegue y Operación</w:t>
-      </w:r>
-      <w:r>
-        <w:rPr>
-          <w:rFonts w:ascii="Times New Roman" w:hAnsi="Times New Roman" w:cs="Times New Roman"/>
-          <w:lang w:val="es-MX"/>
-        </w:rPr>
-        <w:br/>
-        <w:t>7.1. Configuración del Servidor Intranet</w:t>
-      </w:r>
-      <w:r>
-        <w:rPr>
-          <w:rFonts w:ascii="Times New Roman" w:hAnsi="Times New Roman" w:cs="Times New Roman"/>
-          <w:lang w:val="es-MX"/>
-        </w:rPr>
-        <w:br/>
-        <w:t>7.2. Despliegue de la Aplicación</w:t>
-      </w:r>
-      <w:r>
-        <w:rPr>
-          <w:rFonts w:ascii="Times New Roman" w:hAnsi="Times New Roman" w:cs="Times New Roman"/>
-          <w:lang w:val="es-MX"/>
-        </w:rPr>
-        <w:br/>
-        <w:t>7.3. Plan de Mantenimiento</w:t>
-      </w:r>
-      <w:r>
-        <w:rPr>
-          <w:rFonts w:ascii="Times New Roman" w:hAnsi="Times New Roman" w:cs="Times New Roman"/>
-          <w:lang w:val="es-MX"/>
-        </w:rPr>
-        <w:br/>
-        <w:t>7.4. Respaldo y Recuperación de Datos</w:t>
-      </w:r>
-    </w:p>
-    <w:p>
-      <w:pPr>
-        <w:numPr>
-          <w:ilvl w:val="0"/>
-          <w:numId w:val="7"/>
-        </w:numPr>
-        <w:spacing w:line="480" w:lineRule="auto"/>
-        <w:ind w:firstLine="720"/>
-        <w:rPr>
-          <w:rFonts w:ascii="Times New Roman" w:hAnsi="Times New Roman" w:cs="Times New Roman"/>
-        </w:rPr>
-      </w:pPr>
-      <w:r>
-        <w:rPr>
-          <w:rFonts w:ascii="Times New Roman" w:hAnsi="Times New Roman" w:cs="Times New Roman"/>
-          <w:b/>
-          <w:bCs/>
-          <w:lang w:val="es-MX"/>
-        </w:rPr>
-        <w:t>Capítulo 8: Capacitación y Soporte</w:t>
-      </w:r>
-      <w:r>
-        <w:rPr>
-          <w:rFonts w:ascii="Times New Roman" w:hAnsi="Times New Roman" w:cs="Times New Roman"/>
-          <w:lang w:val="es-MX"/>
-        </w:rPr>
-        <w:br/>
-        <w:t>8.1. Manual de Usuario</w:t>
-      </w:r>
-      <w:r>
-        <w:rPr>
-          <w:rFonts w:ascii="Times New Roman" w:hAnsi="Times New Roman" w:cs="Times New Roman"/>
-          <w:lang w:val="es-MX"/>
-        </w:rPr>
-        <w:br/>
-        <w:t>8.2. Manual Técnico</w:t>
-      </w:r>
-      <w:r>
-        <w:rPr>
-          <w:rFonts w:ascii="Times New Roman" w:hAnsi="Times New Roman" w:cs="Times New Roman"/>
-          <w:lang w:val="es-MX"/>
-        </w:rPr>
-        <w:br/>
-        <w:t>8.3. Plan de Capacitación</w:t>
-      </w:r>
-      <w:r>
-        <w:rPr>
-          <w:rFonts w:ascii="Times New Roman" w:hAnsi="Times New Roman" w:cs="Times New Roman"/>
-          <w:lang w:val="es-MX"/>
-        </w:rPr>
-        <w:br/>
-        <w:t xml:space="preserve">8.4. </w:t>
-      </w:r>
-      <w:proofErr w:type="spellStart"/>
-      <w:r>
-        <w:rPr>
-          <w:rFonts w:ascii="Times New Roman" w:hAnsi="Times New Roman" w:cs="Times New Roman"/>
-        </w:rPr>
-        <w:t>Soporte</w:t>
-      </w:r>
-      <w:proofErr w:type="spellEnd"/>
-      <w:r>
-        <w:rPr>
-          <w:rFonts w:ascii="Times New Roman" w:hAnsi="Times New Roman" w:cs="Times New Roman"/>
-        </w:rPr>
-        <w:t xml:space="preserve"> Post‑</w:t>
-      </w:r>
-      <w:proofErr w:type="spellStart"/>
-      <w:r>
-        <w:rPr>
-          <w:rFonts w:ascii="Times New Roman" w:hAnsi="Times New Roman" w:cs="Times New Roman"/>
-        </w:rPr>
-        <w:t>Lanzamiento</w:t>
-      </w:r>
-      <w:proofErr w:type="spellEnd"/>
-    </w:p>
-    <w:p>
-      <w:pPr>
-        <w:numPr>
-          <w:ilvl w:val="0"/>
-          <w:numId w:val="7"/>
-        </w:numPr>
-        <w:spacing w:line="480" w:lineRule="auto"/>
-        <w:ind w:firstLine="720"/>
-        <w:rPr>
-          <w:rFonts w:ascii="Times New Roman" w:hAnsi="Times New Roman" w:cs="Times New Roman"/>
-        </w:rPr>
-      </w:pPr>
-      <w:r>
-        <w:rPr>
-          <w:rFonts w:ascii="Times New Roman" w:hAnsi="Times New Roman" w:cs="Times New Roman"/>
-          <w:b/>
-          <w:bCs/>
-          <w:lang w:val="es-MX"/>
-        </w:rPr>
-        <w:t>Capítulo 9: Conclusiones y Recomendaciones</w:t>
-      </w:r>
-      <w:r>
-        <w:rPr>
-          <w:rFonts w:ascii="Times New Roman" w:hAnsi="Times New Roman" w:cs="Times New Roman"/>
-          <w:lang w:val="es-MX"/>
-        </w:rPr>
-        <w:br/>
-        <w:t>9.1. Conclusiones del Proyecto</w:t>
-      </w:r>
-      <w:r>
-        <w:rPr>
-          <w:rFonts w:ascii="Times New Roman" w:hAnsi="Times New Roman" w:cs="Times New Roman"/>
-          <w:lang w:val="es-MX"/>
-        </w:rPr>
-        <w:br/>
-        <w:t xml:space="preserve">9.2. </w:t>
-      </w:r>
-      <w:proofErr w:type="spellStart"/>
-      <w:r>
-        <w:rPr>
-          <w:rFonts w:ascii="Times New Roman" w:hAnsi="Times New Roman" w:cs="Times New Roman"/>
-        </w:rPr>
-        <w:t>Lecciones</w:t>
-      </w:r>
-      <w:proofErr w:type="spellEnd"/>
-      <w:r>
-        <w:rPr>
-          <w:rFonts w:ascii="Times New Roman" w:hAnsi="Times New Roman" w:cs="Times New Roman"/>
-        </w:rPr>
-        <w:t xml:space="preserve"> </w:t>
-      </w:r>
-      <w:proofErr w:type="spellStart"/>
-      <w:r>
-        <w:rPr>
-          <w:rFonts w:ascii="Times New Roman" w:hAnsi="Times New Roman" w:cs="Times New Roman"/>
-        </w:rPr>
-        <w:t>Aprendidas</w:t>
-      </w:r>
-      <w:proofErr w:type="spellEnd"/>
-      <w:r>
-        <w:rPr>
-          <w:rFonts w:ascii="Times New Roman" w:hAnsi="Times New Roman" w:cs="Times New Roman"/>
-        </w:rPr>
-        <w:br/>
-        <w:t xml:space="preserve">9.3. </w:t>
-      </w:r>
-      <w:proofErr w:type="spellStart"/>
-      <w:r>
-        <w:rPr>
-          <w:rFonts w:ascii="Times New Roman" w:hAnsi="Times New Roman" w:cs="Times New Roman"/>
-        </w:rPr>
-        <w:t>Recomendaciones</w:t>
-      </w:r>
-      <w:proofErr w:type="spellEnd"/>
-      <w:r>
-        <w:rPr>
-          <w:rFonts w:ascii="Times New Roman" w:hAnsi="Times New Roman" w:cs="Times New Roman"/>
-        </w:rPr>
-        <w:t xml:space="preserve"> para </w:t>
-      </w:r>
-      <w:proofErr w:type="spellStart"/>
-      <w:r>
-        <w:rPr>
-          <w:rFonts w:ascii="Times New Roman" w:hAnsi="Times New Roman" w:cs="Times New Roman"/>
-        </w:rPr>
-        <w:t>Futuras</w:t>
-      </w:r>
-      <w:proofErr w:type="spellEnd"/>
-      <w:r>
-        <w:rPr>
-          <w:rFonts w:ascii="Times New Roman" w:hAnsi="Times New Roman" w:cs="Times New Roman"/>
-        </w:rPr>
-        <w:t xml:space="preserve"> </w:t>
-      </w:r>
-      <w:proofErr w:type="spellStart"/>
-      <w:r>
-        <w:rPr>
-          <w:rFonts w:ascii="Times New Roman" w:hAnsi="Times New Roman" w:cs="Times New Roman"/>
-        </w:rPr>
-        <w:t>Mejoras</w:t>
-      </w:r>
-      <w:proofErr w:type="spellEnd"/>
-    </w:p>
-    <w:p>
-      <w:pPr>
-        <w:numPr>
-          <w:ilvl w:val="0"/>
-          <w:numId w:val="7"/>
-        </w:numPr>
-        <w:spacing w:line="480" w:lineRule="auto"/>
-        <w:ind w:firstLine="720"/>
-        <w:rPr>
-          <w:rFonts w:ascii="Times New Roman" w:hAnsi="Times New Roman" w:cs="Times New Roman"/>
-          <w:lang w:val="es-MX"/>
-        </w:rPr>
-      </w:pPr>
-      <w:r>
-        <w:rPr>
-          <w:rFonts w:ascii="Times New Roman" w:hAnsi="Times New Roman" w:cs="Times New Roman"/>
-          <w:b/>
-          <w:bCs/>
-          <w:lang w:val="es-MX"/>
-        </w:rPr>
-        <w:t>Anexos</w:t>
-      </w:r>
-      <w:r>
-        <w:rPr>
-          <w:rFonts w:ascii="Times New Roman" w:hAnsi="Times New Roman" w:cs="Times New Roman"/>
-          <w:lang w:val="es-MX"/>
-        </w:rPr>
-        <w:br/>
-        <w:t>A. Glosario de Términos</w:t>
-      </w:r>
-      <w:r>
-        <w:rPr>
-          <w:rFonts w:ascii="Times New Roman" w:hAnsi="Times New Roman" w:cs="Times New Roman"/>
-          <w:lang w:val="es-MX"/>
-        </w:rPr>
-        <w:br/>
-        <w:t>B. Diagramas Completos</w:t>
-      </w:r>
-      <w:r>
-        <w:rPr>
-          <w:rFonts w:ascii="Times New Roman" w:hAnsi="Times New Roman" w:cs="Times New Roman"/>
-          <w:lang w:val="es-MX"/>
-        </w:rPr>
-        <w:br/>
-        <w:t>C. Códigos Fuente Relevantes</w:t>
-      </w:r>
-      <w:r>
-        <w:rPr>
-          <w:rFonts w:ascii="Times New Roman" w:hAnsi="Times New Roman" w:cs="Times New Roman"/>
-          <w:lang w:val="es-MX"/>
-        </w:rPr>
-        <w:br/>
-        <w:t>D. Formularios de Encuesta y Entrevista</w:t>
-      </w:r>
-      <w:r>
-        <w:rPr>
-          <w:rFonts w:ascii="Times New Roman" w:hAnsi="Times New Roman" w:cs="Times New Roman"/>
-          <w:lang w:val="es-MX"/>
-        </w:rPr>
-        <w:br/>
-        <w:t>E. Plan de Gestión de Riesgos</w:t>
-      </w:r>
-      <w:bookmarkStart w:id="26" w:name="referencias"/>
-      <w:bookmarkEnd w:id="24"/>
-    </w:p>
-    <w:p>
-      <w:pPr>
-        <w:pStyle w:val="Ttulo4"/>
-        <w:spacing w:line="480" w:lineRule="auto"/>
-        <w:ind w:firstLine="720"/>
-        <w:rPr>
-          <w:rFonts w:ascii="Times New Roman" w:hAnsi="Times New Roman" w:cs="Times New Roman"/>
-          <w:b/>
-          <w:bCs w:val="0"/>
-          <w:i w:val="0"/>
-          <w:iCs/>
-          <w:color w:val="auto"/>
-        </w:rPr>
-      </w:pPr>
-      <w:r>
-        <w:rPr>
-          <w:rFonts w:ascii="Times New Roman" w:hAnsi="Times New Roman" w:cs="Times New Roman"/>
-          <w:b/>
-          <w:bCs w:val="0"/>
-          <w:i w:val="0"/>
-          <w:iCs/>
-          <w:color w:val="auto"/>
-        </w:rPr>
         <w:lastRenderedPageBreak/>
         <w:t>2.7 Referencias</w:t>
       </w:r>
@@ -6363,21 +6065,7 @@
         <w:rPr>
           <w:rFonts w:ascii="Times New Roman" w:hAnsi="Times New Roman" w:cs="Times New Roman"/>
         </w:rPr>
-        <w:t xml:space="preserve">Beck, K., Beedle, M., van </w:t>
-      </w:r>
-      <w:proofErr w:type="spellStart"/>
-      <w:r>
-        <w:rPr>
-          <w:rFonts w:ascii="Times New Roman" w:hAnsi="Times New Roman" w:cs="Times New Roman"/>
-        </w:rPr>
-        <w:t>Bennekum</w:t>
-      </w:r>
-      <w:proofErr w:type="spellEnd"/>
-      <w:r>
-        <w:rPr>
-          <w:rFonts w:ascii="Times New Roman" w:hAnsi="Times New Roman" w:cs="Times New Roman"/>
-        </w:rPr>
-        <w:t xml:space="preserve">, A., Cockburn, A., Cunningham, W., Fowler, M., … Thomas, D. (2001). </w:t>
+        <w:t xml:space="preserve">Beck, K., Beedle, M., van Bennekum, A., Cockburn, A., Cunningham, W., Fowler, M., … Thomas, D. (2001). </w:t>
       </w:r>
       <w:r>
         <w:rPr>
@@ -6391,23 +6079,9 @@
         <w:rPr>
           <w:rFonts w:ascii="Times New Roman" w:hAnsi="Times New Roman" w:cs="Times New Roman"/>
         </w:rPr>
-        <w:t xml:space="preserve">. </w:t>
-      </w:r>
-      <w:proofErr w:type="spellStart"/>
-      <w:r>
-        <w:rPr>
-          <w:rFonts w:ascii="Times New Roman" w:hAnsi="Times New Roman" w:cs="Times New Roman"/>
-        </w:rPr>
-        <w:t>Recuperado</w:t>
-      </w:r>
-      <w:proofErr w:type="spellEnd"/>
-      <w:r>
-        <w:rPr>
-          <w:rFonts w:ascii="Times New Roman" w:hAnsi="Times New Roman" w:cs="Times New Roman"/>
-        </w:rPr>
-        <w:t xml:space="preserve"> de </w:t>
-      </w:r>
-      <w:hyperlink r:id="rId12">
+        <w:t xml:space="preserve">. Recuperado de </w:t>
+      </w:r>
+      <w:hyperlink r:id="rId11">
         <w:r>
           <w:rPr>
             <w:rStyle w:val="Hipervnculo"/>
@@ -6457,7 +6131,7 @@
         </w:rPr>
         <w:t xml:space="preserve">Scrum.org. Recuperado de </w:t>
       </w:r>
-      <w:hyperlink r:id="rId13">
+      <w:hyperlink r:id="rId12">
         <w:r>
           <w:rPr>
             <w:rStyle w:val="Hipervnculo"/>
@@ -6525,37 +6199,13 @@
           <w:i/>
           <w:iCs/>
         </w:rPr>
-        <w:t xml:space="preserve">Mastering </w:t>
-      </w:r>
-      <w:proofErr w:type="spellStart"/>
-      <w:r>
-        <w:rPr>
-          <w:rFonts w:ascii="Times New Roman" w:hAnsi="Times New Roman" w:cs="Times New Roman"/>
-          <w:i/>
-          <w:iCs/>
-        </w:rPr>
-        <w:t>SQLAlchemy</w:t>
-      </w:r>
-      <w:proofErr w:type="spellEnd"/>
-      <w:r>
-        <w:rPr>
-          <w:rFonts w:ascii="Times New Roman" w:hAnsi="Times New Roman" w:cs="Times New Roman"/>
-        </w:rPr>
-        <w:t xml:space="preserve">. </w:t>
-      </w:r>
-      <w:proofErr w:type="spellStart"/>
-      <w:r>
-        <w:rPr>
-          <w:rFonts w:ascii="Times New Roman" w:hAnsi="Times New Roman" w:cs="Times New Roman"/>
-        </w:rPr>
-        <w:t>Packt</w:t>
-      </w:r>
-      <w:proofErr w:type="spellEnd"/>
-      <w:r>
-        <w:rPr>
-          <w:rFonts w:ascii="Times New Roman" w:hAnsi="Times New Roman" w:cs="Times New Roman"/>
-        </w:rPr>
-        <w:t xml:space="preserve"> Publishing.</w:t>
+        <w:t>Mastering SQLAlchemy</w:t>
+      </w:r>
+      <w:r>
+        <w:rPr>
+          <w:rFonts w:ascii="Times New Roman" w:hAnsi="Times New Roman" w:cs="Times New Roman"/>
+        </w:rPr>
+        <w:t>. Packt Publishing.</w:t>
       </w:r>
     </w:p>
     <w:p>
@@ -6571,21 +6221,12 @@
           <w:lang w:val="es-MX"/>
         </w:rPr>
       </w:pPr>
-      <w:proofErr w:type="spellStart"/>
-      <w:r>
-        <w:rPr>
-          <w:rFonts w:ascii="Times New Roman" w:hAnsi="Times New Roman" w:cs="Times New Roman"/>
-          <w:lang w:val="es-MX"/>
-        </w:rPr>
-        <w:t>Hipp</w:t>
-      </w:r>
-      <w:proofErr w:type="spellEnd"/>
-      <w:r>
-        <w:rPr>
-          <w:rFonts w:ascii="Times New Roman" w:hAnsi="Times New Roman" w:cs="Times New Roman"/>
-          <w:lang w:val="es-MX"/>
-        </w:rPr>
-        <w:t xml:space="preserve">, D. R. (2024). </w:t>
+      <w:r>
+        <w:rPr>
+          <w:rFonts w:ascii="Times New Roman" w:hAnsi="Times New Roman" w:cs="Times New Roman"/>
+          <w:lang w:val="es-MX"/>
+        </w:rPr>
+        <w:t xml:space="preserve">Hipp, D. R. (2024). </w:t>
       </w:r>
       <w:r>
         <w:rPr>
@@ -6594,43 +6235,16 @@
           <w:iCs/>
           <w:lang w:val="es-MX"/>
         </w:rPr>
-        <w:t xml:space="preserve">SQLite </w:t>
-      </w:r>
-      <w:proofErr w:type="spellStart"/>
-      <w:r>
-        <w:rPr>
-          <w:rFonts w:ascii="Times New Roman" w:hAnsi="Times New Roman" w:cs="Times New Roman"/>
-          <w:i/>
-          <w:iCs/>
-          <w:lang w:val="es-MX"/>
-        </w:rPr>
-        <w:t>Documentation</w:t>
-      </w:r>
-      <w:proofErr w:type="spellEnd"/>
-      <w:r>
-        <w:rPr>
-          <w:rFonts w:ascii="Times New Roman" w:hAnsi="Times New Roman" w:cs="Times New Roman"/>
-          <w:lang w:val="es-MX"/>
-        </w:rPr>
-        <w:t xml:space="preserve">. SQLite </w:t>
-      </w:r>
-      <w:proofErr w:type="spellStart"/>
-      <w:r>
-        <w:rPr>
-          <w:rFonts w:ascii="Times New Roman" w:hAnsi="Times New Roman" w:cs="Times New Roman"/>
-          <w:lang w:val="es-MX"/>
-        </w:rPr>
-        <w:t>Consortium</w:t>
-      </w:r>
-      <w:proofErr w:type="spellEnd"/>
-      <w:r>
-        <w:rPr>
-          <w:rFonts w:ascii="Times New Roman" w:hAnsi="Times New Roman" w:cs="Times New Roman"/>
-          <w:lang w:val="es-MX"/>
-        </w:rPr>
-        <w:t xml:space="preserve">. Recuperado de </w:t>
-      </w:r>
-      <w:hyperlink r:id="rId14">
+        <w:t>SQLite Documentation</w:t>
+      </w:r>
+      <w:r>
+        <w:rPr>
+          <w:rFonts w:ascii="Times New Roman" w:hAnsi="Times New Roman" w:cs="Times New Roman"/>
+          <w:lang w:val="es-MX"/>
+        </w:rPr>
+        <w:t xml:space="preserve">. SQLite Consortium. Recuperado de </w:t>
+      </w:r>
+      <w:hyperlink r:id="rId13">
         <w:r>
           <w:rPr>
             <w:rStyle w:val="Hipervnculo"/>
@@ -6671,21 +6285,7 @@
         <w:rPr>
           <w:rFonts w:ascii="Times New Roman" w:hAnsi="Times New Roman" w:cs="Times New Roman"/>
         </w:rPr>
-        <w:t xml:space="preserve">. </w:t>
-      </w:r>
-      <w:proofErr w:type="spellStart"/>
-      <w:r>
-        <w:rPr>
-          <w:rFonts w:ascii="Times New Roman" w:hAnsi="Times New Roman" w:cs="Times New Roman"/>
-        </w:rPr>
-        <w:t>Leanpub</w:t>
-      </w:r>
-      <w:proofErr w:type="spellEnd"/>
-      <w:r>
-        <w:rPr>
-          <w:rFonts w:ascii="Times New Roman" w:hAnsi="Times New Roman" w:cs="Times New Roman"/>
-        </w:rPr>
-        <w:t>.</w:t>
+        <w:t>. Leanpub.</w:t>
       </w:r>
     </w:p>
     <w:p>
@@ -6718,23 +6318,9 @@
         <w:rPr>
           <w:rFonts w:ascii="Times New Roman" w:hAnsi="Times New Roman" w:cs="Times New Roman"/>
         </w:rPr>
-        <w:t xml:space="preserve">. </w:t>
-      </w:r>
-      <w:proofErr w:type="spellStart"/>
-      <w:r>
-        <w:rPr>
-          <w:rFonts w:ascii="Times New Roman" w:hAnsi="Times New Roman" w:cs="Times New Roman"/>
-        </w:rPr>
-        <w:t>Recuperado</w:t>
-      </w:r>
-      <w:proofErr w:type="spellEnd"/>
-      <w:r>
-        <w:rPr>
-          <w:rFonts w:ascii="Times New Roman" w:hAnsi="Times New Roman" w:cs="Times New Roman"/>
-        </w:rPr>
-        <w:t xml:space="preserve"> de </w:t>
-      </w:r>
-      <w:hyperlink r:id="rId15" w:anchor="opendocument">
+        <w:t xml:space="preserve">. Recuperado de </w:t>
+      </w:r>
+      <w:hyperlink r:id="rId14" w:anchor="opendocument">
         <w:r>
           <w:rPr>
             <w:rStyle w:val="Hipervnculo"/>
@@ -6780,7 +6366,7 @@
         </w:rPr>
         <w:t xml:space="preserve">. Recuperado de </w:t>
       </w:r>
-      <w:hyperlink r:id="rId16">
+      <w:hyperlink r:id="rId15">
         <w:r>
           <w:rPr>
             <w:rStyle w:val="Hipervnculo"/>
@@ -6888,21 +6474,7 @@
         <w:rPr>
           <w:rFonts w:ascii="Times New Roman" w:hAnsi="Times New Roman" w:cs="Times New Roman"/>
         </w:rPr>
-        <w:t xml:space="preserve"> (5th ed.). IGI Global. (</w:t>
-      </w:r>
-      <w:proofErr w:type="spellStart"/>
-      <w:r>
-        <w:rPr>
-          <w:rFonts w:ascii="Times New Roman" w:hAnsi="Times New Roman" w:cs="Times New Roman"/>
-        </w:rPr>
-        <w:t>Capítulo</w:t>
-      </w:r>
-      <w:proofErr w:type="spellEnd"/>
-      <w:r>
-        <w:rPr>
-          <w:rFonts w:ascii="Times New Roman" w:hAnsi="Times New Roman" w:cs="Times New Roman"/>
-        </w:rPr>
-        <w:t xml:space="preserve"> “Digital Health” y “Healthcare Information Systems”)</w:t>
+        <w:t xml:space="preserve"> (5th ed.). IGI Global. (Capítulo “Digital Health” y “Healthcare Information Systems”)</w:t>
       </w:r>
     </w:p>
     <w:p>
@@ -7124,35 +6696,7 @@
         <w:rPr>
           <w:rFonts w:ascii="Times New Roman" w:hAnsi="Times New Roman" w:cs="Times New Roman"/>
         </w:rPr>
-        <w:t>El Pino, La Vega, República Dominicana. (</w:t>
-      </w:r>
-      <w:proofErr w:type="spellStart"/>
-      <w:r>
-        <w:rPr>
-          <w:rFonts w:ascii="Times New Roman" w:hAnsi="Times New Roman" w:cs="Times New Roman"/>
-        </w:rPr>
-        <w:t>Documento</w:t>
-      </w:r>
-      <w:proofErr w:type="spellEnd"/>
-      <w:r>
-        <w:rPr>
-          <w:rFonts w:ascii="Times New Roman" w:hAnsi="Times New Roman" w:cs="Times New Roman"/>
-        </w:rPr>
-        <w:t xml:space="preserve"> </w:t>
-      </w:r>
-      <w:proofErr w:type="spellStart"/>
-      <w:r>
-        <w:rPr>
-          <w:rFonts w:ascii="Times New Roman" w:hAnsi="Times New Roman" w:cs="Times New Roman"/>
-        </w:rPr>
-        <w:t>interno</w:t>
-      </w:r>
-      <w:proofErr w:type="spellEnd"/>
-      <w:r>
-        <w:rPr>
-          <w:rFonts w:ascii="Times New Roman" w:hAnsi="Times New Roman" w:cs="Times New Roman"/>
-        </w:rPr>
-        <w:t>)</w:t>
+        <w:t>El Pino, La Vega, República Dominicana. (Documento interno)</w:t>
       </w:r>
     </w:p>
     <w:p>
@@ -7194,21 +6738,7 @@
         <w:rPr>
           <w:rFonts w:ascii="Times New Roman" w:hAnsi="Times New Roman" w:cs="Times New Roman"/>
         </w:rPr>
-        <w:t xml:space="preserve">Gaceta </w:t>
-      </w:r>
-      <w:proofErr w:type="spellStart"/>
-      <w:r>
-        <w:rPr>
-          <w:rFonts w:ascii="Times New Roman" w:hAnsi="Times New Roman" w:cs="Times New Roman"/>
-        </w:rPr>
-        <w:t>Oficial</w:t>
-      </w:r>
-      <w:proofErr w:type="spellEnd"/>
-      <w:r>
-        <w:rPr>
-          <w:rFonts w:ascii="Times New Roman" w:hAnsi="Times New Roman" w:cs="Times New Roman"/>
-        </w:rPr>
-        <w:t>.</w:t>
+        <w:t>Gaceta Oficial.</w:t>
       </w:r>
       <w:bookmarkEnd w:id="25"/>
       <w:bookmarkEnd w:id="26"/>
@@ -7505,6 +7035,92 @@
       <w:lvlJc w:val="left"/>
       <w:pPr>
         <w:ind w:left="6480" w:hanging="480"/>
+      </w:pPr>
+    </w:lvl>
+  </w:abstractNum>
+  <w:abstractNum w:abstractNumId="3" w15:restartNumberingAfterBreak="0">
+    <w:nsid w:val="7A5E2A3C"/>
+    <w:multiLevelType w:val="hybridMultilevel"/>
+    <w:tmpl w:val="E800C9A8"/>
+    <w:lvl w:ilvl="0" w:tplc="1C0A000F">
+      <w:start w:val="1"/>
+      <w:numFmt w:val="decimal"/>
+      <w:lvlText w:val="%1."/>
+      <w:lvlJc w:val="left"/>
+      <w:pPr>
+        <w:ind w:left="1440" w:hanging="360"/>
+      </w:pPr>
+    </w:lvl>
+    <w:lvl w:ilvl="1" w:tplc="1C0A0019" w:tentative="1">
+      <w:start w:val="1"/>
+      <w:numFmt w:val="lowerLetter"/>
+      <w:lvlText w:val="%2."/>
+      <w:lvlJc w:val="left"/>
+      <w:pPr>
+        <w:ind w:left="2160" w:hanging="360"/>
+      </w:pPr>
+    </w:lvl>
+    <w:lvl w:ilvl="2" w:tplc="1C0A001B" w:tentative="1">
+      <w:start w:val="1"/>
+      <w:numFmt w:val="lowerRoman"/>
+      <w:lvlText w:val="%3."/>
+      <w:lvlJc w:val="right"/>
+      <w:pPr>
+        <w:ind w:left="2880" w:hanging="180"/>
+      </w:pPr>
+    </w:lvl>
+    <w:lvl w:ilvl="3" w:tplc="1C0A000F" w:tentative="1">
+      <w:start w:val="1"/>
+      <w:numFmt w:val="decimal"/>
+      <w:lvlText w:val="%4."/>
+      <w:lvlJc w:val="left"/>
+      <w:pPr>
+        <w:ind w:left="3600" w:hanging="360"/>
+      </w:pPr>
+    </w:lvl>
+    <w:lvl w:ilvl="4" w:tplc="1C0A0019" w:tentative="1">
+      <w:start w:val="1"/>
+      <w:numFmt w:val="lowerLetter"/>
+      <w:lvlText w:val="%5."/>
+      <w:lvlJc w:val="left"/>
+      <w:pPr>
+        <w:ind w:left="4320" w:hanging="360"/>
+      </w:pPr>
+    </w:lvl>
+    <w:lvl w:ilvl="5" w:tplc="1C0A001B" w:tentative="1">
+      <w:start w:val="1"/>
+      <w:numFmt w:val="lowerRoman"/>
+      <w:lvlText w:val="%6."/>
+      <w:lvlJc w:val="right"/>
+      <w:pPr>
+        <w:ind w:left="5040" w:hanging="180"/>
+      </w:pPr>
+    </w:lvl>
+    <w:lvl w:ilvl="6" w:tplc="1C0A000F" w:tentative="1">
+      <w:start w:val="1"/>
+      <w:numFmt w:val="decimal"/>
+      <w:lvlText w:val="%7."/>
+      <w:lvlJc w:val="left"/>
+      <w:pPr>
+        <w:ind w:left="5760" w:hanging="360"/>
+      </w:pPr>
+    </w:lvl>
+    <w:lvl w:ilvl="7" w:tplc="1C0A0019" w:tentative="1">
+      <w:start w:val="1"/>
+      <w:numFmt w:val="lowerLetter"/>
+      <w:lvlText w:val="%8."/>
+      <w:lvlJc w:val="left"/>
+      <w:pPr>
+        <w:ind w:left="6480" w:hanging="360"/>
+      </w:pPr>
+    </w:lvl>
+    <w:lvl w:ilvl="8" w:tplc="1C0A001B" w:tentative="1">
+      <w:start w:val="1"/>
+      <w:numFmt w:val="lowerRoman"/>
+      <w:lvlText w:val="%9."/>
+      <w:lvlJc w:val="right"/>
+      <w:pPr>
+        <w:ind w:left="7200" w:hanging="180"/>
       </w:pPr>
     </w:lvl>
   </w:abstractNum>
@@ -7666,6 +7282,9 @@
     <w:lvlOverride w:ilvl="8">
       <w:startOverride w:val="1"/>
     </w:lvlOverride>
+  </w:num>
+  <w:num w:numId="9" w16cid:durableId="271595786">
+    <w:abstractNumId w:val="3"/>
   </w:num>
 </w:numbering>
 </file>

</xml_diff>

<commit_message>
Seguimos mejorando el anteproyecto de tesis
</commit_message>
<xml_diff>
--- a/03-Desarrollo/2- Tesis Universitaria/3- Documentos de Word/Anteproyecto Nuevos Cambios.docx
+++ b/03-Desarrollo/2- Tesis Universitaria/3- Documentos de Word/Anteproyecto Nuevos Cambios.docx
@@ -893,14 +893,28 @@
           <w:rFonts w:ascii="Times New Roman" w:hAnsi="Times New Roman" w:cs="Times New Roman"/>
           <w:lang w:val="es-DO"/>
         </w:rPr>
-        <w:t>reducción de errores, mejora en la planificación de recursos</w:t>
-      </w:r>
-      <w:r>
-        <w:rPr>
-          <w:rFonts w:ascii="Times New Roman" w:hAnsi="Times New Roman" w:cs="Times New Roman"/>
-          <w:lang w:val="es-MX"/>
-        </w:rPr>
-        <w:t xml:space="preserve">, asegurando agendas actualizadas y accesibles en tiempo real. Esto permitirá una planificación más efectiva de los recursos del hospital, optimizando el tiempo del personal médico y administrativo. Además, el sistema garantizará un servicio más ágil y seguro, ya que los médicos podrán registrar información de las consultas digitalmente, y la autenticación por roles protegerá la confidencialidad de los datos sensibles. La modernización de este proceso no solo incrementará la productividad interna, sino </w:t>
+        <w:t>se optimizará la planificación de recursos y se garantizará mayor precisión en el proceso</w:t>
+      </w:r>
+      <w:r>
+        <w:rPr>
+          <w:rFonts w:ascii="Times New Roman" w:hAnsi="Times New Roman" w:cs="Times New Roman"/>
+          <w:lang w:val="es-MX"/>
+        </w:rPr>
+        <w:t xml:space="preserve">, asegurando agendas actualizadas y accesibles en tiempo real. </w:t>
+      </w:r>
+      <w:r>
+        <w:rPr>
+          <w:rFonts w:ascii="Times New Roman" w:hAnsi="Times New Roman" w:cs="Times New Roman"/>
+          <w:lang w:val="es-DO"/>
+        </w:rPr>
+        <w:t>Esto facilitará la planificación eficiente de los recursos humanos y médicos del hospital</w:t>
+      </w:r>
+      <w:r>
+        <w:rPr>
+          <w:rFonts w:ascii="Times New Roman" w:hAnsi="Times New Roman" w:cs="Times New Roman"/>
+          <w:lang w:val="es-MX"/>
+        </w:rPr>
+        <w:t xml:space="preserve">, optimizando el tiempo del personal médico y administrativo. Además, el sistema garantizará un servicio más ágil y seguro, ya que los médicos podrán registrar información de las consultas digitalmente, y la autenticación por roles protegerá la confidencialidad de los datos sensibles. La modernización de este proceso no </w:t>
       </w:r>
       <w:r>
         <w:rPr>
@@ -908,7 +922,7 @@
           <w:lang w:val="es-MX"/>
         </w:rPr>
         <w:lastRenderedPageBreak/>
-        <w:t>que también mejorará la experiencia del paciente, al ofrecer un acceso más rápido y confiable a las citas. En un entorno donde la tecnología es esencial para la gestión sanitaria, este proyecto representa una inversión estratégica que fortalecerá la capacidad del hospital para cumplir con su misión de brindar atención de calidad a la comunidad de La Vega y sus alrededores.</w:t>
+        <w:t>solo incrementará la productividad interna, sino que también mejorará la experiencia del paciente, al ofrecer un acceso más rápido y confiable a las citas. En un entorno donde la tecnología es esencial para la gestión sanitaria, este proyecto representa una inversión estratégica que fortalecerá la capacidad del hospital para cumplir con su misión de brindar atención de calidad a la comunidad de La Vega y sus alrededores.</w:t>
       </w:r>
     </w:p>
     <w:p>
@@ -959,14 +973,42 @@
           <w:rFonts w:ascii="Times New Roman" w:hAnsi="Times New Roman" w:cs="Times New Roman"/>
           <w:lang w:val="es-DO"/>
         </w:rPr>
-        <w:t>lo que repercute negativamente en la eficiencia operativa y la calidad asistencial</w:t>
-      </w:r>
-      <w:r>
-        <w:rPr>
-          <w:rFonts w:ascii="Times New Roman" w:hAnsi="Times New Roman" w:cs="Times New Roman"/>
-          <w:lang w:val="es-MX"/>
-        </w:rPr>
-        <w:t>. Esta situación inspiró la creación de una solución digital que optimice la programación de consultas, mejore la coordinación entre secretarias y médicos, y agilice la atención al paciente. La motivación principal radica en ofrecer una herramienta que reduzca los tiempos de espera, elimine ineficiencias y brinde un mejor servicio a los pacientes y al personal médico. Este proyecto no solo busca resolver problemas operativos inmediatos, sino también establecer un precedente para la adopción de tecnologías en el hospital, alineándose con las tendencias de salud digital. Al implementar esta plataforma, se espera elevar la satisfacción de los usuarios y demostrar cómo la innovación puede impactar positivamente en la atención sanitaria, contribuyendo al bienestar de la comunidad atendida por este centro especializado.</w:t>
+        <w:t>lo</w:t>
+      </w:r>
+      <w:r>
+        <w:rPr>
+          <w:rFonts w:ascii="Times New Roman" w:hAnsi="Times New Roman" w:cs="Times New Roman"/>
+          <w:lang w:val="es-DO"/>
+        </w:rPr>
+        <w:t xml:space="preserve"> que</w:t>
+      </w:r>
+      <w:r>
+        <w:rPr>
+          <w:rFonts w:ascii="Times New Roman" w:hAnsi="Times New Roman" w:cs="Times New Roman"/>
+          <w:lang w:val="es-DO"/>
+        </w:rPr>
+        <w:t xml:space="preserve"> </w:t>
+      </w:r>
+      <w:r>
+        <w:rPr>
+          <w:rFonts w:ascii="Times New Roman" w:hAnsi="Times New Roman" w:cs="Times New Roman"/>
+          <w:lang w:val="es-DO"/>
+        </w:rPr>
+        <w:t>impacta directamente en la calidad del servicio y sobrecarga al personal. Esto motivó el diseño de una solución tecnológica que automatice el proceso de citas y establezca una base para futuras transformaciones digitales en el hospital.</w:t>
+      </w:r>
+      <w:r>
+        <w:rPr>
+          <w:rFonts w:ascii="Times New Roman" w:hAnsi="Times New Roman" w:cs="Times New Roman"/>
+          <w:lang w:val="es-DO"/>
+        </w:rPr>
+        <w:t xml:space="preserve"> </w:t>
+      </w:r>
+      <w:r>
+        <w:rPr>
+          <w:rFonts w:ascii="Times New Roman" w:hAnsi="Times New Roman" w:cs="Times New Roman"/>
+          <w:lang w:val="es-MX"/>
+        </w:rPr>
+        <w:t>La motivación principal radica en ofrecer una herramienta que reduzca los tiempos de espera, elimine ineficiencias y brinde un mejor servicio a los pacientes y al personal médico. Este proyecto no solo busca resolver problemas operativos inmediatos, sino también establecer un precedente para la adopción de tecnologías en el hospital, alineándose con las tendencias de salud digital. Al implementar esta plataforma, se espera elevar la satisfacción de los usuarios y demostrar cómo la innovación puede impactar positivamente en la atención sanitaria, contribuyendo al bienestar de la comunidad atendida por este centro especializado.</w:t>
       </w:r>
     </w:p>
     <w:p>
@@ -1555,9 +1597,16 @@
           <w:rFonts w:ascii="Times New Roman" w:hAnsi="Times New Roman" w:cs="Times New Roman"/>
           <w:b/>
           <w:bCs/>
-          <w:lang w:val="es-MX"/>
-        </w:rPr>
-        <w:t>D</w:t>
+          <w:lang w:val="es-DO"/>
+        </w:rPr>
+        <w:t>Diseñar</w:t>
+      </w:r>
+      <w:r>
+        <w:rPr>
+          <w:rFonts w:ascii="Times New Roman" w:hAnsi="Times New Roman" w:cs="Times New Roman"/>
+          <w:lang w:val="es-DO"/>
+        </w:rPr>
+        <w:t xml:space="preserve"> y </w:t>
       </w:r>
       <w:r>
         <w:rPr>
@@ -1566,39 +1615,14 @@
           <w:bCs/>
           <w:lang w:val="es-DO"/>
         </w:rPr>
-        <w:t>iseñar</w:t>
-      </w:r>
-      <w:r>
-        <w:rPr>
-          <w:rFonts w:ascii="Times New Roman" w:hAnsi="Times New Roman" w:cs="Times New Roman"/>
-          <w:lang w:val="es-DO"/>
-        </w:rPr>
-        <w:t xml:space="preserve"> y </w:t>
-      </w:r>
-      <w:r>
-        <w:rPr>
-          <w:rFonts w:ascii="Times New Roman" w:hAnsi="Times New Roman" w:cs="Times New Roman"/>
-          <w:b/>
-          <w:bCs/>
-          <w:lang w:val="es-DO"/>
-        </w:rPr>
-        <w:t>D</w:t>
-      </w:r>
-      <w:r>
-        <w:rPr>
-          <w:rFonts w:ascii="Times New Roman" w:hAnsi="Times New Roman" w:cs="Times New Roman"/>
-          <w:b/>
-          <w:bCs/>
-          <w:lang w:val="es-DO"/>
-        </w:rPr>
-        <w:t>esarrollar</w:t>
-      </w:r>
-      <w:r>
-        <w:rPr>
-          <w:rFonts w:ascii="Times New Roman" w:hAnsi="Times New Roman" w:cs="Times New Roman"/>
-          <w:lang w:val="es-DO"/>
-        </w:rPr>
-        <w:t xml:space="preserve"> un sistema web de gestión de citas médicas para el Hospital Traumatológico y Quirúrgico Prof. Juan Bosch, que permita a secretarias y médicos programar, consultar y organizar citas de forma eficiente mediante módulos especializados, con enfoque en usabilidad, seguridad y optimización de recursos hospitalarios.</w:t>
+        <w:t>desarrollar</w:t>
+      </w:r>
+      <w:r>
+        <w:rPr>
+          <w:rFonts w:ascii="Times New Roman" w:hAnsi="Times New Roman" w:cs="Times New Roman"/>
+          <w:lang w:val="es-DO"/>
+        </w:rPr>
+        <w:t xml:space="preserve"> un sistema web de gestión de citas médicas para el Hospital Traumatológico y Quirúrgico Prof. Juan Bosch, que permita a secretarias y médicos programar, consultar y organizar citas de forma eficiente, mediante módulos especializados de citas, consulta y registro, con enfoque en usabilidad, seguridad y optimización de los recursos hospitalarios.</w:t>
       </w:r>
     </w:p>
     <w:p>
@@ -1688,7 +1712,16 @@
           <w:bCs/>
           <w:lang w:val="es-DO"/>
         </w:rPr>
-        <w:t>Identificar</w:t>
+        <w:t>i</w:t>
+      </w:r>
+      <w:r>
+        <w:rPr>
+          <w:rFonts w:ascii="Times New Roman" w:hAnsi="Times New Roman" w:cs="Times New Roman"/>
+          <w:b/>
+          <w:bCs/>
+          <w:lang w:val="es-DO"/>
+        </w:rPr>
+        <w:t>dentificar</w:t>
       </w:r>
       <w:r>
         <w:rPr>
@@ -1711,7 +1744,7 @@
           <w:rFonts w:ascii="Times New Roman" w:hAnsi="Times New Roman" w:cs="Times New Roman"/>
           <w:lang w:val="es-DO"/>
         </w:rPr>
-        <w:t xml:space="preserve"> citas a los pacientes según sus turnos, utilizando un módulo de citas accesible para secretarias.</w:t>
+        <w:t xml:space="preserve"> citas a los pacientes según sus turnos, utilizando un módulo de citas accesible para secretarias</w:t>
       </w:r>
     </w:p>
     <w:p>
@@ -1735,7 +1768,16 @@
           <w:bCs/>
           <w:lang w:val="es-DO"/>
         </w:rPr>
-        <w:t xml:space="preserve">Consultar </w:t>
+        <w:t>c</w:t>
+      </w:r>
+      <w:r>
+        <w:rPr>
+          <w:rFonts w:ascii="Times New Roman" w:hAnsi="Times New Roman" w:cs="Times New Roman"/>
+          <w:b/>
+          <w:bCs/>
+          <w:lang w:val="es-DO"/>
+        </w:rPr>
+        <w:t xml:space="preserve">onsultar </w:t>
       </w:r>
       <w:r>
         <w:rPr>
@@ -1760,7 +1802,7 @@
           <w:bCs/>
           <w:lang w:val="es-DO"/>
         </w:rPr>
-        <w:t>O</w:t>
+        <w:t>o</w:t>
       </w:r>
       <w:r>
         <w:rPr>
@@ -1777,13 +1819,6 @@
           <w:lang w:val="es-DO"/>
         </w:rPr>
         <w:t>la agenda médica diaria desde el módulo de consulta</w:t>
-      </w:r>
-      <w:r>
-        <w:rPr>
-          <w:rFonts w:ascii="Times New Roman" w:hAnsi="Times New Roman" w:cs="Times New Roman"/>
-          <w:lang w:val="es-MX"/>
-        </w:rPr>
-        <w:t>.</w:t>
       </w:r>
     </w:p>
     <w:p>
@@ -1807,14 +1842,23 @@
           <w:bCs/>
           <w:lang w:val="es-DO"/>
         </w:rPr>
-        <w:t>Gestionar</w:t>
-      </w:r>
-      <w:r>
-        <w:rPr>
-          <w:rFonts w:ascii="Times New Roman" w:hAnsi="Times New Roman" w:cs="Times New Roman"/>
-          <w:lang w:val="es-DO"/>
-        </w:rPr>
-        <w:t xml:space="preserve"> la información básica de los pacientes y sus citas, asegurando el acceso ágil y seguro por parte de las secretarias.</w:t>
+        <w:t>g</w:t>
+      </w:r>
+      <w:r>
+        <w:rPr>
+          <w:rFonts w:ascii="Times New Roman" w:hAnsi="Times New Roman" w:cs="Times New Roman"/>
+          <w:b/>
+          <w:bCs/>
+          <w:lang w:val="es-DO"/>
+        </w:rPr>
+        <w:t>estionar</w:t>
+      </w:r>
+      <w:r>
+        <w:rPr>
+          <w:rFonts w:ascii="Times New Roman" w:hAnsi="Times New Roman" w:cs="Times New Roman"/>
+          <w:lang w:val="es-DO"/>
+        </w:rPr>
+        <w:t xml:space="preserve"> la información básica de los pacientes y sus citas, asegurando el acceso ágil y seguro por parte de las secretarias</w:t>
       </w:r>
     </w:p>
     <w:p>
@@ -1838,7 +1882,16 @@
           <w:bCs/>
           <w:lang w:val="es-DO"/>
         </w:rPr>
-        <w:t>Aplicar</w:t>
+        <w:t>a</w:t>
+      </w:r>
+      <w:r>
+        <w:rPr>
+          <w:rFonts w:ascii="Times New Roman" w:hAnsi="Times New Roman" w:cs="Times New Roman"/>
+          <w:b/>
+          <w:bCs/>
+          <w:lang w:val="es-DO"/>
+        </w:rPr>
+        <w:t>plicar</w:t>
       </w:r>
       <w:r>
         <w:rPr>
@@ -1846,13 +1899,6 @@
           <w:lang w:val="es-DO"/>
         </w:rPr>
         <w:t xml:space="preserve"> filtros automáticos para obtener reportes de citas diarias y semanales, que apoyen la planificación administrativa</w:t>
-      </w:r>
-      <w:r>
-        <w:rPr>
-          <w:rFonts w:ascii="Times New Roman" w:hAnsi="Times New Roman" w:cs="Times New Roman"/>
-          <w:lang w:val="es-DO"/>
-        </w:rPr>
-        <w:t>.</w:t>
       </w:r>
     </w:p>
     <w:p>
@@ -1892,6 +1938,7 @@
           <w:color w:val="auto"/>
           <w:lang w:val="es-MX"/>
         </w:rPr>
+        <w:lastRenderedPageBreak/>
         <w:t>1.</w:t>
       </w:r>
       <w:r>
@@ -1934,15 +1981,7 @@
           <w:rFonts w:ascii="Times New Roman" w:hAnsi="Times New Roman" w:cs="Times New Roman"/>
           <w:lang w:val="es-MX"/>
         </w:rPr>
-        <w:t xml:space="preserve">La gestión manual de citas en el Hospital Traumatológico y Quirúrgico Prof. Juan Bosch genera problemas críticos que afectan a pacientes, personal y la institución. Este sistema, basado </w:t>
-      </w:r>
-      <w:r>
-        <w:rPr>
-          <w:rFonts w:ascii="Times New Roman" w:hAnsi="Times New Roman" w:cs="Times New Roman"/>
-          <w:lang w:val="es-MX"/>
-        </w:rPr>
-        <w:lastRenderedPageBreak/>
-        <w:t xml:space="preserve">en papel y coordinación verbal, provoca </w:t>
+        <w:t xml:space="preserve">La gestión manual de citas en el Hospital Traumatológico y Quirúrgico Prof. Juan Bosch genera problemas críticos que afectan a pacientes, personal y la institución. Este sistema, basado en papel y coordinación verbal, provoca </w:t>
       </w:r>
       <w:r>
         <w:rPr>
@@ -2160,7 +2199,7 @@
           <w:rFonts w:ascii="Times New Roman" w:hAnsi="Times New Roman" w:cs="Times New Roman"/>
           <w:lang w:val="es-MX"/>
         </w:rPr>
-        <w:t xml:space="preserve">La gestión de citas en el Hospital Traumatológico y Quirúrgico Prof. Juan Bosch enfrenta serios desafíos debido a su dependencia de procesos manuales. La ausencia de un sistema digitalizado impide visualizar la disponibilidad actualizada de los médicos, lo que resulta en asignaciones ineficientes de turnos y tiempos de espera prolongados para los pacientes. Los errores administrativos, como la duplicación de citas, la asignación incorrecta de especialistas o la pérdida de solicitudes, son comunes y generan inconvenientes tanto para el personal como para los usuarios. Asimismo, la comunicación deficiente entre secretarias de diferentes áreas y turnos, así como con los médicos, produce agendas desactualizadas o conflictos de horarios, </w:t>
+        <w:t xml:space="preserve">La gestión de citas en el Hospital Traumatológico y Quirúrgico Prof. Juan Bosch enfrenta serios desafíos debido a su dependencia de procesos manuales. La ausencia de un sistema digitalizado impide visualizar la disponibilidad actualizada de los médicos, lo que resulta en asignaciones ineficientes de turnos y tiempos de espera prolongados para los pacientes. Los errores administrativos, como la duplicación de citas, la asignación incorrecta de especialistas o </w:t>
       </w:r>
       <w:r>
         <w:rPr>
@@ -2168,7 +2207,7 @@
           <w:lang w:val="es-MX"/>
         </w:rPr>
         <w:lastRenderedPageBreak/>
-        <w:t xml:space="preserve">disminuyendo la eficiencia operativa del hospital. Esta situación sobrecarga al personal administrativo, quienes dedican excesivo tiempo a tareas repetitivas como la confirmación telefónica de citas, en lugar de enfocarse en mejorar la atención al paciente. Para los pacientes, el proceso manual se traduce en largas esperas para obtener una cita, incertidumbre sobre confirmaciones y reprogramaciones inesperadas, afectando negativamente su percepción del servicio. El problema central se plantea como: ¿Cómo </w:t>
+        <w:t xml:space="preserve">la pérdida de solicitudes, son comunes y generan inconvenientes tanto para el personal como para los usuarios. Asimismo, la comunicación deficiente entre secretarias de diferentes áreas y turnos, así como con los médicos, produce agendas desactualizadas o conflictos de horarios, disminuyendo la eficiencia operativa del hospital. Esta situación sobrecarga al personal administrativo, quienes dedican excesivo tiempo a tareas repetitivas como la confirmación telefónica de citas, en lugar de enfocarse en mejorar la atención al paciente. Para los pacientes, el proceso manual se traduce en largas esperas para obtener una cita, incertidumbre sobre confirmaciones y reprogramaciones inesperadas, afectando negativamente su percepción del servicio. El problema central se plantea como: ¿Cómo </w:t>
       </w:r>
       <w:r>
         <w:rPr>
@@ -2405,6 +2444,7 @@
           <w:rFonts w:ascii="Times New Roman" w:hAnsi="Times New Roman" w:cs="Times New Roman"/>
           <w:lang w:val="es-DO"/>
         </w:rPr>
+        <w:lastRenderedPageBreak/>
         <w:t>Módulo de Registro:</w:t>
       </w:r>
       <w:r>
@@ -2421,13 +2461,6 @@
           <w:lang w:val="es-DO"/>
         </w:rPr>
         <w:br/>
-      </w:r>
-      <w:r>
-        <w:rPr>
-          <w:rFonts w:ascii="Times New Roman" w:hAnsi="Times New Roman" w:cs="Times New Roman"/>
-          <w:lang w:val="es-DO"/>
-        </w:rPr>
-        <w:lastRenderedPageBreak/>
         <w:t>– Actualización de datos personales de pacientes existentes.</w:t>
       </w:r>
       <w:r>
@@ -2723,7 +2756,28 @@
           <w:rFonts w:ascii="Times New Roman" w:hAnsi="Times New Roman" w:cs="Times New Roman"/>
           <w:lang w:val="es-MX"/>
         </w:rPr>
-        <w:t>En la actualidad, el Hospital Traumatológico y Quirúrgico Prof. Juan Bosch enfrenta serias dificultades en la gestión de citas médicas debido a su dependencia de métodos manuales, como registros en papel, llamadas telefónicas y coordinación verbal. Estos procesos obsoletos generan múltiples ineficiencias operativas, incluyendo largas demoras para los pacientes, errores en la asignación de turnos, duplicación de esfuerzos y una notable falta de coordinación entre el personal administrativo y médico. Además, el personal dedica un tiempo excesivo a tareas administrativas que podrían automatizarse, lo que limita su capacidad para enfocarse en la atención directa al paciente. Todo esto contribuye a una experiencia negativa para los pacientes, quienes sufren largos tiempos de espera y una gestión poco clara de sus citas.</w:t>
+        <w:t xml:space="preserve">En la actualidad, el Hospital Traumatológico y Quirúrgico Prof. Juan Bosch enfrenta serias dificultades en la gestión de citas médicas debido a su dependencia de métodos manuales, como registros en papel, llamadas telefónicas y coordinación verbal. Estos procesos obsoletos </w:t>
+      </w:r>
+      <w:r>
+        <w:rPr>
+          <w:rFonts w:ascii="Times New Roman" w:hAnsi="Times New Roman" w:cs="Times New Roman"/>
+          <w:lang w:val="es-DO"/>
+        </w:rPr>
+        <w:t>provocan dificultades recurrentes como retrasos, asignaciones inexactas y falta de comunicación efectiva entre el personal, afectando la experiencia del paciente.</w:t>
+      </w:r>
+      <w:r>
+        <w:rPr>
+          <w:rFonts w:ascii="Times New Roman" w:hAnsi="Times New Roman" w:cs="Times New Roman"/>
+          <w:lang w:val="es-DO"/>
+        </w:rPr>
+        <w:t xml:space="preserve"> </w:t>
+      </w:r>
+      <w:r>
+        <w:rPr>
+          <w:rFonts w:ascii="Times New Roman" w:hAnsi="Times New Roman" w:cs="Times New Roman"/>
+          <w:lang w:val="es-MX"/>
+        </w:rPr>
+        <w:t>Además, el personal dedica un tiempo excesivo a tareas administrativas que podrían automatizarse, lo que limita su capacidad para enfocarse en la atención directa al paciente. Todo esto contribuye a una experiencia negativa para los pacientes, quienes sufren largos tiempos de espera y una gestión poco clara de sus citas.</w:t>
       </w:r>
     </w:p>
     <w:p>
@@ -2966,7 +3020,28 @@
           <w:rFonts w:ascii="Times New Roman" w:hAnsi="Times New Roman" w:cs="Times New Roman"/>
           <w:lang w:val="es-MX"/>
         </w:rPr>
-        <w:t xml:space="preserve"> Este marco está diseñado para optimizar la gestión de citas y mejorar la experiencia de los usuarios involucrados, como secretarias, médicos o cualquier otro personal relevante en tu contexto.</w:t>
+        <w:t xml:space="preserve"> Este marco está diseñado para optimizar la gestión de citas y mejorar la experiencia de los usuarios involucrados</w:t>
+      </w:r>
+      <w:r>
+        <w:rPr>
+          <w:rFonts w:ascii="Times New Roman" w:hAnsi="Times New Roman" w:cs="Times New Roman"/>
+          <w:lang w:val="es-MX"/>
+        </w:rPr>
+        <w:t xml:space="preserve"> en </w:t>
+      </w:r>
+      <w:r>
+        <w:rPr>
+          <w:rFonts w:ascii="Times New Roman" w:hAnsi="Times New Roman" w:cs="Times New Roman"/>
+          <w:lang w:val="es-DO"/>
+        </w:rPr>
+        <w:t>el entorno institucional</w:t>
+      </w:r>
+      <w:r>
+        <w:rPr>
+          <w:rFonts w:ascii="Times New Roman" w:hAnsi="Times New Roman" w:cs="Times New Roman"/>
+          <w:lang w:val="es-MX"/>
+        </w:rPr>
+        <w:t>.</w:t>
       </w:r>
     </w:p>
     <w:p>
@@ -3142,29 +3217,14 @@
           <w:rFonts w:ascii="Times New Roman" w:hAnsi="Times New Roman" w:cs="Times New Roman"/>
           <w:lang w:val="es-DO"/>
         </w:rPr>
-        <w:t>Se entrevistará al personal involucrado</w:t>
-      </w:r>
-      <w:r>
-        <w:rPr>
-          <w:rFonts w:ascii="Times New Roman" w:hAnsi="Times New Roman" w:cs="Times New Roman"/>
-          <w:lang w:val="es-DO"/>
-        </w:rPr>
-        <w:t xml:space="preserve"> </w:t>
-      </w:r>
-      <w:r>
-        <w:rPr>
-          <w:rFonts w:ascii="Times New Roman" w:hAnsi="Times New Roman" w:cs="Times New Roman"/>
-          <w:lang w:val="es-MX"/>
-        </w:rPr>
-        <w:t xml:space="preserve">y con las personas que usarán el sistema (por ejemplo, secretarias o médicos) para conocer tus </w:t>
-      </w:r>
-      <w:r>
-        <w:rPr>
-          <w:rFonts w:ascii="Times New Roman" w:hAnsi="Times New Roman" w:cs="Times New Roman"/>
-          <w:lang w:val="es-MX"/>
-        </w:rPr>
-        <w:lastRenderedPageBreak/>
-        <w:t>expectativas y los desafíos que enfrentas. También aplicaremos encuestas breves si hay más usuarios involucrados, para captar sus opiniones y necesidades.</w:t>
+        <w:t xml:space="preserve">Se entrevistará al personal involucrado </w:t>
+      </w:r>
+      <w:r>
+        <w:rPr>
+          <w:rFonts w:ascii="Times New Roman" w:hAnsi="Times New Roman" w:cs="Times New Roman"/>
+          <w:lang w:val="es-MX"/>
+        </w:rPr>
+        <w:t>y con las personas que usarán el sistema (por ejemplo, secretarias o médicos) para conocer tus expectativas y los desafíos que enfrentas. También aplicaremos encuestas breves si hay más usuarios involucrados, para captar sus opiniones y necesidades.</w:t>
       </w:r>
     </w:p>
     <w:p>
@@ -3188,6 +3248,7 @@
           <w:bCs/>
           <w:lang w:val="es-MX"/>
         </w:rPr>
+        <w:lastRenderedPageBreak/>
         <w:t>Revisión documental</w:t>
       </w:r>
       <w:r>

</xml_diff>